<commit_message>
Bouton pour la page de démarrage en vectoriel
</commit_message>
<xml_diff>
--- a/Design /TD5/Carte des acteurs/Carte des acteurs.docx
+++ b/Design /TD5/Carte des acteurs/Carte des acteurs.docx
@@ -85,25 +85,27 @@
           </mc:Fallback>
         </mc:AlternateContent>
       </w:r>
+      <w:bookmarkStart w:id="0" w:name="_GoBack"/>
       <w:r>
         <w:rPr>
           <w:noProof/>
           <w:lang w:eastAsia="fr-FR"/>
         </w:rPr>
         <w:drawing>
-          <wp:inline distT="0" distB="0" distL="0" distR="0" wp14:anchorId="5FED7541" wp14:editId="33B83154">
+          <wp:inline distT="0" distB="0" distL="0" distR="0" wp14:anchorId="5FED7541" wp14:editId="3B6C308D">
             <wp:extent cx="7408545" cy="7546340"/>
             <wp:effectExtent l="0" t="0" r="8255" b="0"/>
             <wp:docPr id="2" name="Diagramme 2"/>
             <wp:cNvGraphicFramePr/>
             <a:graphic xmlns:a="http://schemas.openxmlformats.org/drawingml/2006/main">
               <a:graphicData uri="http://schemas.openxmlformats.org/drawingml/2006/diagram">
-                <dgm:relIds xmlns:dgm="http://schemas.openxmlformats.org/drawingml/2006/diagram" xmlns:r="http://schemas.openxmlformats.org/officeDocument/2006/relationships" r:dm="rId6" r:lo="rId7" r:qs="rId8" r:cs="rId9"/>
+                <dgm:relIds xmlns:dgm="http://schemas.openxmlformats.org/drawingml/2006/diagram" xmlns:r="http://schemas.openxmlformats.org/officeDocument/2006/relationships" r:dm="rId7" r:lo="rId8" r:qs="rId9" r:cs="rId10"/>
               </a:graphicData>
             </a:graphic>
           </wp:inline>
         </w:drawing>
       </w:r>
+      <w:bookmarkEnd w:id="0"/>
     </w:p>
     <w:p/>
     <w:p/>
@@ -115,6 +117,7 @@
         <w:tabs>
           <w:tab w:val="left" w:pos="3126"/>
         </w:tabs>
+        <w:outlineLvl w:val="0"/>
       </w:pPr>
       <w:r>
         <w:t>En faveur aux expérimentations sur CRISPR</w:t>
@@ -219,6 +222,7 @@
         <w:tabs>
           <w:tab w:val="left" w:pos="3126"/>
         </w:tabs>
+        <w:outlineLvl w:val="0"/>
       </w:pPr>
       <w:r>
         <w:t>Contre les expérimentations sur CRISPR</w:t>
@@ -334,6 +338,7 @@
         <w:tabs>
           <w:tab w:val="left" w:pos="3126"/>
         </w:tabs>
+        <w:outlineLvl w:val="0"/>
       </w:pPr>
       <w:r>
         <w:t>En faveur, sous certaines conditions</w:t>
@@ -352,8 +357,6 @@
           <w:tab w:val="left" w:pos="3126"/>
         </w:tabs>
       </w:pPr>
-      <w:bookmarkStart w:id="0" w:name="_GoBack"/>
-      <w:bookmarkEnd w:id="0"/>
     </w:p>
     <w:p>
       <w:pPr>
@@ -505,6 +508,154 @@
     </w:p>
   </w:footnote>
 </w:footnotes>
+</file>
+
+<file path=word/numbering.xml><?xml version="1.0" encoding="utf-8"?>
+<w:numbering xmlns:wpc="http://schemas.microsoft.com/office/word/2010/wordprocessingCanvas" xmlns:mo="http://schemas.microsoft.com/office/mac/office/2008/main" xmlns:mc="http://schemas.openxmlformats.org/markup-compatibility/2006" xmlns:mv="urn:schemas-microsoft-com:mac:vml" xmlns:o="urn:schemas-microsoft-com:office:office" xmlns:r="http://schemas.openxmlformats.org/officeDocument/2006/relationships" xmlns:m="http://schemas.openxmlformats.org/officeDocument/2006/math" xmlns:v="urn:schemas-microsoft-com:vml" xmlns:wp14="http://schemas.microsoft.com/office/word/2010/wordprocessingDrawing" xmlns:wp="http://schemas.openxmlformats.org/drawingml/2006/wordprocessingDrawing" xmlns:w10="urn:schemas-microsoft-com:office:word" xmlns:w="http://schemas.openxmlformats.org/wordprocessingml/2006/main" xmlns:w14="http://schemas.microsoft.com/office/word/2010/wordml" xmlns:w15="http://schemas.microsoft.com/office/word/2012/wordml" xmlns:wpg="http://schemas.microsoft.com/office/word/2010/wordprocessingGroup" xmlns:wpi="http://schemas.microsoft.com/office/word/2010/wordprocessingInk" xmlns:wne="http://schemas.microsoft.com/office/word/2006/wordml" xmlns:wps="http://schemas.microsoft.com/office/word/2010/wordprocessingShape" mc:Ignorable="w14 w15 wp14">
+  <w:abstractNum w:abstractNumId="0">
+    <w:nsid w:val="77791C43"/>
+    <w:multiLevelType w:val="hybridMultilevel"/>
+    <w:tmpl w:val="C9B0E9B2"/>
+    <w:lvl w:ilvl="0" w:tplc="DEF63C4E">
+      <w:start w:val="1"/>
+      <w:numFmt w:val="bullet"/>
+      <w:lvlText w:val="•"/>
+      <w:lvlJc w:val="left"/>
+      <w:pPr>
+        <w:tabs>
+          <w:tab w:val="num" w:pos="720"/>
+        </w:tabs>
+        <w:ind w:left="720" w:hanging="360"/>
+      </w:pPr>
+      <w:rPr>
+        <w:rFonts w:ascii="Times New Roman" w:hAnsi="Times New Roman" w:hint="default"/>
+      </w:rPr>
+    </w:lvl>
+    <w:lvl w:ilvl="1" w:tplc="CC383FBA" w:tentative="1">
+      <w:start w:val="1"/>
+      <w:numFmt w:val="bullet"/>
+      <w:lvlText w:val="•"/>
+      <w:lvlJc w:val="left"/>
+      <w:pPr>
+        <w:tabs>
+          <w:tab w:val="num" w:pos="1440"/>
+        </w:tabs>
+        <w:ind w:left="1440" w:hanging="360"/>
+      </w:pPr>
+      <w:rPr>
+        <w:rFonts w:ascii="Times New Roman" w:hAnsi="Times New Roman" w:hint="default"/>
+      </w:rPr>
+    </w:lvl>
+    <w:lvl w:ilvl="2" w:tplc="57CECF3C" w:tentative="1">
+      <w:start w:val="1"/>
+      <w:numFmt w:val="bullet"/>
+      <w:lvlText w:val="•"/>
+      <w:lvlJc w:val="left"/>
+      <w:pPr>
+        <w:tabs>
+          <w:tab w:val="num" w:pos="2160"/>
+        </w:tabs>
+        <w:ind w:left="2160" w:hanging="360"/>
+      </w:pPr>
+      <w:rPr>
+        <w:rFonts w:ascii="Times New Roman" w:hAnsi="Times New Roman" w:hint="default"/>
+      </w:rPr>
+    </w:lvl>
+    <w:lvl w:ilvl="3" w:tplc="EA5EA9C6" w:tentative="1">
+      <w:start w:val="1"/>
+      <w:numFmt w:val="bullet"/>
+      <w:lvlText w:val="•"/>
+      <w:lvlJc w:val="left"/>
+      <w:pPr>
+        <w:tabs>
+          <w:tab w:val="num" w:pos="2880"/>
+        </w:tabs>
+        <w:ind w:left="2880" w:hanging="360"/>
+      </w:pPr>
+      <w:rPr>
+        <w:rFonts w:ascii="Times New Roman" w:hAnsi="Times New Roman" w:hint="default"/>
+      </w:rPr>
+    </w:lvl>
+    <w:lvl w:ilvl="4" w:tplc="BA76F236" w:tentative="1">
+      <w:start w:val="1"/>
+      <w:numFmt w:val="bullet"/>
+      <w:lvlText w:val="•"/>
+      <w:lvlJc w:val="left"/>
+      <w:pPr>
+        <w:tabs>
+          <w:tab w:val="num" w:pos="3600"/>
+        </w:tabs>
+        <w:ind w:left="3600" w:hanging="360"/>
+      </w:pPr>
+      <w:rPr>
+        <w:rFonts w:ascii="Times New Roman" w:hAnsi="Times New Roman" w:hint="default"/>
+      </w:rPr>
+    </w:lvl>
+    <w:lvl w:ilvl="5" w:tplc="BEB48BCE" w:tentative="1">
+      <w:start w:val="1"/>
+      <w:numFmt w:val="bullet"/>
+      <w:lvlText w:val="•"/>
+      <w:lvlJc w:val="left"/>
+      <w:pPr>
+        <w:tabs>
+          <w:tab w:val="num" w:pos="4320"/>
+        </w:tabs>
+        <w:ind w:left="4320" w:hanging="360"/>
+      </w:pPr>
+      <w:rPr>
+        <w:rFonts w:ascii="Times New Roman" w:hAnsi="Times New Roman" w:hint="default"/>
+      </w:rPr>
+    </w:lvl>
+    <w:lvl w:ilvl="6" w:tplc="EE06086C" w:tentative="1">
+      <w:start w:val="1"/>
+      <w:numFmt w:val="bullet"/>
+      <w:lvlText w:val="•"/>
+      <w:lvlJc w:val="left"/>
+      <w:pPr>
+        <w:tabs>
+          <w:tab w:val="num" w:pos="5040"/>
+        </w:tabs>
+        <w:ind w:left="5040" w:hanging="360"/>
+      </w:pPr>
+      <w:rPr>
+        <w:rFonts w:ascii="Times New Roman" w:hAnsi="Times New Roman" w:hint="default"/>
+      </w:rPr>
+    </w:lvl>
+    <w:lvl w:ilvl="7" w:tplc="90B4D39A" w:tentative="1">
+      <w:start w:val="1"/>
+      <w:numFmt w:val="bullet"/>
+      <w:lvlText w:val="•"/>
+      <w:lvlJc w:val="left"/>
+      <w:pPr>
+        <w:tabs>
+          <w:tab w:val="num" w:pos="5760"/>
+        </w:tabs>
+        <w:ind w:left="5760" w:hanging="360"/>
+      </w:pPr>
+      <w:rPr>
+        <w:rFonts w:ascii="Times New Roman" w:hAnsi="Times New Roman" w:hint="default"/>
+      </w:rPr>
+    </w:lvl>
+    <w:lvl w:ilvl="8" w:tplc="614ABBA4" w:tentative="1">
+      <w:start w:val="1"/>
+      <w:numFmt w:val="bullet"/>
+      <w:lvlText w:val="•"/>
+      <w:lvlJc w:val="left"/>
+      <w:pPr>
+        <w:tabs>
+          <w:tab w:val="num" w:pos="6480"/>
+        </w:tabs>
+        <w:ind w:left="6480" w:hanging="360"/>
+      </w:pPr>
+      <w:rPr>
+        <w:rFonts w:ascii="Times New Roman" w:hAnsi="Times New Roman" w:hint="default"/>
+      </w:rPr>
+    </w:lvl>
+  </w:abstractNum>
+  <w:num w:numId="1">
+    <w:abstractNumId w:val="0"/>
+  </w:num>
+</w:numbering>
 </file>
 
 <file path=word/styles.xml><?xml version="1.0" encoding="utf-8"?>
@@ -911,7 +1062,6 @@
   <w:style w:type="character" w:default="1" w:styleId="Policepardfaut">
     <w:name w:val="Default Paragraph Font"/>
     <w:uiPriority w:val="1"/>
-    <w:semiHidden/>
     <w:unhideWhenUsed/>
   </w:style>
   <w:style w:type="table" w:default="1" w:styleId="TableauNormal">
@@ -976,6 +1126,29 @@
     <w:link w:val="Pieddepage"/>
     <w:uiPriority w:val="99"/>
     <w:rsid w:val="005945A8"/>
+  </w:style>
+  <w:style w:type="paragraph" w:styleId="Explorateurdedocuments">
+    <w:name w:val="Document Map"/>
+    <w:basedOn w:val="Normal"/>
+    <w:link w:val="ExplorateurdedocumentsCar"/>
+    <w:uiPriority w:val="99"/>
+    <w:semiHidden/>
+    <w:unhideWhenUsed/>
+    <w:rsid w:val="00F77F40"/>
+    <w:rPr>
+      <w:rFonts w:ascii="Times New Roman" w:hAnsi="Times New Roman" w:cs="Times New Roman"/>
+    </w:rPr>
+  </w:style>
+  <w:style w:type="character" w:customStyle="1" w:styleId="ExplorateurdedocumentsCar">
+    <w:name w:val="Explorateur de documents Car"/>
+    <w:basedOn w:val="Policepardfaut"/>
+    <w:link w:val="Explorateurdedocuments"/>
+    <w:uiPriority w:val="99"/>
+    <w:semiHidden/>
+    <w:rsid w:val="00F77F40"/>
+    <w:rPr>
+      <w:rFonts w:ascii="Times New Roman" w:hAnsi="Times New Roman" w:cs="Times New Roman"/>
+    </w:rPr>
   </w:style>
 </w:styles>
 </file>
@@ -2212,60 +2385,6 @@
         </a:p>
       </dgm:t>
     </dgm:pt>
-    <dgm:pt modelId="{0E70CD73-B0C3-424C-851A-DEC6835F1F85}">
-      <dgm:prSet phldrT="[Texte]"/>
-      <dgm:spPr>
-        <a:solidFill>
-          <a:schemeClr val="accent4">
-            <a:lumMod val="40000"/>
-            <a:lumOff val="60000"/>
-          </a:schemeClr>
-        </a:solidFill>
-        <a:ln>
-          <a:solidFill>
-            <a:schemeClr val="accent4">
-              <a:lumMod val="75000"/>
-            </a:schemeClr>
-          </a:solidFill>
-        </a:ln>
-      </dgm:spPr>
-      <dgm:t>
-        <a:bodyPr/>
-        <a:lstStyle/>
-        <a:p>
-          <a:r>
-            <a:rPr lang="fr-FR">
-              <a:solidFill>
-                <a:schemeClr val="tx1"/>
-              </a:solidFill>
-            </a:rPr>
-            <a:t>Inserm</a:t>
-          </a:r>
-        </a:p>
-      </dgm:t>
-    </dgm:pt>
-    <dgm:pt modelId="{80C4C31C-5FEF-4347-A550-536FC7DEB9D5}" type="parTrans" cxnId="{424851AE-E768-8B43-8121-F7D94070B76E}">
-      <dgm:prSet/>
-      <dgm:spPr/>
-      <dgm:t>
-        <a:bodyPr/>
-        <a:lstStyle/>
-        <a:p>
-          <a:endParaRPr lang="fr-FR"/>
-        </a:p>
-      </dgm:t>
-    </dgm:pt>
-    <dgm:pt modelId="{EE67CCFE-49E8-6142-B3FC-E282C73E92EF}" type="sibTrans" cxnId="{424851AE-E768-8B43-8121-F7D94070B76E}">
-      <dgm:prSet/>
-      <dgm:spPr/>
-      <dgm:t>
-        <a:bodyPr/>
-        <a:lstStyle/>
-        <a:p>
-          <a:endParaRPr lang="fr-FR"/>
-        </a:p>
-      </dgm:t>
-    </dgm:pt>
     <dgm:pt modelId="{EF666D49-8F41-AC47-95D6-A31535256A11}">
       <dgm:prSet phldrT="[Texte]"/>
       <dgm:spPr>
@@ -2313,60 +2432,6 @@
         </a:p>
       </dgm:t>
     </dgm:pt>
-    <dgm:pt modelId="{33A4FCBE-96DA-0641-AEBC-85AFE3538DFF}">
-      <dgm:prSet phldrT="[Texte]"/>
-      <dgm:spPr>
-        <a:solidFill>
-          <a:schemeClr val="accent4">
-            <a:lumMod val="40000"/>
-            <a:lumOff val="60000"/>
-          </a:schemeClr>
-        </a:solidFill>
-        <a:ln>
-          <a:solidFill>
-            <a:schemeClr val="accent4">
-              <a:lumMod val="75000"/>
-            </a:schemeClr>
-          </a:solidFill>
-        </a:ln>
-      </dgm:spPr>
-      <dgm:t>
-        <a:bodyPr/>
-        <a:lstStyle/>
-        <a:p>
-          <a:r>
-            <a:rPr lang="fr-FR">
-              <a:solidFill>
-                <a:schemeClr val="tx1"/>
-              </a:solidFill>
-            </a:rPr>
-            <a:t>Opecst</a:t>
-          </a:r>
-        </a:p>
-      </dgm:t>
-    </dgm:pt>
-    <dgm:pt modelId="{58E57D8A-6C06-CD40-A230-17838523D326}" type="parTrans" cxnId="{2B112DBD-84B5-7241-A1E0-5D684911E94A}">
-      <dgm:prSet/>
-      <dgm:spPr/>
-      <dgm:t>
-        <a:bodyPr/>
-        <a:lstStyle/>
-        <a:p>
-          <a:endParaRPr lang="fr-FR"/>
-        </a:p>
-      </dgm:t>
-    </dgm:pt>
-    <dgm:pt modelId="{F4607CCA-0973-314E-8F9F-17350E89A7FD}" type="sibTrans" cxnId="{2B112DBD-84B5-7241-A1E0-5D684911E94A}">
-      <dgm:prSet/>
-      <dgm:spPr/>
-      <dgm:t>
-        <a:bodyPr/>
-        <a:lstStyle/>
-        <a:p>
-          <a:endParaRPr lang="fr-FR"/>
-        </a:p>
-      </dgm:t>
-    </dgm:pt>
     <dgm:pt modelId="{AEFB2342-4281-F749-AC62-BBAE512A44F4}">
       <dgm:prSet phldrT="[Texte]"/>
       <dgm:spPr>
@@ -2460,13 +2525,35 @@
     <dgm:pt modelId="{E1C125F3-7C17-E447-A2D9-668664CEA9BD}">
       <dgm:prSet phldrT="[Texte]"/>
       <dgm:spPr>
-        <a:solidFill>
-          <a:srgbClr val="C00000"/>
-        </a:solidFill>
+        <a:gradFill rotWithShape="0">
+          <a:gsLst>
+            <a:gs pos="0">
+              <a:schemeClr val="accent3">
+                <a:lumMod val="89000"/>
+              </a:schemeClr>
+            </a:gs>
+            <a:gs pos="23000">
+              <a:schemeClr val="accent3">
+                <a:lumMod val="89000"/>
+              </a:schemeClr>
+            </a:gs>
+            <a:gs pos="69000">
+              <a:schemeClr val="accent3">
+                <a:lumMod val="75000"/>
+              </a:schemeClr>
+            </a:gs>
+            <a:gs pos="97000">
+              <a:schemeClr val="accent3">
+                <a:lumMod val="70000"/>
+              </a:schemeClr>
+            </a:gs>
+          </a:gsLst>
+          <a:path path="circle">
+            <a:fillToRect l="50000" t="50000" r="50000" b="50000"/>
+          </a:path>
+        </a:gradFill>
         <a:ln>
-          <a:solidFill>
-            <a:srgbClr val="710001"/>
-          </a:solidFill>
+          <a:noFill/>
         </a:ln>
       </dgm:spPr>
       <dgm:t>
@@ -2475,7 +2562,7 @@
         <a:p>
           <a:r>
             <a:rPr lang="fr-FR"/>
-            <a:t>CIA</a:t>
+            <a:t>USA</a:t>
           </a:r>
         </a:p>
       </dgm:t>
@@ -2983,6 +3070,385 @@
         </a:p>
       </dgm:t>
     </dgm:pt>
+    <dgm:pt modelId="{68EE4AA6-B8E5-9143-8C7F-911F03974AE2}">
+      <dgm:prSet/>
+      <dgm:spPr/>
+      <dgm:t>
+        <a:bodyPr/>
+        <a:lstStyle/>
+        <a:p>
+          <a:endParaRPr lang="fr-FR"/>
+        </a:p>
+      </dgm:t>
+    </dgm:pt>
+    <dgm:pt modelId="{0E3EB8BC-20B0-DD4F-A33C-35CF1236714F}" type="parTrans" cxnId="{6751DC39-3937-0F45-8435-73D1B99FD9A2}">
+      <dgm:prSet/>
+      <dgm:spPr/>
+      <dgm:t>
+        <a:bodyPr/>
+        <a:lstStyle/>
+        <a:p>
+          <a:endParaRPr lang="fr-FR"/>
+        </a:p>
+      </dgm:t>
+    </dgm:pt>
+    <dgm:pt modelId="{C38DC33D-133B-2547-9D9B-99B536D14A05}" type="sibTrans" cxnId="{6751DC39-3937-0F45-8435-73D1B99FD9A2}">
+      <dgm:prSet/>
+      <dgm:spPr/>
+      <dgm:t>
+        <a:bodyPr/>
+        <a:lstStyle/>
+        <a:p>
+          <a:endParaRPr lang="fr-FR"/>
+        </a:p>
+      </dgm:t>
+    </dgm:pt>
+    <dgm:pt modelId="{1C7B58D5-F598-234C-8992-E102F3858ED5}">
+      <dgm:prSet phldrT="[Texte]"/>
+      <dgm:spPr>
+        <a:solidFill>
+          <a:srgbClr val="C00000"/>
+        </a:solidFill>
+        <a:ln>
+          <a:solidFill>
+            <a:srgbClr val="710001"/>
+          </a:solidFill>
+        </a:ln>
+      </dgm:spPr>
+    </dgm:pt>
+    <dgm:pt modelId="{DD023AAF-1A33-8744-A069-76B522487F55}" type="parTrans" cxnId="{0EA4A3DD-88D2-294E-A1A7-6AA8B61B47AE}">
+      <dgm:prSet/>
+      <dgm:spPr/>
+      <dgm:t>
+        <a:bodyPr/>
+        <a:lstStyle/>
+        <a:p>
+          <a:endParaRPr lang="fr-FR"/>
+        </a:p>
+      </dgm:t>
+    </dgm:pt>
+    <dgm:pt modelId="{AA878B78-73EE-B743-A91E-F94A2AFFF665}" type="sibTrans" cxnId="{0EA4A3DD-88D2-294E-A1A7-6AA8B61B47AE}">
+      <dgm:prSet/>
+      <dgm:spPr/>
+      <dgm:t>
+        <a:bodyPr/>
+        <a:lstStyle/>
+        <a:p>
+          <a:endParaRPr lang="fr-FR"/>
+        </a:p>
+      </dgm:t>
+    </dgm:pt>
+    <dgm:pt modelId="{C1046814-8D88-A04B-B093-7C16AA7BC882}">
+      <dgm:prSet phldrT="[Texte]"/>
+      <dgm:spPr>
+        <a:gradFill rotWithShape="0">
+          <a:gsLst>
+            <a:gs pos="0">
+              <a:schemeClr val="accent3">
+                <a:lumMod val="89000"/>
+              </a:schemeClr>
+            </a:gs>
+            <a:gs pos="23000">
+              <a:schemeClr val="accent3">
+                <a:lumMod val="89000"/>
+              </a:schemeClr>
+            </a:gs>
+            <a:gs pos="69000">
+              <a:schemeClr val="accent3">
+                <a:lumMod val="75000"/>
+              </a:schemeClr>
+            </a:gs>
+            <a:gs pos="97000">
+              <a:schemeClr val="accent3">
+                <a:lumMod val="70000"/>
+              </a:schemeClr>
+            </a:gs>
+          </a:gsLst>
+          <a:path path="circle">
+            <a:fillToRect l="50000" t="50000" r="50000" b="50000"/>
+          </a:path>
+        </a:gradFill>
+        <a:ln>
+          <a:noFill/>
+        </a:ln>
+      </dgm:spPr>
+      <dgm:t>
+        <a:bodyPr/>
+        <a:lstStyle/>
+        <a:p>
+          <a:r>
+            <a:rPr lang="fr-FR"/>
+            <a:t>CIA (</a:t>
+          </a:r>
+          <a:r>
+            <a:rPr lang="fr-FR">
+              <a:solidFill>
+                <a:srgbClr val="C00000"/>
+              </a:solidFill>
+            </a:rPr>
+            <a:t>contre</a:t>
+          </a:r>
+          <a:r>
+            <a:rPr lang="fr-FR">
+              <a:solidFill>
+                <a:schemeClr val="bg1"/>
+              </a:solidFill>
+            </a:rPr>
+            <a:t>)</a:t>
+          </a:r>
+          <a:endParaRPr lang="fr-FR"/>
+        </a:p>
+      </dgm:t>
+    </dgm:pt>
+    <dgm:pt modelId="{6C48F312-7C58-D743-B964-DCA3E29DC8D8}" type="parTrans" cxnId="{398800E0-3858-0F4A-8022-AB33FDE09F6B}">
+      <dgm:prSet/>
+      <dgm:spPr/>
+    </dgm:pt>
+    <dgm:pt modelId="{2EC7D336-0084-884B-8C69-E96F93E88346}" type="sibTrans" cxnId="{398800E0-3858-0F4A-8022-AB33FDE09F6B}">
+      <dgm:prSet/>
+      <dgm:spPr/>
+    </dgm:pt>
+    <dgm:pt modelId="{6FE7F5BF-870D-3C44-8B46-5BF5CCB20552}">
+      <dgm:prSet phldrT="[Texte]"/>
+      <dgm:spPr>
+        <a:gradFill rotWithShape="0">
+          <a:gsLst>
+            <a:gs pos="0">
+              <a:schemeClr val="accent3">
+                <a:lumMod val="89000"/>
+              </a:schemeClr>
+            </a:gs>
+            <a:gs pos="23000">
+              <a:schemeClr val="accent3">
+                <a:lumMod val="89000"/>
+              </a:schemeClr>
+            </a:gs>
+            <a:gs pos="69000">
+              <a:schemeClr val="accent3">
+                <a:lumMod val="75000"/>
+              </a:schemeClr>
+            </a:gs>
+            <a:gs pos="97000">
+              <a:schemeClr val="accent3">
+                <a:lumMod val="70000"/>
+              </a:schemeClr>
+            </a:gs>
+          </a:gsLst>
+          <a:path path="circle">
+            <a:fillToRect l="50000" t="50000" r="50000" b="50000"/>
+          </a:path>
+        </a:gradFill>
+        <a:ln>
+          <a:noFill/>
+        </a:ln>
+      </dgm:spPr>
+      <dgm:t>
+        <a:bodyPr/>
+        <a:lstStyle/>
+        <a:p>
+          <a:r>
+            <a:rPr lang="fr-FR"/>
+            <a:t>France</a:t>
+          </a:r>
+        </a:p>
+      </dgm:t>
+    </dgm:pt>
+    <dgm:pt modelId="{03D66F6E-22CE-EC4F-8A62-4F0B8C95E574}" type="parTrans" cxnId="{FF777DD0-09C0-E14A-B7E6-06A335230AAE}">
+      <dgm:prSet/>
+      <dgm:spPr/>
+    </dgm:pt>
+    <dgm:pt modelId="{72089D58-E58A-5D41-8FA2-6284547541BE}" type="sibTrans" cxnId="{FF777DD0-09C0-E14A-B7E6-06A335230AAE}">
+      <dgm:prSet/>
+      <dgm:spPr/>
+    </dgm:pt>
+    <dgm:pt modelId="{A5ECCB88-C4B4-CB40-8A87-F3675DAFC6D6}">
+      <dgm:prSet phldrT="[Texte]"/>
+      <dgm:spPr>
+        <a:gradFill rotWithShape="0">
+          <a:gsLst>
+            <a:gs pos="0">
+              <a:schemeClr val="accent3">
+                <a:lumMod val="89000"/>
+              </a:schemeClr>
+            </a:gs>
+            <a:gs pos="23000">
+              <a:schemeClr val="accent3">
+                <a:lumMod val="89000"/>
+              </a:schemeClr>
+            </a:gs>
+            <a:gs pos="69000">
+              <a:schemeClr val="accent3">
+                <a:lumMod val="75000"/>
+              </a:schemeClr>
+            </a:gs>
+            <a:gs pos="97000">
+              <a:schemeClr val="accent3">
+                <a:lumMod val="70000"/>
+              </a:schemeClr>
+            </a:gs>
+          </a:gsLst>
+          <a:path path="circle">
+            <a:fillToRect l="50000" t="50000" r="50000" b="50000"/>
+          </a:path>
+        </a:gradFill>
+        <a:ln>
+          <a:noFill/>
+        </a:ln>
+      </dgm:spPr>
+      <dgm:t>
+        <a:bodyPr/>
+        <a:lstStyle/>
+        <a:p>
+          <a:r>
+            <a:rPr lang="fr-FR"/>
+            <a:t>USDA</a:t>
+          </a:r>
+        </a:p>
+      </dgm:t>
+    </dgm:pt>
+    <dgm:pt modelId="{DE04E41B-3B79-8149-BCC0-F9CF44B36E5B}" type="parTrans" cxnId="{5B8D5C30-6F49-2E43-A87D-EF007D06455B}">
+      <dgm:prSet/>
+      <dgm:spPr/>
+    </dgm:pt>
+    <dgm:pt modelId="{F5E8070D-40D0-2E49-A348-D520FE368E55}" type="sibTrans" cxnId="{5B8D5C30-6F49-2E43-A87D-EF007D06455B}">
+      <dgm:prSet/>
+      <dgm:spPr/>
+    </dgm:pt>
+    <dgm:pt modelId="{37AC49FB-BF8A-BD46-9089-BE65DD6A07D1}">
+      <dgm:prSet phldrT="[Texte]"/>
+      <dgm:spPr>
+        <a:gradFill rotWithShape="0">
+          <a:gsLst>
+            <a:gs pos="0">
+              <a:schemeClr val="accent3">
+                <a:lumMod val="89000"/>
+              </a:schemeClr>
+            </a:gs>
+            <a:gs pos="23000">
+              <a:schemeClr val="accent3">
+                <a:lumMod val="89000"/>
+              </a:schemeClr>
+            </a:gs>
+            <a:gs pos="69000">
+              <a:schemeClr val="accent3">
+                <a:lumMod val="75000"/>
+              </a:schemeClr>
+            </a:gs>
+            <a:gs pos="97000">
+              <a:schemeClr val="accent3">
+                <a:lumMod val="70000"/>
+              </a:schemeClr>
+            </a:gs>
+          </a:gsLst>
+          <a:path path="circle">
+            <a:fillToRect l="50000" t="50000" r="50000" b="50000"/>
+          </a:path>
+        </a:gradFill>
+        <a:ln>
+          <a:noFill/>
+        </a:ln>
+      </dgm:spPr>
+      <dgm:t>
+        <a:bodyPr/>
+        <a:lstStyle/>
+        <a:p>
+          <a:r>
+            <a:rPr lang="fr-FR"/>
+            <a:t>OPECST (</a:t>
+          </a:r>
+          <a:r>
+            <a:rPr lang="fr-FR">
+              <a:solidFill>
+                <a:srgbClr val="FFC000"/>
+              </a:solidFill>
+            </a:rPr>
+            <a:t>mitigé</a:t>
+          </a:r>
+          <a:r>
+            <a:rPr lang="fr-FR"/>
+            <a:t>)</a:t>
+          </a:r>
+        </a:p>
+      </dgm:t>
+    </dgm:pt>
+    <dgm:pt modelId="{BBDC9342-7903-074A-AD1F-FF59BB49386E}" type="parTrans" cxnId="{A9084368-B794-C543-ADB6-24B3ADA70866}">
+      <dgm:prSet/>
+      <dgm:spPr/>
+    </dgm:pt>
+    <dgm:pt modelId="{EBEE1882-DC9A-2C43-9041-69F2CBDBB097}" type="sibTrans" cxnId="{A9084368-B794-C543-ADB6-24B3ADA70866}">
+      <dgm:prSet/>
+      <dgm:spPr/>
+    </dgm:pt>
+    <dgm:pt modelId="{DF455BD8-8D05-AE47-830A-7F630434AF91}">
+      <dgm:prSet phldrT="[Texte]"/>
+      <dgm:spPr>
+        <a:gradFill rotWithShape="0">
+          <a:gsLst>
+            <a:gs pos="0">
+              <a:schemeClr val="accent3">
+                <a:lumMod val="89000"/>
+              </a:schemeClr>
+            </a:gs>
+            <a:gs pos="23000">
+              <a:schemeClr val="accent3">
+                <a:lumMod val="89000"/>
+              </a:schemeClr>
+            </a:gs>
+            <a:gs pos="69000">
+              <a:schemeClr val="accent3">
+                <a:lumMod val="75000"/>
+              </a:schemeClr>
+            </a:gs>
+            <a:gs pos="97000">
+              <a:schemeClr val="accent3">
+                <a:lumMod val="70000"/>
+              </a:schemeClr>
+            </a:gs>
+          </a:gsLst>
+          <a:path path="circle">
+            <a:fillToRect l="50000" t="50000" r="50000" b="50000"/>
+          </a:path>
+        </a:gradFill>
+        <a:ln>
+          <a:noFill/>
+        </a:ln>
+      </dgm:spPr>
+      <dgm:t>
+        <a:bodyPr/>
+        <a:lstStyle/>
+        <a:p>
+          <a:r>
+            <a:rPr lang="fr-FR"/>
+            <a:t>INSERM (</a:t>
+          </a:r>
+          <a:r>
+            <a:rPr lang="fr-FR">
+              <a:solidFill>
+                <a:srgbClr val="FFC000"/>
+              </a:solidFill>
+            </a:rPr>
+            <a:t>mitigé</a:t>
+          </a:r>
+          <a:r>
+            <a:rPr lang="fr-FR">
+              <a:solidFill>
+                <a:schemeClr val="bg1"/>
+              </a:solidFill>
+            </a:rPr>
+            <a:t>)</a:t>
+          </a:r>
+          <a:endParaRPr lang="fr-FR"/>
+        </a:p>
+      </dgm:t>
+    </dgm:pt>
+    <dgm:pt modelId="{B1575492-2CC1-FB46-956F-270A64FBBB14}" type="parTrans" cxnId="{93E39129-6C17-B446-B0AA-3C7103072EFC}">
+      <dgm:prSet/>
+      <dgm:spPr/>
+    </dgm:pt>
+    <dgm:pt modelId="{E8B785ED-6784-4E44-B27B-6B6D641AB11E}" type="sibTrans" cxnId="{93E39129-6C17-B446-B0AA-3C7103072EFC}">
+      <dgm:prSet/>
+      <dgm:spPr/>
+    </dgm:pt>
     <dgm:pt modelId="{E30466B9-1A7C-8044-8ABE-C021DEB882F1}" type="pres">
       <dgm:prSet presAssocID="{4E9157CD-DF5D-8142-AF05-D682AAB2428D}" presName="Name0" presStyleCnt="0">
         <dgm:presLayoutVars>
@@ -2994,9 +3460,16 @@
         </dgm:presLayoutVars>
       </dgm:prSet>
       <dgm:spPr/>
+      <dgm:t>
+        <a:bodyPr/>
+        <a:lstStyle/>
+        <a:p>
+          <a:endParaRPr lang="fr-FR"/>
+        </a:p>
+      </dgm:t>
     </dgm:pt>
     <dgm:pt modelId="{980F89B0-9C3A-4849-961F-1AA6103CDC16}" type="pres">
-      <dgm:prSet presAssocID="{65FB35F1-4A37-3940-B876-B0C7B3B3426D}" presName="textCenter" presStyleLbl="node1" presStyleIdx="0" presStyleCnt="24"/>
+      <dgm:prSet presAssocID="{65FB35F1-4A37-3940-B876-B0C7B3B3426D}" presName="textCenter" presStyleLbl="node1" presStyleIdx="0" presStyleCnt="23"/>
       <dgm:spPr/>
       <dgm:t>
         <a:bodyPr/>
@@ -3011,7 +3484,7 @@
       <dgm:spPr/>
     </dgm:pt>
     <dgm:pt modelId="{29AC7B4A-D4D2-9F4C-A5AE-A809AAFE2F22}" type="pres">
-      <dgm:prSet presAssocID="{EED88F71-74FD-664B-B254-6E8F8FA5A9D9}" presName="childCenter1" presStyleLbl="node1" presStyleIdx="1" presStyleCnt="24"/>
+      <dgm:prSet presAssocID="{EED88F71-74FD-664B-B254-6E8F8FA5A9D9}" presName="childCenter1" presStyleLbl="node1" presStyleIdx="1" presStyleCnt="23"/>
       <dgm:spPr/>
       <dgm:t>
         <a:bodyPr/>
@@ -3022,11 +3495,18 @@
       </dgm:t>
     </dgm:pt>
     <dgm:pt modelId="{0B4A23BA-00C2-9C4F-90E9-50C012457C10}" type="pres">
-      <dgm:prSet presAssocID="{259C2539-3D42-9A4E-9165-F6047B73D60B}" presName="Name141" presStyleLbl="parChTrans1D3" presStyleIdx="0" presStyleCnt="19"/>
+      <dgm:prSet presAssocID="{259C2539-3D42-9A4E-9165-F6047B73D60B}" presName="Name141" presStyleLbl="parChTrans1D3" presStyleIdx="0" presStyleCnt="18"/>
       <dgm:spPr/>
+      <dgm:t>
+        <a:bodyPr/>
+        <a:lstStyle/>
+        <a:p>
+          <a:endParaRPr lang="fr-FR"/>
+        </a:p>
+      </dgm:t>
     </dgm:pt>
     <dgm:pt modelId="{E0A47974-5009-024F-8AA7-0B388A35C970}" type="pres">
-      <dgm:prSet presAssocID="{37E337EE-52BF-7442-81B7-B578943BCFEB}" presName="text1" presStyleLbl="node1" presStyleIdx="2" presStyleCnt="24">
+      <dgm:prSet presAssocID="{37E337EE-52BF-7442-81B7-B578943BCFEB}" presName="text1" presStyleLbl="node1" presStyleIdx="2" presStyleCnt="23">
         <dgm:presLayoutVars>
           <dgm:bulletEnabled val="1"/>
         </dgm:presLayoutVars>
@@ -3041,11 +3521,18 @@
       </dgm:t>
     </dgm:pt>
     <dgm:pt modelId="{79DF6486-399E-0043-A112-B394D22C13EE}" type="pres">
-      <dgm:prSet presAssocID="{7BCEF58E-BF45-8240-B0E8-096F8735D486}" presName="Name141" presStyleLbl="parChTrans1D3" presStyleIdx="1" presStyleCnt="19"/>
+      <dgm:prSet presAssocID="{7BCEF58E-BF45-8240-B0E8-096F8735D486}" presName="Name141" presStyleLbl="parChTrans1D3" presStyleIdx="1" presStyleCnt="18"/>
       <dgm:spPr/>
+      <dgm:t>
+        <a:bodyPr/>
+        <a:lstStyle/>
+        <a:p>
+          <a:endParaRPr lang="fr-FR"/>
+        </a:p>
+      </dgm:t>
     </dgm:pt>
     <dgm:pt modelId="{E65B84C1-8E05-2545-BE24-4E82CC116293}" type="pres">
-      <dgm:prSet presAssocID="{B5F3FAE6-5BC9-7F49-9C00-6A0031F59A0B}" presName="text1" presStyleLbl="node1" presStyleIdx="3" presStyleCnt="24">
+      <dgm:prSet presAssocID="{B5F3FAE6-5BC9-7F49-9C00-6A0031F59A0B}" presName="text1" presStyleLbl="node1" presStyleIdx="3" presStyleCnt="23">
         <dgm:presLayoutVars>
           <dgm:bulletEnabled val="1"/>
         </dgm:presLayoutVars>
@@ -3060,11 +3547,18 @@
       </dgm:t>
     </dgm:pt>
     <dgm:pt modelId="{A58A9C11-2AF4-8648-88F8-4C7877AE6926}" type="pres">
-      <dgm:prSet presAssocID="{F016D5AF-4AB2-584C-93C0-8657A5615B74}" presName="Name141" presStyleLbl="parChTrans1D3" presStyleIdx="2" presStyleCnt="19"/>
+      <dgm:prSet presAssocID="{F016D5AF-4AB2-584C-93C0-8657A5615B74}" presName="Name141" presStyleLbl="parChTrans1D3" presStyleIdx="2" presStyleCnt="18"/>
       <dgm:spPr/>
+      <dgm:t>
+        <a:bodyPr/>
+        <a:lstStyle/>
+        <a:p>
+          <a:endParaRPr lang="fr-FR"/>
+        </a:p>
+      </dgm:t>
     </dgm:pt>
     <dgm:pt modelId="{1B801271-3A1E-614D-9132-3CA19ACBCFFB}" type="pres">
-      <dgm:prSet presAssocID="{0452952E-49FF-3D4A-BF4C-DBB159AF3105}" presName="text1" presStyleLbl="node1" presStyleIdx="4" presStyleCnt="24">
+      <dgm:prSet presAssocID="{0452952E-49FF-3D4A-BF4C-DBB159AF3105}" presName="text1" presStyleLbl="node1" presStyleIdx="4" presStyleCnt="23">
         <dgm:presLayoutVars>
           <dgm:bulletEnabled val="1"/>
         </dgm:presLayoutVars>
@@ -3079,59 +3573,122 @@
       </dgm:t>
     </dgm:pt>
     <dgm:pt modelId="{C53897C0-5251-B648-BF1B-AB538AA5D15A}" type="pres">
-      <dgm:prSet presAssocID="{3D22A09E-7A2A-ED4B-8F9D-1E4D9CFF3F19}" presName="Name141" presStyleLbl="parChTrans1D3" presStyleIdx="3" presStyleCnt="19"/>
+      <dgm:prSet presAssocID="{3D22A09E-7A2A-ED4B-8F9D-1E4D9CFF3F19}" presName="Name141" presStyleLbl="parChTrans1D3" presStyleIdx="3" presStyleCnt="18"/>
       <dgm:spPr/>
+      <dgm:t>
+        <a:bodyPr/>
+        <a:lstStyle/>
+        <a:p>
+          <a:endParaRPr lang="fr-FR"/>
+        </a:p>
+      </dgm:t>
     </dgm:pt>
     <dgm:pt modelId="{B92D5806-378C-234A-8431-3BA5C21BE333}" type="pres">
-      <dgm:prSet presAssocID="{E9CB5589-9837-3142-B412-F250BB3E28D6}" presName="text1" presStyleLbl="node1" presStyleIdx="5" presStyleCnt="24">
+      <dgm:prSet presAssocID="{E9CB5589-9837-3142-B412-F250BB3E28D6}" presName="text1" presStyleLbl="node1" presStyleIdx="5" presStyleCnt="23">
         <dgm:presLayoutVars>
           <dgm:bulletEnabled val="1"/>
         </dgm:presLayoutVars>
       </dgm:prSet>
       <dgm:spPr/>
+      <dgm:t>
+        <a:bodyPr/>
+        <a:lstStyle/>
+        <a:p>
+          <a:endParaRPr lang="fr-FR"/>
+        </a:p>
+      </dgm:t>
     </dgm:pt>
     <dgm:pt modelId="{AA372561-4A8F-DF4D-942B-B703F5BA0CE7}" type="pres">
-      <dgm:prSet presAssocID="{0B842CD3-ED3F-9B4E-BFD9-DDF37591A0A3}" presName="Name141" presStyleLbl="parChTrans1D3" presStyleIdx="4" presStyleCnt="19"/>
+      <dgm:prSet presAssocID="{0B842CD3-ED3F-9B4E-BFD9-DDF37591A0A3}" presName="Name141" presStyleLbl="parChTrans1D3" presStyleIdx="4" presStyleCnt="18"/>
       <dgm:spPr/>
+      <dgm:t>
+        <a:bodyPr/>
+        <a:lstStyle/>
+        <a:p>
+          <a:endParaRPr lang="fr-FR"/>
+        </a:p>
+      </dgm:t>
     </dgm:pt>
     <dgm:pt modelId="{A3DCEB4B-96D7-AB4D-BBDD-9F4E4996F81C}" type="pres">
-      <dgm:prSet presAssocID="{1603B568-FB99-9147-A815-9F93D89F7666}" presName="text1" presStyleLbl="node1" presStyleIdx="6" presStyleCnt="24">
+      <dgm:prSet presAssocID="{1603B568-FB99-9147-A815-9F93D89F7666}" presName="text1" presStyleLbl="node1" presStyleIdx="6" presStyleCnt="23">
         <dgm:presLayoutVars>
           <dgm:bulletEnabled val="1"/>
         </dgm:presLayoutVars>
       </dgm:prSet>
       <dgm:spPr/>
+      <dgm:t>
+        <a:bodyPr/>
+        <a:lstStyle/>
+        <a:p>
+          <a:endParaRPr lang="fr-FR"/>
+        </a:p>
+      </dgm:t>
     </dgm:pt>
     <dgm:pt modelId="{EBFDA20E-5E4D-3C4A-A990-B449272144AE}" type="pres">
       <dgm:prSet presAssocID="{217AD2AD-E3C8-8C42-B099-00C581A67D92}" presName="Name144" presStyleLbl="parChTrans1D2" presStyleIdx="0" presStyleCnt="4"/>
       <dgm:spPr/>
+      <dgm:t>
+        <a:bodyPr/>
+        <a:lstStyle/>
+        <a:p>
+          <a:endParaRPr lang="fr-FR"/>
+        </a:p>
+      </dgm:t>
     </dgm:pt>
     <dgm:pt modelId="{F7F6E66C-A727-2841-8CA9-031BCD2DBA05}" type="pres">
       <dgm:prSet presAssocID="{65FB35F1-4A37-3940-B876-B0C7B3B3426D}" presName="cycle_2" presStyleCnt="0"/>
       <dgm:spPr/>
     </dgm:pt>
     <dgm:pt modelId="{281484F4-74EE-B443-BE3B-A5C2BDB39646}" type="pres">
-      <dgm:prSet presAssocID="{B0F2924F-DF07-0A4A-9FAD-3510B830C12D}" presName="childCenter2" presStyleLbl="node1" presStyleIdx="7" presStyleCnt="24"/>
+      <dgm:prSet presAssocID="{B0F2924F-DF07-0A4A-9FAD-3510B830C12D}" presName="childCenter2" presStyleLbl="node1" presStyleIdx="7" presStyleCnt="23"/>
       <dgm:spPr/>
+      <dgm:t>
+        <a:bodyPr/>
+        <a:lstStyle/>
+        <a:p>
+          <a:endParaRPr lang="fr-FR"/>
+        </a:p>
+      </dgm:t>
     </dgm:pt>
     <dgm:pt modelId="{F2AE0BC5-61DC-5545-94E7-C60AC40304FF}" type="pres">
-      <dgm:prSet presAssocID="{BE082F99-628E-F44B-8F48-BC1E2189EA68}" presName="Name218" presStyleLbl="parChTrans1D3" presStyleIdx="5" presStyleCnt="19"/>
+      <dgm:prSet presAssocID="{BE082F99-628E-F44B-8F48-BC1E2189EA68}" presName="Name218" presStyleLbl="parChTrans1D3" presStyleIdx="5" presStyleCnt="18"/>
       <dgm:spPr/>
+      <dgm:t>
+        <a:bodyPr/>
+        <a:lstStyle/>
+        <a:p>
+          <a:endParaRPr lang="fr-FR"/>
+        </a:p>
+      </dgm:t>
     </dgm:pt>
     <dgm:pt modelId="{8E3BF993-E60F-974E-B933-694FD5CD8195}" type="pres">
-      <dgm:prSet presAssocID="{9D141629-5879-E64E-99D3-9F663F678FFB}" presName="text2" presStyleLbl="node1" presStyleIdx="8" presStyleCnt="24">
+      <dgm:prSet presAssocID="{9D141629-5879-E64E-99D3-9F663F678FFB}" presName="text2" presStyleLbl="node1" presStyleIdx="8" presStyleCnt="23">
         <dgm:presLayoutVars>
           <dgm:bulletEnabled val="1"/>
         </dgm:presLayoutVars>
       </dgm:prSet>
       <dgm:spPr/>
+      <dgm:t>
+        <a:bodyPr/>
+        <a:lstStyle/>
+        <a:p>
+          <a:endParaRPr lang="fr-FR"/>
+        </a:p>
+      </dgm:t>
     </dgm:pt>
     <dgm:pt modelId="{C83764C7-CA91-6745-9460-A0D81E30B120}" type="pres">
-      <dgm:prSet presAssocID="{FCD189B3-F0E4-7F41-A452-5BA345117B47}" presName="Name218" presStyleLbl="parChTrans1D3" presStyleIdx="6" presStyleCnt="19"/>
+      <dgm:prSet presAssocID="{FCD189B3-F0E4-7F41-A452-5BA345117B47}" presName="Name218" presStyleLbl="parChTrans1D3" presStyleIdx="6" presStyleCnt="18"/>
       <dgm:spPr/>
+      <dgm:t>
+        <a:bodyPr/>
+        <a:lstStyle/>
+        <a:p>
+          <a:endParaRPr lang="fr-FR"/>
+        </a:p>
+      </dgm:t>
     </dgm:pt>
     <dgm:pt modelId="{EA265E94-5D0B-4B4E-8CF5-BB7696A3F64A}" type="pres">
-      <dgm:prSet presAssocID="{1510112A-BD35-A943-A9CE-719C40652807}" presName="text2" presStyleLbl="node1" presStyleIdx="9" presStyleCnt="24">
+      <dgm:prSet presAssocID="{1510112A-BD35-A943-A9CE-719C40652807}" presName="text2" presStyleLbl="node1" presStyleIdx="9" presStyleCnt="23">
         <dgm:presLayoutVars>
           <dgm:bulletEnabled val="1"/>
         </dgm:presLayoutVars>
@@ -3146,23 +3703,44 @@
       </dgm:t>
     </dgm:pt>
     <dgm:pt modelId="{538E54B3-E49F-1748-A8CF-0EDF23E5D633}" type="pres">
-      <dgm:prSet presAssocID="{F8923E7A-39FD-FC47-9058-DE13A14ED122}" presName="Name218" presStyleLbl="parChTrans1D3" presStyleIdx="7" presStyleCnt="19"/>
+      <dgm:prSet presAssocID="{F8923E7A-39FD-FC47-9058-DE13A14ED122}" presName="Name218" presStyleLbl="parChTrans1D3" presStyleIdx="7" presStyleCnt="18"/>
       <dgm:spPr/>
+      <dgm:t>
+        <a:bodyPr/>
+        <a:lstStyle/>
+        <a:p>
+          <a:endParaRPr lang="fr-FR"/>
+        </a:p>
+      </dgm:t>
     </dgm:pt>
     <dgm:pt modelId="{A34A9F51-FB76-B54E-9A3C-0DD7F826D0D2}" type="pres">
-      <dgm:prSet presAssocID="{143AD44F-94A4-6949-B3F6-AEA557CDD4C9}" presName="text2" presStyleLbl="node1" presStyleIdx="10" presStyleCnt="24">
+      <dgm:prSet presAssocID="{143AD44F-94A4-6949-B3F6-AEA557CDD4C9}" presName="text2" presStyleLbl="node1" presStyleIdx="10" presStyleCnt="23">
         <dgm:presLayoutVars>
           <dgm:bulletEnabled val="1"/>
         </dgm:presLayoutVars>
       </dgm:prSet>
       <dgm:spPr/>
+      <dgm:t>
+        <a:bodyPr/>
+        <a:lstStyle/>
+        <a:p>
+          <a:endParaRPr lang="fr-FR"/>
+        </a:p>
+      </dgm:t>
     </dgm:pt>
     <dgm:pt modelId="{FBB14F01-78A9-6442-B7FE-C8094D861CCD}" type="pres">
-      <dgm:prSet presAssocID="{EE082608-755C-F54C-A141-EB3D5FAFB53B}" presName="Name218" presStyleLbl="parChTrans1D3" presStyleIdx="8" presStyleCnt="19"/>
+      <dgm:prSet presAssocID="{EE082608-755C-F54C-A141-EB3D5FAFB53B}" presName="Name218" presStyleLbl="parChTrans1D3" presStyleIdx="8" presStyleCnt="18"/>
       <dgm:spPr/>
+      <dgm:t>
+        <a:bodyPr/>
+        <a:lstStyle/>
+        <a:p>
+          <a:endParaRPr lang="fr-FR"/>
+        </a:p>
+      </dgm:t>
     </dgm:pt>
     <dgm:pt modelId="{5CB4A6B0-B483-0444-A630-FFD963B7C070}" type="pres">
-      <dgm:prSet presAssocID="{67DA6547-1A4A-B44D-9603-5142CA752A68}" presName="text2" presStyleLbl="node1" presStyleIdx="11" presStyleCnt="24">
+      <dgm:prSet presAssocID="{67DA6547-1A4A-B44D-9603-5142CA752A68}" presName="text2" presStyleLbl="node1" presStyleIdx="11" presStyleCnt="23">
         <dgm:presLayoutVars>
           <dgm:bulletEnabled val="1"/>
         </dgm:presLayoutVars>
@@ -3177,39 +3755,74 @@
       </dgm:t>
     </dgm:pt>
     <dgm:pt modelId="{0EC15410-DC15-1846-9AB7-EE3C2DB2E02B}" type="pres">
-      <dgm:prSet presAssocID="{96245898-425E-FC4D-BCFB-D17FCC7BF0FC}" presName="Name218" presStyleLbl="parChTrans1D3" presStyleIdx="9" presStyleCnt="19"/>
+      <dgm:prSet presAssocID="{96245898-425E-FC4D-BCFB-D17FCC7BF0FC}" presName="Name218" presStyleLbl="parChTrans1D3" presStyleIdx="9" presStyleCnt="18"/>
       <dgm:spPr/>
+      <dgm:t>
+        <a:bodyPr/>
+        <a:lstStyle/>
+        <a:p>
+          <a:endParaRPr lang="fr-FR"/>
+        </a:p>
+      </dgm:t>
     </dgm:pt>
     <dgm:pt modelId="{23F3E21F-1A83-684E-A18D-EB00ED1F5F79}" type="pres">
-      <dgm:prSet presAssocID="{D65C06E6-92C2-A744-8898-EEEB37461F03}" presName="text2" presStyleLbl="node1" presStyleIdx="12" presStyleCnt="24">
+      <dgm:prSet presAssocID="{D65C06E6-92C2-A744-8898-EEEB37461F03}" presName="text2" presStyleLbl="node1" presStyleIdx="12" presStyleCnt="23">
         <dgm:presLayoutVars>
           <dgm:bulletEnabled val="1"/>
         </dgm:presLayoutVars>
       </dgm:prSet>
       <dgm:spPr/>
+      <dgm:t>
+        <a:bodyPr/>
+        <a:lstStyle/>
+        <a:p>
+          <a:endParaRPr lang="fr-FR"/>
+        </a:p>
+      </dgm:t>
     </dgm:pt>
     <dgm:pt modelId="{52D7C4CE-3966-FE46-A372-2B2E0304B3A1}" type="pres">
-      <dgm:prSet presAssocID="{0BADF1A5-E403-054F-9483-D56BDD466BB1}" presName="Name218" presStyleLbl="parChTrans1D3" presStyleIdx="10" presStyleCnt="19"/>
+      <dgm:prSet presAssocID="{0BADF1A5-E403-054F-9483-D56BDD466BB1}" presName="Name218" presStyleLbl="parChTrans1D3" presStyleIdx="10" presStyleCnt="18"/>
       <dgm:spPr/>
+      <dgm:t>
+        <a:bodyPr/>
+        <a:lstStyle/>
+        <a:p>
+          <a:endParaRPr lang="fr-FR"/>
+        </a:p>
+      </dgm:t>
     </dgm:pt>
     <dgm:pt modelId="{B4686A9C-C8FE-6149-B604-D43A03A58AE3}" type="pres">
-      <dgm:prSet presAssocID="{AA513355-6C07-9948-9A4D-11F2EBFD2414}" presName="text2" presStyleLbl="node1" presStyleIdx="13" presStyleCnt="24">
+      <dgm:prSet presAssocID="{AA513355-6C07-9948-9A4D-11F2EBFD2414}" presName="text2" presStyleLbl="node1" presStyleIdx="13" presStyleCnt="23">
         <dgm:presLayoutVars>
           <dgm:bulletEnabled val="1"/>
         </dgm:presLayoutVars>
       </dgm:prSet>
       <dgm:spPr/>
+      <dgm:t>
+        <a:bodyPr/>
+        <a:lstStyle/>
+        <a:p>
+          <a:endParaRPr lang="fr-FR"/>
+        </a:p>
+      </dgm:t>
     </dgm:pt>
     <dgm:pt modelId="{0F7FCC23-81FB-9F4D-8EE0-ED3AD859FB84}" type="pres">
       <dgm:prSet presAssocID="{FF1D55F5-BB18-D04D-9078-B8CEE121D164}" presName="Name221" presStyleLbl="parChTrans1D2" presStyleIdx="1" presStyleCnt="4"/>
       <dgm:spPr/>
+      <dgm:t>
+        <a:bodyPr/>
+        <a:lstStyle/>
+        <a:p>
+          <a:endParaRPr lang="fr-FR"/>
+        </a:p>
+      </dgm:t>
     </dgm:pt>
     <dgm:pt modelId="{0ECB6948-8149-3A42-825B-A5EFD0514629}" type="pres">
       <dgm:prSet presAssocID="{65FB35F1-4A37-3940-B876-B0C7B3B3426D}" presName="cycle_3" presStyleCnt="0"/>
       <dgm:spPr/>
     </dgm:pt>
     <dgm:pt modelId="{13A881D6-7F6C-124C-B188-7952D18C84AF}" type="pres">
-      <dgm:prSet presAssocID="{B1CB44E6-4694-CD44-B31B-6E091D957184}" presName="childCenter3" presStyleLbl="node1" presStyleIdx="14" presStyleCnt="24"/>
+      <dgm:prSet presAssocID="{B1CB44E6-4694-CD44-B31B-6E091D957184}" presName="childCenter3" presStyleLbl="node1" presStyleIdx="14" presStyleCnt="23"/>
       <dgm:spPr/>
       <dgm:t>
         <a:bodyPr/>
@@ -3219,60 +3832,142 @@
         </a:p>
       </dgm:t>
     </dgm:pt>
-    <dgm:pt modelId="{D9763F2D-797F-E24E-A60D-C813F00974EB}" type="pres">
-      <dgm:prSet presAssocID="{80C4C31C-5FEF-4347-A550-536FC7DEB9D5}" presName="Name285" presStyleLbl="parChTrans1D3" presStyleIdx="11" presStyleCnt="19"/>
+    <dgm:pt modelId="{BD9D7C6C-B204-FF47-A551-8F82765F6952}" type="pres">
+      <dgm:prSet presAssocID="{ED7348D7-D8DC-1D4B-B86A-A87A88AAFC08}" presName="Name285" presStyleLbl="parChTrans1D3" presStyleIdx="11" presStyleCnt="18"/>
       <dgm:spPr/>
-    </dgm:pt>
-    <dgm:pt modelId="{C9475F27-070A-CA41-AD83-1D3547FEA5CE}" type="pres">
-      <dgm:prSet presAssocID="{0E70CD73-B0C3-424C-851A-DEC6835F1F85}" presName="text3" presStyleLbl="node1" presStyleIdx="15" presStyleCnt="24">
+      <dgm:t>
+        <a:bodyPr/>
+        <a:lstStyle/>
+        <a:p>
+          <a:endParaRPr lang="fr-FR"/>
+        </a:p>
+      </dgm:t>
+    </dgm:pt>
+    <dgm:pt modelId="{AC87242A-75D5-044D-8ECF-DA1FD16F719F}" type="pres">
+      <dgm:prSet presAssocID="{EF666D49-8F41-AC47-95D6-A31535256A11}" presName="text3" presStyleLbl="node1" presStyleIdx="15" presStyleCnt="23">
         <dgm:presLayoutVars>
           <dgm:bulletEnabled val="1"/>
         </dgm:presLayoutVars>
       </dgm:prSet>
       <dgm:spPr/>
-    </dgm:pt>
-    <dgm:pt modelId="{BD9D7C6C-B204-FF47-A551-8F82765F6952}" type="pres">
-      <dgm:prSet presAssocID="{ED7348D7-D8DC-1D4B-B86A-A87A88AAFC08}" presName="Name285" presStyleLbl="parChTrans1D3" presStyleIdx="12" presStyleCnt="19"/>
+      <dgm:t>
+        <a:bodyPr/>
+        <a:lstStyle/>
+        <a:p>
+          <a:endParaRPr lang="fr-FR"/>
+        </a:p>
+      </dgm:t>
+    </dgm:pt>
+    <dgm:pt modelId="{C195FB36-5191-874A-9751-DBF66D0D2CDE}" type="pres">
+      <dgm:prSet presAssocID="{F70B16BF-3FF1-C543-B4EE-014F11D34DAC}" presName="Name285" presStyleLbl="parChTrans1D3" presStyleIdx="12" presStyleCnt="18"/>
       <dgm:spPr/>
-    </dgm:pt>
-    <dgm:pt modelId="{AC87242A-75D5-044D-8ECF-DA1FD16F719F}" type="pres">
-      <dgm:prSet presAssocID="{EF666D49-8F41-AC47-95D6-A31535256A11}" presName="text3" presStyleLbl="node1" presStyleIdx="16" presStyleCnt="24">
+      <dgm:t>
+        <a:bodyPr/>
+        <a:lstStyle/>
+        <a:p>
+          <a:endParaRPr lang="fr-FR"/>
+        </a:p>
+      </dgm:t>
+    </dgm:pt>
+    <dgm:pt modelId="{5ED26D74-A5FE-3145-9BE2-645EB2FCB5A6}" type="pres">
+      <dgm:prSet presAssocID="{E1C125F3-7C17-E447-A2D9-668664CEA9BD}" presName="text3" presStyleLbl="node1" presStyleIdx="16" presStyleCnt="23">
         <dgm:presLayoutVars>
           <dgm:bulletEnabled val="1"/>
         </dgm:presLayoutVars>
       </dgm:prSet>
       <dgm:spPr/>
-    </dgm:pt>
-    <dgm:pt modelId="{5FEB611A-296B-FF42-9144-A18A5C5104B2}" type="pres">
-      <dgm:prSet presAssocID="{58E57D8A-6C06-CD40-A230-17838523D326}" presName="Name285" presStyleLbl="parChTrans1D3" presStyleIdx="13" presStyleCnt="19"/>
+      <dgm:t>
+        <a:bodyPr/>
+        <a:lstStyle/>
+        <a:p>
+          <a:endParaRPr lang="fr-FR"/>
+        </a:p>
+      </dgm:t>
+    </dgm:pt>
+    <dgm:pt modelId="{67AA6271-9321-714C-BBF3-6A85C86E9CAE}" type="pres">
+      <dgm:prSet presAssocID="{BE298560-1ED4-044E-BCC9-624CFCA50430}" presName="Name285" presStyleLbl="parChTrans1D3" presStyleIdx="13" presStyleCnt="18"/>
       <dgm:spPr/>
-    </dgm:pt>
-    <dgm:pt modelId="{B1A4C433-E6A8-4142-9996-51AA3316B0A6}" type="pres">
-      <dgm:prSet presAssocID="{33A4FCBE-96DA-0641-AEBC-85AFE3538DFF}" presName="text3" presStyleLbl="node1" presStyleIdx="17" presStyleCnt="24">
+      <dgm:t>
+        <a:bodyPr/>
+        <a:lstStyle/>
+        <a:p>
+          <a:endParaRPr lang="fr-FR"/>
+        </a:p>
+      </dgm:t>
+    </dgm:pt>
+    <dgm:pt modelId="{F63ADD98-F8A4-A146-9E6D-14863FA0DCA6}" type="pres">
+      <dgm:prSet presAssocID="{964C3F8D-6898-3C45-81FE-2E5E88A03198}" presName="text3" presStyleLbl="node1" presStyleIdx="17" presStyleCnt="23">
         <dgm:presLayoutVars>
           <dgm:bulletEnabled val="1"/>
         </dgm:presLayoutVars>
       </dgm:prSet>
       <dgm:spPr/>
-    </dgm:pt>
-    <dgm:pt modelId="{C195FB36-5191-874A-9751-DBF66D0D2CDE}" type="pres">
-      <dgm:prSet presAssocID="{F70B16BF-3FF1-C543-B4EE-014F11D34DAC}" presName="Name285" presStyleLbl="parChTrans1D3" presStyleIdx="14" presStyleCnt="19"/>
+      <dgm:t>
+        <a:bodyPr/>
+        <a:lstStyle/>
+        <a:p>
+          <a:endParaRPr lang="fr-FR"/>
+        </a:p>
+      </dgm:t>
+    </dgm:pt>
+    <dgm:pt modelId="{213E1D26-DB9A-7B40-B2C6-488170EBC5C9}" type="pres">
+      <dgm:prSet presAssocID="{03D66F6E-22CE-EC4F-8A62-4F0B8C95E574}" presName="Name285" presStyleLbl="parChTrans1D3" presStyleIdx="14" presStyleCnt="18"/>
       <dgm:spPr/>
     </dgm:pt>
-    <dgm:pt modelId="{5ED26D74-A5FE-3145-9BE2-645EB2FCB5A6}" type="pres">
-      <dgm:prSet presAssocID="{E1C125F3-7C17-E447-A2D9-668664CEA9BD}" presName="text3" presStyleLbl="node1" presStyleIdx="18" presStyleCnt="24">
+    <dgm:pt modelId="{23705FCD-2C80-0446-A0CC-A4A25B6CA8E2}" type="pres">
+      <dgm:prSet presAssocID="{6FE7F5BF-870D-3C44-8B46-5BF5CCB20552}" presName="text3" presStyleLbl="node1" presStyleIdx="18" presStyleCnt="23">
         <dgm:presLayoutVars>
           <dgm:bulletEnabled val="1"/>
         </dgm:presLayoutVars>
       </dgm:prSet>
       <dgm:spPr/>
-    </dgm:pt>
-    <dgm:pt modelId="{67AA6271-9321-714C-BBF3-6A85C86E9CAE}" type="pres">
-      <dgm:prSet presAssocID="{BE298560-1ED4-044E-BCC9-624CFCA50430}" presName="Name285" presStyleLbl="parChTrans1D3" presStyleIdx="15" presStyleCnt="19"/>
+      <dgm:t>
+        <a:bodyPr/>
+        <a:lstStyle/>
+        <a:p>
+          <a:endParaRPr lang="fr-FR"/>
+        </a:p>
+      </dgm:t>
+    </dgm:pt>
+    <dgm:pt modelId="{DB1EE0C8-7599-D843-9207-3626DE9A7DFE}" type="pres">
+      <dgm:prSet presAssocID="{83AFC531-C598-5F47-A578-AA0C17C9E23F}" presName="Name288" presStyleLbl="parChTrans1D2" presStyleIdx="2" presStyleCnt="4"/>
       <dgm:spPr/>
-    </dgm:pt>
-    <dgm:pt modelId="{F63ADD98-F8A4-A146-9E6D-14863FA0DCA6}" type="pres">
-      <dgm:prSet presAssocID="{964C3F8D-6898-3C45-81FE-2E5E88A03198}" presName="text3" presStyleLbl="node1" presStyleIdx="19" presStyleCnt="24">
+      <dgm:t>
+        <a:bodyPr/>
+        <a:lstStyle/>
+        <a:p>
+          <a:endParaRPr lang="fr-FR"/>
+        </a:p>
+      </dgm:t>
+    </dgm:pt>
+    <dgm:pt modelId="{E3C951F9-3166-2940-9384-9C6F7ADDB69E}" type="pres">
+      <dgm:prSet presAssocID="{65FB35F1-4A37-3940-B876-B0C7B3B3426D}" presName="cycle_4" presStyleCnt="0"/>
+      <dgm:spPr/>
+    </dgm:pt>
+    <dgm:pt modelId="{C08176BA-CA00-7B40-9E26-655403BC7C53}" type="pres">
+      <dgm:prSet presAssocID="{15D83530-6606-BA41-90FF-A992DF4A00AE}" presName="childCenter4" presStyleLbl="node1" presStyleIdx="19" presStyleCnt="23"/>
+      <dgm:spPr/>
+      <dgm:t>
+        <a:bodyPr/>
+        <a:lstStyle/>
+        <a:p>
+          <a:endParaRPr lang="fr-FR"/>
+        </a:p>
+      </dgm:t>
+    </dgm:pt>
+    <dgm:pt modelId="{0D555954-6DDE-574D-B78C-606FCB884D75}" type="pres">
+      <dgm:prSet presAssocID="{9B289075-6692-1148-A923-3921E046C4F8}" presName="Name342" presStyleLbl="parChTrans1D3" presStyleIdx="15" presStyleCnt="18"/>
+      <dgm:spPr/>
+      <dgm:t>
+        <a:bodyPr/>
+        <a:lstStyle/>
+        <a:p>
+          <a:endParaRPr lang="fr-FR"/>
+        </a:p>
+      </dgm:t>
+    </dgm:pt>
+    <dgm:pt modelId="{D7C3266A-64D2-C04A-ACF4-E380BE626FEC}" type="pres">
+      <dgm:prSet presAssocID="{AEFB2342-4281-F749-AC62-BBAE512A44F4}" presName="text4" presStyleLbl="node1" presStyleIdx="20" presStyleCnt="23">
         <dgm:presLayoutVars>
           <dgm:bulletEnabled val="1"/>
         </dgm:presLayoutVars>
@@ -3286,183 +3981,199 @@
         </a:p>
       </dgm:t>
     </dgm:pt>
-    <dgm:pt modelId="{DB1EE0C8-7599-D843-9207-3626DE9A7DFE}" type="pres">
-      <dgm:prSet presAssocID="{83AFC531-C598-5F47-A578-AA0C17C9E23F}" presName="Name288" presStyleLbl="parChTrans1D2" presStyleIdx="2" presStyleCnt="4"/>
+    <dgm:pt modelId="{7A5BA3FC-8812-B44A-9AD4-1A26C37460DE}" type="pres">
+      <dgm:prSet presAssocID="{372C3F6C-27D6-BD41-8D48-21B1CCF16F59}" presName="Name342" presStyleLbl="parChTrans1D3" presStyleIdx="16" presStyleCnt="18"/>
       <dgm:spPr/>
-    </dgm:pt>
-    <dgm:pt modelId="{E3C951F9-3166-2940-9384-9C6F7ADDB69E}" type="pres">
-      <dgm:prSet presAssocID="{65FB35F1-4A37-3940-B876-B0C7B3B3426D}" presName="cycle_4" presStyleCnt="0"/>
-      <dgm:spPr/>
-    </dgm:pt>
-    <dgm:pt modelId="{C08176BA-CA00-7B40-9E26-655403BC7C53}" type="pres">
-      <dgm:prSet presAssocID="{15D83530-6606-BA41-90FF-A992DF4A00AE}" presName="childCenter4" presStyleLbl="node1" presStyleIdx="20" presStyleCnt="24"/>
-      <dgm:spPr/>
-    </dgm:pt>
-    <dgm:pt modelId="{0D555954-6DDE-574D-B78C-606FCB884D75}" type="pres">
-      <dgm:prSet presAssocID="{9B289075-6692-1148-A923-3921E046C4F8}" presName="Name342" presStyleLbl="parChTrans1D3" presStyleIdx="16" presStyleCnt="19"/>
-      <dgm:spPr/>
-    </dgm:pt>
-    <dgm:pt modelId="{D7C3266A-64D2-C04A-ACF4-E380BE626FEC}" type="pres">
-      <dgm:prSet presAssocID="{AEFB2342-4281-F749-AC62-BBAE512A44F4}" presName="text4" presStyleLbl="node1" presStyleIdx="21" presStyleCnt="24">
+      <dgm:t>
+        <a:bodyPr/>
+        <a:lstStyle/>
+        <a:p>
+          <a:endParaRPr lang="fr-FR"/>
+        </a:p>
+      </dgm:t>
+    </dgm:pt>
+    <dgm:pt modelId="{FEC6B2D8-802B-1844-A936-265620235185}" type="pres">
+      <dgm:prSet presAssocID="{EC873196-73D1-6145-9A7C-CF6644E32663}" presName="text4" presStyleLbl="node1" presStyleIdx="21" presStyleCnt="23">
         <dgm:presLayoutVars>
           <dgm:bulletEnabled val="1"/>
         </dgm:presLayoutVars>
       </dgm:prSet>
       <dgm:spPr/>
-    </dgm:pt>
-    <dgm:pt modelId="{7A5BA3FC-8812-B44A-9AD4-1A26C37460DE}" type="pres">
-      <dgm:prSet presAssocID="{372C3F6C-27D6-BD41-8D48-21B1CCF16F59}" presName="Name342" presStyleLbl="parChTrans1D3" presStyleIdx="17" presStyleCnt="19"/>
+      <dgm:t>
+        <a:bodyPr/>
+        <a:lstStyle/>
+        <a:p>
+          <a:endParaRPr lang="fr-FR"/>
+        </a:p>
+      </dgm:t>
+    </dgm:pt>
+    <dgm:pt modelId="{B0FBEB28-EAAE-254D-AC95-313F230584CC}" type="pres">
+      <dgm:prSet presAssocID="{46CD3947-B1F3-0949-B029-41FA77D28E59}" presName="Name342" presStyleLbl="parChTrans1D3" presStyleIdx="17" presStyleCnt="18"/>
       <dgm:spPr/>
-    </dgm:pt>
-    <dgm:pt modelId="{FEC6B2D8-802B-1844-A936-265620235185}" type="pres">
-      <dgm:prSet presAssocID="{EC873196-73D1-6145-9A7C-CF6644E32663}" presName="text4" presStyleLbl="node1" presStyleIdx="22" presStyleCnt="24">
+      <dgm:t>
+        <a:bodyPr/>
+        <a:lstStyle/>
+        <a:p>
+          <a:endParaRPr lang="fr-FR"/>
+        </a:p>
+      </dgm:t>
+    </dgm:pt>
+    <dgm:pt modelId="{909B112E-738A-624C-BB0C-B1C118978D4E}" type="pres">
+      <dgm:prSet presAssocID="{1259B756-2740-C645-A706-9A848EB92BF0}" presName="text4" presStyleLbl="node1" presStyleIdx="22" presStyleCnt="23">
         <dgm:presLayoutVars>
           <dgm:bulletEnabled val="1"/>
         </dgm:presLayoutVars>
       </dgm:prSet>
       <dgm:spPr/>
-    </dgm:pt>
-    <dgm:pt modelId="{B0FBEB28-EAAE-254D-AC95-313F230584CC}" type="pres">
-      <dgm:prSet presAssocID="{46CD3947-B1F3-0949-B029-41FA77D28E59}" presName="Name342" presStyleLbl="parChTrans1D3" presStyleIdx="18" presStyleCnt="19"/>
-      <dgm:spPr/>
-    </dgm:pt>
-    <dgm:pt modelId="{909B112E-738A-624C-BB0C-B1C118978D4E}" type="pres">
-      <dgm:prSet presAssocID="{1259B756-2740-C645-A706-9A848EB92BF0}" presName="text4" presStyleLbl="node1" presStyleIdx="23" presStyleCnt="24">
-        <dgm:presLayoutVars>
-          <dgm:bulletEnabled val="1"/>
-        </dgm:presLayoutVars>
-      </dgm:prSet>
-      <dgm:spPr/>
+      <dgm:t>
+        <a:bodyPr/>
+        <a:lstStyle/>
+        <a:p>
+          <a:endParaRPr lang="fr-FR"/>
+        </a:p>
+      </dgm:t>
     </dgm:pt>
     <dgm:pt modelId="{91516A45-8085-924C-90A4-2A1FEBA613E2}" type="pres">
       <dgm:prSet presAssocID="{F6BCF359-C743-294A-A0BF-F9DB7B1D3425}" presName="Name345" presStyleLbl="parChTrans1D2" presStyleIdx="3" presStyleCnt="4"/>
       <dgm:spPr/>
+      <dgm:t>
+        <a:bodyPr/>
+        <a:lstStyle/>
+        <a:p>
+          <a:endParaRPr lang="fr-FR"/>
+        </a:p>
+      </dgm:t>
     </dgm:pt>
   </dgm:ptLst>
   <dgm:cxnLst>
-    <dgm:cxn modelId="{E165F53E-E7D2-3C4A-9727-44B3FA69C1DE}" type="presOf" srcId="{1259B756-2740-C645-A706-9A848EB92BF0}" destId="{909B112E-738A-624C-BB0C-B1C118978D4E}" srcOrd="0" destOrd="0" presId="urn:microsoft.com/office/officeart/2008/layout/RadialCluster"/>
+    <dgm:cxn modelId="{64C7C9FF-F294-A84A-97FB-E59F49EF319A}" type="presOf" srcId="{F8923E7A-39FD-FC47-9058-DE13A14ED122}" destId="{538E54B3-E49F-1748-A8CF-0EDF23E5D633}" srcOrd="0" destOrd="0" presId="urn:microsoft.com/office/officeart/2008/layout/RadialCluster"/>
+    <dgm:cxn modelId="{ADA460B7-2417-BF45-BB04-D5B52F9D50DC}" type="presOf" srcId="{BE082F99-628E-F44B-8F48-BC1E2189EA68}" destId="{F2AE0BC5-61DC-5545-94E7-C60AC40304FF}" srcOrd="0" destOrd="0" presId="urn:microsoft.com/office/officeart/2008/layout/RadialCluster"/>
+    <dgm:cxn modelId="{6D683BB0-9322-6B4D-8559-268EFCA2970B}" type="presOf" srcId="{37AC49FB-BF8A-BD46-9089-BE65DD6A07D1}" destId="{23705FCD-2C80-0446-A0CC-A4A25B6CA8E2}" srcOrd="0" destOrd="1" presId="urn:microsoft.com/office/officeart/2008/layout/RadialCluster"/>
+    <dgm:cxn modelId="{064F50D4-38FF-D144-BAE6-4C8195012AC6}" type="presOf" srcId="{B1CB44E6-4694-CD44-B31B-6E091D957184}" destId="{13A881D6-7F6C-124C-B188-7952D18C84AF}" srcOrd="0" destOrd="0" presId="urn:microsoft.com/office/officeart/2008/layout/RadialCluster"/>
+    <dgm:cxn modelId="{F3C10120-BA8F-614E-BF49-FA59BD2D354D}" type="presOf" srcId="{259C2539-3D42-9A4E-9165-F6047B73D60B}" destId="{0B4A23BA-00C2-9C4F-90E9-50C012457C10}" srcOrd="0" destOrd="0" presId="urn:microsoft.com/office/officeart/2008/layout/RadialCluster"/>
+    <dgm:cxn modelId="{34765D0D-5079-0944-8216-D872A26BC44B}" type="presOf" srcId="{964C3F8D-6898-3C45-81FE-2E5E88A03198}" destId="{F63ADD98-F8A4-A146-9E6D-14863FA0DCA6}" srcOrd="0" destOrd="0" presId="urn:microsoft.com/office/officeart/2008/layout/RadialCluster"/>
+    <dgm:cxn modelId="{44186ABA-8AAE-9A48-A87D-ED8E7B57A2AA}" srcId="{EED88F71-74FD-664B-B254-6E8F8FA5A9D9}" destId="{E9CB5589-9837-3142-B412-F250BB3E28D6}" srcOrd="3" destOrd="0" parTransId="{3D22A09E-7A2A-ED4B-8F9D-1E4D9CFF3F19}" sibTransId="{E40767BB-6F41-7F4B-A41A-6CD38F48ECA4}"/>
+    <dgm:cxn modelId="{3780A901-4081-1748-BD45-912FA0512F23}" type="presOf" srcId="{217AD2AD-E3C8-8C42-B099-00C581A67D92}" destId="{EBFDA20E-5E4D-3C4A-A990-B449272144AE}" srcOrd="0" destOrd="0" presId="urn:microsoft.com/office/officeart/2008/layout/RadialCluster"/>
+    <dgm:cxn modelId="{943844EC-6888-0E4C-A622-F8BCA5A61AAF}" type="presOf" srcId="{143AD44F-94A4-6949-B3F6-AEA557CDD4C9}" destId="{A34A9F51-FB76-B54E-9A3C-0DD7F826D0D2}" srcOrd="0" destOrd="0" presId="urn:microsoft.com/office/officeart/2008/layout/RadialCluster"/>
+    <dgm:cxn modelId="{DC30E719-64B8-A647-ACD5-7354AD0200E6}" type="presOf" srcId="{D65C06E6-92C2-A744-8898-EEEB37461F03}" destId="{23F3E21F-1A83-684E-A18D-EB00ED1F5F79}" srcOrd="0" destOrd="0" presId="urn:microsoft.com/office/officeart/2008/layout/RadialCluster"/>
+    <dgm:cxn modelId="{998FCA17-4A4D-644D-BBC1-50C6E8407E11}" type="presOf" srcId="{F016D5AF-4AB2-584C-93C0-8657A5615B74}" destId="{A58A9C11-2AF4-8648-88F8-4C7877AE6926}" srcOrd="0" destOrd="0" presId="urn:microsoft.com/office/officeart/2008/layout/RadialCluster"/>
+    <dgm:cxn modelId="{F244E889-61A3-904D-88D9-FF91D53ACFFF}" type="presOf" srcId="{EE082608-755C-F54C-A141-EB3D5FAFB53B}" destId="{FBB14F01-78A9-6442-B7FE-C8094D861CCD}" srcOrd="0" destOrd="0" presId="urn:microsoft.com/office/officeart/2008/layout/RadialCluster"/>
     <dgm:cxn modelId="{0902FF1A-9F5B-F94B-A4FE-F7986E20AB90}" srcId="{EED88F71-74FD-664B-B254-6E8F8FA5A9D9}" destId="{37E337EE-52BF-7442-81B7-B578943BCFEB}" srcOrd="0" destOrd="0" parTransId="{259C2539-3D42-9A4E-9165-F6047B73D60B}" sibTransId="{C5BA4D24-E968-D745-8156-F26D73D457F2}"/>
-    <dgm:cxn modelId="{94658A8F-DE37-834F-9B22-55DDB0ED480A}" type="presOf" srcId="{0452952E-49FF-3D4A-BF4C-DBB159AF3105}" destId="{1B801271-3A1E-614D-9132-3CA19ACBCFFB}" srcOrd="0" destOrd="0" presId="urn:microsoft.com/office/officeart/2008/layout/RadialCluster"/>
-    <dgm:cxn modelId="{9BD73F82-7247-B74C-82EA-76464C6517ED}" type="presOf" srcId="{F8923E7A-39FD-FC47-9058-DE13A14ED122}" destId="{538E54B3-E49F-1748-A8CF-0EDF23E5D633}" srcOrd="0" destOrd="0" presId="urn:microsoft.com/office/officeart/2008/layout/RadialCluster"/>
-    <dgm:cxn modelId="{FFDFBFFF-7C59-AA45-86EA-DCF5B87E55FB}" type="presOf" srcId="{964C3F8D-6898-3C45-81FE-2E5E88A03198}" destId="{F63ADD98-F8A4-A146-9E6D-14863FA0DCA6}" srcOrd="0" destOrd="0" presId="urn:microsoft.com/office/officeart/2008/layout/RadialCluster"/>
-    <dgm:cxn modelId="{7A70BCBB-9482-5248-B811-1842603A30E0}" type="presOf" srcId="{1603B568-FB99-9147-A815-9F93D89F7666}" destId="{A3DCEB4B-96D7-AB4D-BBDD-9F4E4996F81C}" srcOrd="0" destOrd="0" presId="urn:microsoft.com/office/officeart/2008/layout/RadialCluster"/>
-    <dgm:cxn modelId="{97CDA0B0-FBF1-AD46-BFC9-D57F6745DAF5}" type="presOf" srcId="{EE082608-755C-F54C-A141-EB3D5FAFB53B}" destId="{FBB14F01-78A9-6442-B7FE-C8094D861CCD}" srcOrd="0" destOrd="0" presId="urn:microsoft.com/office/officeart/2008/layout/RadialCluster"/>
-    <dgm:cxn modelId="{27A1E550-FE7B-9A4C-A032-961F0C10A2D9}" srcId="{65FB35F1-4A37-3940-B876-B0C7B3B3426D}" destId="{15D83530-6606-BA41-90FF-A992DF4A00AE}" srcOrd="3" destOrd="0" parTransId="{F6BCF359-C743-294A-A0BF-F9DB7B1D3425}" sibTransId="{615A71C6-56C6-7048-A9D3-CDC1BF9C0F84}"/>
+    <dgm:cxn modelId="{2BE8268F-836C-9A4E-A17B-66379264A30F}" srcId="{EED88F71-74FD-664B-B254-6E8F8FA5A9D9}" destId="{B5F3FAE6-5BC9-7F49-9C00-6A0031F59A0B}" srcOrd="1" destOrd="0" parTransId="{7BCEF58E-BF45-8240-B0E8-096F8735D486}" sibTransId="{BDEC314B-8E9A-944F-AD6F-590BFF89940C}"/>
+    <dgm:cxn modelId="{C4407707-7F50-2245-B919-392952B01A76}" type="presOf" srcId="{EC873196-73D1-6145-9A7C-CF6644E32663}" destId="{FEC6B2D8-802B-1844-A936-265620235185}" srcOrd="0" destOrd="0" presId="urn:microsoft.com/office/officeart/2008/layout/RadialCluster"/>
+    <dgm:cxn modelId="{3A442084-A099-A54C-9B0A-9FF732E3BA8F}" type="presOf" srcId="{DF455BD8-8D05-AE47-830A-7F630434AF91}" destId="{23705FCD-2C80-0446-A0CC-A4A25B6CA8E2}" srcOrd="0" destOrd="2" presId="urn:microsoft.com/office/officeart/2008/layout/RadialCluster"/>
+    <dgm:cxn modelId="{FCC53CAB-6F7C-E247-9D2E-7D971B9A7329}" type="presOf" srcId="{67DA6547-1A4A-B44D-9603-5142CA752A68}" destId="{5CB4A6B0-B483-0444-A630-FFD963B7C070}" srcOrd="0" destOrd="0" presId="urn:microsoft.com/office/officeart/2008/layout/RadialCluster"/>
+    <dgm:cxn modelId="{717EA892-4D6D-874C-A6E8-710DD15EBEC1}" type="presOf" srcId="{1259B756-2740-C645-A706-9A848EB92BF0}" destId="{909B112E-738A-624C-BB0C-B1C118978D4E}" srcOrd="0" destOrd="0" presId="urn:microsoft.com/office/officeart/2008/layout/RadialCluster"/>
+    <dgm:cxn modelId="{82C44F3F-6DFB-694C-ABC2-1950B92D8363}" srcId="{B1CB44E6-4694-CD44-B31B-6E091D957184}" destId="{EF666D49-8F41-AC47-95D6-A31535256A11}" srcOrd="0" destOrd="0" parTransId="{ED7348D7-D8DC-1D4B-B86A-A87A88AAFC08}" sibTransId="{BCF666C8-D212-8543-BD83-E9A1B78E9C22}"/>
+    <dgm:cxn modelId="{A0BCCF6F-0E1E-E747-81BA-2731C4C3DD8F}" type="presOf" srcId="{E9CB5589-9837-3142-B412-F250BB3E28D6}" destId="{B92D5806-378C-234A-8431-3BA5C21BE333}" srcOrd="0" destOrd="0" presId="urn:microsoft.com/office/officeart/2008/layout/RadialCluster"/>
+    <dgm:cxn modelId="{D166AA53-ED66-8B4F-9AE6-8B0634AE4FD0}" srcId="{4E9157CD-DF5D-8142-AF05-D682AAB2428D}" destId="{65FB35F1-4A37-3940-B876-B0C7B3B3426D}" srcOrd="0" destOrd="0" parTransId="{65EB7010-4246-0140-8037-2CB504CBEC18}" sibTransId="{B45A2F3F-C9C7-CF46-9350-B9AA9A7DF66C}"/>
+    <dgm:cxn modelId="{5D1FF77E-F404-E84F-8306-3A778A09DFD0}" srcId="{B0F2924F-DF07-0A4A-9FAD-3510B830C12D}" destId="{AA513355-6C07-9948-9A4D-11F2EBFD2414}" srcOrd="5" destOrd="0" parTransId="{0BADF1A5-E403-054F-9483-D56BDD466BB1}" sibTransId="{071A71B4-01F1-5340-A463-810DCEFE4932}"/>
     <dgm:cxn modelId="{5FCAAC70-62BE-FA41-ACD4-A9132F09F39E}" srcId="{B0F2924F-DF07-0A4A-9FAD-3510B830C12D}" destId="{9D141629-5879-E64E-99D3-9F663F678FFB}" srcOrd="0" destOrd="0" parTransId="{BE082F99-628E-F44B-8F48-BC1E2189EA68}" sibTransId="{4DF44233-295B-364D-8290-3DE9C1001B46}"/>
-    <dgm:cxn modelId="{1372662A-634A-014F-9A2F-1A5F2BFF0839}" type="presOf" srcId="{E9CB5589-9837-3142-B412-F250BB3E28D6}" destId="{B92D5806-378C-234A-8431-3BA5C21BE333}" srcOrd="0" destOrd="0" presId="urn:microsoft.com/office/officeart/2008/layout/RadialCluster"/>
-    <dgm:cxn modelId="{59939D27-970D-054F-B23B-7A154BA1F50B}" type="presOf" srcId="{4E9157CD-DF5D-8142-AF05-D682AAB2428D}" destId="{E30466B9-1A7C-8044-8ABE-C021DEB882F1}" srcOrd="0" destOrd="0" presId="urn:microsoft.com/office/officeart/2008/layout/RadialCluster"/>
-    <dgm:cxn modelId="{44D02188-727B-8F4E-810E-693D22795BA4}" type="presOf" srcId="{EED88F71-74FD-664B-B254-6E8F8FA5A9D9}" destId="{29AC7B4A-D4D2-9F4C-A5AE-A809AAFE2F22}" srcOrd="0" destOrd="0" presId="urn:microsoft.com/office/officeart/2008/layout/RadialCluster"/>
-    <dgm:cxn modelId="{52AC1656-A08B-5848-8606-0784E022A806}" type="presOf" srcId="{BE298560-1ED4-044E-BCC9-624CFCA50430}" destId="{67AA6271-9321-714C-BBF3-6A85C86E9CAE}" srcOrd="0" destOrd="0" presId="urn:microsoft.com/office/officeart/2008/layout/RadialCluster"/>
-    <dgm:cxn modelId="{04A524D5-14C8-5F4E-B605-8FE6170BFBE8}" srcId="{B0F2924F-DF07-0A4A-9FAD-3510B830C12D}" destId="{143AD44F-94A4-6949-B3F6-AEA557CDD4C9}" srcOrd="2" destOrd="0" parTransId="{F8923E7A-39FD-FC47-9058-DE13A14ED122}" sibTransId="{06E10660-D74A-324B-829F-2BF8B2648746}"/>
-    <dgm:cxn modelId="{5E7F0FD0-5CC7-6F4E-983E-E9F1741D4BC2}" type="presOf" srcId="{259C2539-3D42-9A4E-9165-F6047B73D60B}" destId="{0B4A23BA-00C2-9C4F-90E9-50C012457C10}" srcOrd="0" destOrd="0" presId="urn:microsoft.com/office/officeart/2008/layout/RadialCluster"/>
-    <dgm:cxn modelId="{424851AE-E768-8B43-8121-F7D94070B76E}" srcId="{B1CB44E6-4694-CD44-B31B-6E091D957184}" destId="{0E70CD73-B0C3-424C-851A-DEC6835F1F85}" srcOrd="0" destOrd="0" parTransId="{80C4C31C-5FEF-4347-A550-536FC7DEB9D5}" sibTransId="{EE67CCFE-49E8-6142-B3FC-E282C73E92EF}"/>
-    <dgm:cxn modelId="{DAF02E85-4D0F-FD4C-AE65-92475CCC6621}" srcId="{EED88F71-74FD-664B-B254-6E8F8FA5A9D9}" destId="{1603B568-FB99-9147-A815-9F93D89F7666}" srcOrd="4" destOrd="0" parTransId="{0B842CD3-ED3F-9B4E-BFD9-DDF37591A0A3}" sibTransId="{B92894BE-DE53-C24E-A5A6-F8E68797A37F}"/>
-    <dgm:cxn modelId="{2BE8268F-836C-9A4E-A17B-66379264A30F}" srcId="{EED88F71-74FD-664B-B254-6E8F8FA5A9D9}" destId="{B5F3FAE6-5BC9-7F49-9C00-6A0031F59A0B}" srcOrd="1" destOrd="0" parTransId="{7BCEF58E-BF45-8240-B0E8-096F8735D486}" sibTransId="{BDEC314B-8E9A-944F-AD6F-590BFF89940C}"/>
-    <dgm:cxn modelId="{99921460-7FC8-3D43-AC3E-B28D3C8FDA1E}" type="presOf" srcId="{AEFB2342-4281-F749-AC62-BBAE512A44F4}" destId="{D7C3266A-64D2-C04A-ACF4-E380BE626FEC}" srcOrd="0" destOrd="0" presId="urn:microsoft.com/office/officeart/2008/layout/RadialCluster"/>
-    <dgm:cxn modelId="{FAD40C41-3543-E645-AC23-754777905970}" type="presOf" srcId="{217AD2AD-E3C8-8C42-B099-00C581A67D92}" destId="{EBFDA20E-5E4D-3C4A-A990-B449272144AE}" srcOrd="0" destOrd="0" presId="urn:microsoft.com/office/officeart/2008/layout/RadialCluster"/>
-    <dgm:cxn modelId="{7FB9D6D5-4498-5E4F-B518-D62E889A8062}" type="presOf" srcId="{58E57D8A-6C06-CD40-A230-17838523D326}" destId="{5FEB611A-296B-FF42-9144-A18A5C5104B2}" srcOrd="0" destOrd="0" presId="urn:microsoft.com/office/officeart/2008/layout/RadialCluster"/>
-    <dgm:cxn modelId="{7C843360-2F2E-694F-87F4-1168E8471E10}" type="presOf" srcId="{F6BCF359-C743-294A-A0BF-F9DB7B1D3425}" destId="{91516A45-8085-924C-90A4-2A1FEBA613E2}" srcOrd="0" destOrd="0" presId="urn:microsoft.com/office/officeart/2008/layout/RadialCluster"/>
-    <dgm:cxn modelId="{5D1FF77E-F404-E84F-8306-3A778A09DFD0}" srcId="{B0F2924F-DF07-0A4A-9FAD-3510B830C12D}" destId="{AA513355-6C07-9948-9A4D-11F2EBFD2414}" srcOrd="5" destOrd="0" parTransId="{0BADF1A5-E403-054F-9483-D56BDD466BB1}" sibTransId="{071A71B4-01F1-5340-A463-810DCEFE4932}"/>
-    <dgm:cxn modelId="{E468AA67-276C-734F-A063-9321F7195696}" type="presOf" srcId="{37E337EE-52BF-7442-81B7-B578943BCFEB}" destId="{E0A47974-5009-024F-8AA7-0B388A35C970}" srcOrd="0" destOrd="0" presId="urn:microsoft.com/office/officeart/2008/layout/RadialCluster"/>
     <dgm:cxn modelId="{FC30D646-31E7-324E-9F40-B56E5AA57A36}" srcId="{65FB35F1-4A37-3940-B876-B0C7B3B3426D}" destId="{B0F2924F-DF07-0A4A-9FAD-3510B830C12D}" srcOrd="1" destOrd="0" parTransId="{FF1D55F5-BB18-D04D-9078-B8CEE121D164}" sibTransId="{72C309DA-8A96-F146-B488-36495A13125C}"/>
-    <dgm:cxn modelId="{ED0530C9-8EAA-E24D-811C-746D76ADA617}" type="presOf" srcId="{0E70CD73-B0C3-424C-851A-DEC6835F1F85}" destId="{C9475F27-070A-CA41-AD83-1D3547FEA5CE}" srcOrd="0" destOrd="0" presId="urn:microsoft.com/office/officeart/2008/layout/RadialCluster"/>
-    <dgm:cxn modelId="{EE8D0CB4-F90C-D146-B894-1FF8BCD14D71}" type="presOf" srcId="{83AFC531-C598-5F47-A578-AA0C17C9E23F}" destId="{DB1EE0C8-7599-D843-9207-3626DE9A7DFE}" srcOrd="0" destOrd="0" presId="urn:microsoft.com/office/officeart/2008/layout/RadialCluster"/>
-    <dgm:cxn modelId="{42D7A346-4E4E-8145-B7BB-21FE44932F47}" type="presOf" srcId="{65FB35F1-4A37-3940-B876-B0C7B3B3426D}" destId="{980F89B0-9C3A-4849-961F-1AA6103CDC16}" srcOrd="0" destOrd="0" presId="urn:microsoft.com/office/officeart/2008/layout/RadialCluster"/>
-    <dgm:cxn modelId="{D23ACC76-A884-EE44-9AEB-1847D76220C4}" srcId="{15D83530-6606-BA41-90FF-A992DF4A00AE}" destId="{1259B756-2740-C645-A706-9A848EB92BF0}" srcOrd="2" destOrd="0" parTransId="{46CD3947-B1F3-0949-B029-41FA77D28E59}" sibTransId="{04EAC0CC-9FC6-6C40-9A14-A953AF0475B5}"/>
-    <dgm:cxn modelId="{F9BEA337-CBD4-A946-B0B0-3C4133ABC35A}" srcId="{B0F2924F-DF07-0A4A-9FAD-3510B830C12D}" destId="{67DA6547-1A4A-B44D-9603-5142CA752A68}" srcOrd="3" destOrd="0" parTransId="{EE082608-755C-F54C-A141-EB3D5FAFB53B}" sibTransId="{4DF56734-07AC-004B-942D-16F0373FD2C1}"/>
-    <dgm:cxn modelId="{9BB8103B-9E01-D54D-B941-9B6A84CC752E}" type="presOf" srcId="{EC873196-73D1-6145-9A7C-CF6644E32663}" destId="{FEC6B2D8-802B-1844-A936-265620235185}" srcOrd="0" destOrd="0" presId="urn:microsoft.com/office/officeart/2008/layout/RadialCluster"/>
+    <dgm:cxn modelId="{E51C1500-67E7-9C47-980B-6ACF8E14331E}" type="presOf" srcId="{46CD3947-B1F3-0949-B029-41FA77D28E59}" destId="{B0FBEB28-EAAE-254D-AC95-313F230584CC}" srcOrd="0" destOrd="0" presId="urn:microsoft.com/office/officeart/2008/layout/RadialCluster"/>
+    <dgm:cxn modelId="{EB0EA735-E2F3-6142-B035-869BF13FFE73}" type="presOf" srcId="{9B289075-6692-1148-A923-3921E046C4F8}" destId="{0D555954-6DDE-574D-B78C-606FCB884D75}" srcOrd="0" destOrd="0" presId="urn:microsoft.com/office/officeart/2008/layout/RadialCluster"/>
+    <dgm:cxn modelId="{968ECB95-DF83-BA49-B6F4-94E8A366F00F}" srcId="{65FB35F1-4A37-3940-B876-B0C7B3B3426D}" destId="{B1CB44E6-4694-CD44-B31B-6E091D957184}" srcOrd="2" destOrd="0" parTransId="{83AFC531-C598-5F47-A578-AA0C17C9E23F}" sibTransId="{AA98CFF3-8F54-2A4C-9E1F-BF5BDA95F084}"/>
+    <dgm:cxn modelId="{C2B03F6E-8B14-2C4E-A448-040DFBC41E96}" type="presOf" srcId="{A5ECCB88-C4B4-CB40-8A87-F3675DAFC6D6}" destId="{5ED26D74-A5FE-3145-9BE2-645EB2FCB5A6}" srcOrd="0" destOrd="2" presId="urn:microsoft.com/office/officeart/2008/layout/RadialCluster"/>
+    <dgm:cxn modelId="{5FDC47CE-7786-8C4A-8D47-11E9ABC3927E}" srcId="{B0F2924F-DF07-0A4A-9FAD-3510B830C12D}" destId="{D65C06E6-92C2-A744-8898-EEEB37461F03}" srcOrd="4" destOrd="0" parTransId="{96245898-425E-FC4D-BCFB-D17FCC7BF0FC}" sibTransId="{4B39F5D0-2CE1-384A-8023-182FE5F8B659}"/>
+    <dgm:cxn modelId="{0EA4A3DD-88D2-294E-A1A7-6AA8B61B47AE}" srcId="{4E9157CD-DF5D-8142-AF05-D682AAB2428D}" destId="{1C7B58D5-F598-234C-8992-E102F3858ED5}" srcOrd="2" destOrd="0" parTransId="{DD023AAF-1A33-8744-A069-76B522487F55}" sibTransId="{AA878B78-73EE-B743-A91E-F94A2AFFF665}"/>
+    <dgm:cxn modelId="{F2D6D8C5-4362-884E-999A-E5F8D0BB4094}" type="presOf" srcId="{B5F3FAE6-5BC9-7F49-9C00-6A0031F59A0B}" destId="{E65B84C1-8E05-2545-BE24-4E82CC116293}" srcOrd="0" destOrd="0" presId="urn:microsoft.com/office/officeart/2008/layout/RadialCluster"/>
+    <dgm:cxn modelId="{25AC4F63-D210-304D-ABF4-B6A1724CF34A}" type="presOf" srcId="{9D141629-5879-E64E-99D3-9F663F678FFB}" destId="{8E3BF993-E60F-974E-B933-694FD5CD8195}" srcOrd="0" destOrd="0" presId="urn:microsoft.com/office/officeart/2008/layout/RadialCluster"/>
+    <dgm:cxn modelId="{2DEB0F64-6962-B545-934D-B4089EE8FB6B}" srcId="{B0F2924F-DF07-0A4A-9FAD-3510B830C12D}" destId="{1510112A-BD35-A943-A9CE-719C40652807}" srcOrd="1" destOrd="0" parTransId="{FCD189B3-F0E4-7F41-A452-5BA345117B47}" sibTransId="{770239CB-565D-7047-A81F-D9DADC4AC737}"/>
+    <dgm:cxn modelId="{583CAD8D-7C99-5540-9662-C821D6CFDB81}" type="presOf" srcId="{96245898-425E-FC4D-BCFB-D17FCC7BF0FC}" destId="{0EC15410-DC15-1846-9AB7-EE3C2DB2E02B}" srcOrd="0" destOrd="0" presId="urn:microsoft.com/office/officeart/2008/layout/RadialCluster"/>
+    <dgm:cxn modelId="{090851D4-CF22-8D40-ABC4-E3875654CCB8}" type="presOf" srcId="{ED7348D7-D8DC-1D4B-B86A-A87A88AAFC08}" destId="{BD9D7C6C-B204-FF47-A551-8F82765F6952}" srcOrd="0" destOrd="0" presId="urn:microsoft.com/office/officeart/2008/layout/RadialCluster"/>
     <dgm:cxn modelId="{E329F4F4-548F-7C4F-BCB8-B94DFB2A405D}" srcId="{15D83530-6606-BA41-90FF-A992DF4A00AE}" destId="{EC873196-73D1-6145-9A7C-CF6644E32663}" srcOrd="1" destOrd="0" parTransId="{372C3F6C-27D6-BD41-8D48-21B1CCF16F59}" sibTransId="{CCA2FB45-72BE-4E41-A2A4-1B874E93EF7F}"/>
-    <dgm:cxn modelId="{BC3D1DA5-9CEA-8247-B06B-C3FC5D2BF1FA}" type="presOf" srcId="{E1C125F3-7C17-E447-A2D9-668664CEA9BD}" destId="{5ED26D74-A5FE-3145-9BE2-645EB2FCB5A6}" srcOrd="0" destOrd="0" presId="urn:microsoft.com/office/officeart/2008/layout/RadialCluster"/>
-    <dgm:cxn modelId="{91EA3DCF-40E6-7744-9CEE-FC14585BE7DF}" type="presOf" srcId="{143AD44F-94A4-6949-B3F6-AEA557CDD4C9}" destId="{A34A9F51-FB76-B54E-9A3C-0DD7F826D0D2}" srcOrd="0" destOrd="0" presId="urn:microsoft.com/office/officeart/2008/layout/RadialCluster"/>
-    <dgm:cxn modelId="{4F2E6B66-80AC-DE4A-A264-A5A07CF36ECE}" type="presOf" srcId="{AA513355-6C07-9948-9A4D-11F2EBFD2414}" destId="{B4686A9C-C8FE-6149-B604-D43A03A58AE3}" srcOrd="0" destOrd="0" presId="urn:microsoft.com/office/officeart/2008/layout/RadialCluster"/>
-    <dgm:cxn modelId="{2B112DBD-84B5-7241-A1E0-5D684911E94A}" srcId="{B1CB44E6-4694-CD44-B31B-6E091D957184}" destId="{33A4FCBE-96DA-0641-AEBC-85AFE3538DFF}" srcOrd="2" destOrd="0" parTransId="{58E57D8A-6C06-CD40-A230-17838523D326}" sibTransId="{F4607CCA-0973-314E-8F9F-17350E89A7FD}"/>
-    <dgm:cxn modelId="{43095228-C3B1-8842-9A04-9AC5CF85D58A}" type="presOf" srcId="{B5F3FAE6-5BC9-7F49-9C00-6A0031F59A0B}" destId="{E65B84C1-8E05-2545-BE24-4E82CC116293}" srcOrd="0" destOrd="0" presId="urn:microsoft.com/office/officeart/2008/layout/RadialCluster"/>
-    <dgm:cxn modelId="{FD6BF7ED-D299-3C42-ABD8-E9EA7A2D7670}" type="presOf" srcId="{B0F2924F-DF07-0A4A-9FAD-3510B830C12D}" destId="{281484F4-74EE-B443-BE3B-A5C2BDB39646}" srcOrd="0" destOrd="0" presId="urn:microsoft.com/office/officeart/2008/layout/RadialCluster"/>
+    <dgm:cxn modelId="{19930077-09E8-1049-95CC-B68591507925}" type="presOf" srcId="{4E9157CD-DF5D-8142-AF05-D682AAB2428D}" destId="{E30466B9-1A7C-8044-8ABE-C021DEB882F1}" srcOrd="0" destOrd="0" presId="urn:microsoft.com/office/officeart/2008/layout/RadialCluster"/>
+    <dgm:cxn modelId="{E7F40049-37C1-C54A-8C44-46FD5D413818}" type="presOf" srcId="{37E337EE-52BF-7442-81B7-B578943BCFEB}" destId="{E0A47974-5009-024F-8AA7-0B388A35C970}" srcOrd="0" destOrd="0" presId="urn:microsoft.com/office/officeart/2008/layout/RadialCluster"/>
     <dgm:cxn modelId="{63F1275B-3C16-744D-A14C-70F2128BA7C3}" srcId="{65FB35F1-4A37-3940-B876-B0C7B3B3426D}" destId="{EED88F71-74FD-664B-B254-6E8F8FA5A9D9}" srcOrd="0" destOrd="0" parTransId="{217AD2AD-E3C8-8C42-B099-00C581A67D92}" sibTransId="{83B8E094-2B7E-314E-97D3-48C1F61D1190}"/>
     <dgm:cxn modelId="{C50E66E6-9972-BC4B-B775-CA0D05CBF26A}" srcId="{EED88F71-74FD-664B-B254-6E8F8FA5A9D9}" destId="{0452952E-49FF-3D4A-BF4C-DBB159AF3105}" srcOrd="2" destOrd="0" parTransId="{F016D5AF-4AB2-584C-93C0-8657A5615B74}" sibTransId="{6666CA3F-98F1-2247-A21F-3CE014A6CE75}"/>
-    <dgm:cxn modelId="{8AE6258B-2708-F948-AFE5-881CE2881210}" type="presOf" srcId="{FCD189B3-F0E4-7F41-A452-5BA345117B47}" destId="{C83764C7-CA91-6745-9460-A0D81E30B120}" srcOrd="0" destOrd="0" presId="urn:microsoft.com/office/officeart/2008/layout/RadialCluster"/>
-    <dgm:cxn modelId="{DE412CD9-906B-AE45-836B-A3158A40D89B}" type="presOf" srcId="{96245898-425E-FC4D-BCFB-D17FCC7BF0FC}" destId="{0EC15410-DC15-1846-9AB7-EE3C2DB2E02B}" srcOrd="0" destOrd="0" presId="urn:microsoft.com/office/officeart/2008/layout/RadialCluster"/>
-    <dgm:cxn modelId="{968ECB95-DF83-BA49-B6F4-94E8A366F00F}" srcId="{65FB35F1-4A37-3940-B876-B0C7B3B3426D}" destId="{B1CB44E6-4694-CD44-B31B-6E091D957184}" srcOrd="2" destOrd="0" parTransId="{83AFC531-C598-5F47-A578-AA0C17C9E23F}" sibTransId="{AA98CFF3-8F54-2A4C-9E1F-BF5BDA95F084}"/>
-    <dgm:cxn modelId="{6F51CD62-79A2-5D41-B436-CAD36A5D6152}" type="presOf" srcId="{0B842CD3-ED3F-9B4E-BFD9-DDF37591A0A3}" destId="{AA372561-4A8F-DF4D-942B-B703F5BA0CE7}" srcOrd="0" destOrd="0" presId="urn:microsoft.com/office/officeart/2008/layout/RadialCluster"/>
-    <dgm:cxn modelId="{02809A0E-005D-BF4F-A67F-0E7E6093818D}" type="presOf" srcId="{9D141629-5879-E64E-99D3-9F663F678FFB}" destId="{8E3BF993-E60F-974E-B933-694FD5CD8195}" srcOrd="0" destOrd="0" presId="urn:microsoft.com/office/officeart/2008/layout/RadialCluster"/>
-    <dgm:cxn modelId="{E1791CFD-18FC-8147-9989-4D75F2AFC656}" type="presOf" srcId="{3D22A09E-7A2A-ED4B-8F9D-1E4D9CFF3F19}" destId="{C53897C0-5251-B648-BF1B-AB538AA5D15A}" srcOrd="0" destOrd="0" presId="urn:microsoft.com/office/officeart/2008/layout/RadialCluster"/>
-    <dgm:cxn modelId="{A6CFE15D-D6EE-3F41-B733-B51A0A003552}" type="presOf" srcId="{80C4C31C-5FEF-4347-A550-536FC7DEB9D5}" destId="{D9763F2D-797F-E24E-A60D-C813F00974EB}" srcOrd="0" destOrd="0" presId="urn:microsoft.com/office/officeart/2008/layout/RadialCluster"/>
-    <dgm:cxn modelId="{92D433CD-995E-AA46-A1BC-9553DDDEF693}" type="presOf" srcId="{46CD3947-B1F3-0949-B029-41FA77D28E59}" destId="{B0FBEB28-EAAE-254D-AC95-313F230584CC}" srcOrd="0" destOrd="0" presId="urn:microsoft.com/office/officeart/2008/layout/RadialCluster"/>
-    <dgm:cxn modelId="{EEBD40FF-7812-F448-AD1A-4D6C4E8CEB87}" type="presOf" srcId="{F016D5AF-4AB2-584C-93C0-8657A5615B74}" destId="{A58A9C11-2AF4-8648-88F8-4C7877AE6926}" srcOrd="0" destOrd="0" presId="urn:microsoft.com/office/officeart/2008/layout/RadialCluster"/>
-    <dgm:cxn modelId="{21E37543-B2B7-2742-A397-8B5524ADF650}" type="presOf" srcId="{B1CB44E6-4694-CD44-B31B-6E091D957184}" destId="{13A881D6-7F6C-124C-B188-7952D18C84AF}" srcOrd="0" destOrd="0" presId="urn:microsoft.com/office/officeart/2008/layout/RadialCluster"/>
-    <dgm:cxn modelId="{62D78182-33C8-3543-A996-EAAE0C00CC63}" type="presOf" srcId="{ED7348D7-D8DC-1D4B-B86A-A87A88AAFC08}" destId="{BD9D7C6C-B204-FF47-A551-8F82765F6952}" srcOrd="0" destOrd="0" presId="urn:microsoft.com/office/officeart/2008/layout/RadialCluster"/>
-    <dgm:cxn modelId="{5D33CDAD-DD51-AD4B-A47D-9DD3CB2BC70A}" type="presOf" srcId="{1510112A-BD35-A943-A9CE-719C40652807}" destId="{EA265E94-5D0B-4B4E-8CF5-BB7696A3F64A}" srcOrd="0" destOrd="0" presId="urn:microsoft.com/office/officeart/2008/layout/RadialCluster"/>
-    <dgm:cxn modelId="{979261CB-9DCA-374E-A088-97B0453468D4}" type="presOf" srcId="{F70B16BF-3FF1-C543-B4EE-014F11D34DAC}" destId="{C195FB36-5191-874A-9751-DBF66D0D2CDE}" srcOrd="0" destOrd="0" presId="urn:microsoft.com/office/officeart/2008/layout/RadialCluster"/>
-    <dgm:cxn modelId="{E9AF3713-6AF2-D14F-B37F-6E453BFF0FA7}" type="presOf" srcId="{9B289075-6692-1148-A923-3921E046C4F8}" destId="{0D555954-6DDE-574D-B78C-606FCB884D75}" srcOrd="0" destOrd="0" presId="urn:microsoft.com/office/officeart/2008/layout/RadialCluster"/>
-    <dgm:cxn modelId="{5A670ABD-7E3E-7746-BC9F-628F61FC9AD3}" type="presOf" srcId="{67DA6547-1A4A-B44D-9603-5142CA752A68}" destId="{5CB4A6B0-B483-0444-A630-FFD963B7C070}" srcOrd="0" destOrd="0" presId="urn:microsoft.com/office/officeart/2008/layout/RadialCluster"/>
-    <dgm:cxn modelId="{82C44F3F-6DFB-694C-ABC2-1950B92D8363}" srcId="{B1CB44E6-4694-CD44-B31B-6E091D957184}" destId="{EF666D49-8F41-AC47-95D6-A31535256A11}" srcOrd="1" destOrd="0" parTransId="{ED7348D7-D8DC-1D4B-B86A-A87A88AAFC08}" sibTransId="{BCF666C8-D212-8543-BD83-E9A1B78E9C22}"/>
-    <dgm:cxn modelId="{7504E313-F8CA-FA4F-BD53-3357A22B5ADC}" type="presOf" srcId="{0BADF1A5-E403-054F-9483-D56BDD466BB1}" destId="{52D7C4CE-3966-FE46-A372-2B2E0304B3A1}" srcOrd="0" destOrd="0" presId="urn:microsoft.com/office/officeart/2008/layout/RadialCluster"/>
-    <dgm:cxn modelId="{5FDC47CE-7786-8C4A-8D47-11E9ABC3927E}" srcId="{B0F2924F-DF07-0A4A-9FAD-3510B830C12D}" destId="{D65C06E6-92C2-A744-8898-EEEB37461F03}" srcOrd="4" destOrd="0" parTransId="{96245898-425E-FC4D-BCFB-D17FCC7BF0FC}" sibTransId="{4B39F5D0-2CE1-384A-8023-182FE5F8B659}"/>
-    <dgm:cxn modelId="{D166AA53-ED66-8B4F-9AE6-8B0634AE4FD0}" srcId="{4E9157CD-DF5D-8142-AF05-D682AAB2428D}" destId="{65FB35F1-4A37-3940-B876-B0C7B3B3426D}" srcOrd="0" destOrd="0" parTransId="{65EB7010-4246-0140-8037-2CB504CBEC18}" sibTransId="{B45A2F3F-C9C7-CF46-9350-B9AA9A7DF66C}"/>
-    <dgm:cxn modelId="{2DEB0F64-6962-B545-934D-B4089EE8FB6B}" srcId="{B0F2924F-DF07-0A4A-9FAD-3510B830C12D}" destId="{1510112A-BD35-A943-A9CE-719C40652807}" srcOrd="1" destOrd="0" parTransId="{FCD189B3-F0E4-7F41-A452-5BA345117B47}" sibTransId="{770239CB-565D-7047-A81F-D9DADC4AC737}"/>
-    <dgm:cxn modelId="{95D70659-9BBD-A246-8B1E-AAE94A0A4079}" type="presOf" srcId="{BE082F99-628E-F44B-8F48-BC1E2189EA68}" destId="{F2AE0BC5-61DC-5545-94E7-C60AC40304FF}" srcOrd="0" destOrd="0" presId="urn:microsoft.com/office/officeart/2008/layout/RadialCluster"/>
-    <dgm:cxn modelId="{44186ABA-8AAE-9A48-A87D-ED8E7B57A2AA}" srcId="{EED88F71-74FD-664B-B254-6E8F8FA5A9D9}" destId="{E9CB5589-9837-3142-B412-F250BB3E28D6}" srcOrd="3" destOrd="0" parTransId="{3D22A09E-7A2A-ED4B-8F9D-1E4D9CFF3F19}" sibTransId="{E40767BB-6F41-7F4B-A41A-6CD38F48ECA4}"/>
-    <dgm:cxn modelId="{EFCC5016-C5A2-3247-A9FE-1839EA1CD54E}" srcId="{B1CB44E6-4694-CD44-B31B-6E091D957184}" destId="{964C3F8D-6898-3C45-81FE-2E5E88A03198}" srcOrd="4" destOrd="0" parTransId="{BE298560-1ED4-044E-BCC9-624CFCA50430}" sibTransId="{43D0CC4F-EA81-0A4B-A16B-A0511322C853}"/>
-    <dgm:cxn modelId="{B3C317CB-1EB3-EB4E-8FB5-914E1D48E0E5}" srcId="{B1CB44E6-4694-CD44-B31B-6E091D957184}" destId="{E1C125F3-7C17-E447-A2D9-668664CEA9BD}" srcOrd="3" destOrd="0" parTransId="{F70B16BF-3FF1-C543-B4EE-014F11D34DAC}" sibTransId="{5D9AB461-D096-D749-A944-D2E34A673354}"/>
-    <dgm:cxn modelId="{0D7F64ED-E79F-584B-AF94-BE75A20576FF}" type="presOf" srcId="{FF1D55F5-BB18-D04D-9078-B8CEE121D164}" destId="{0F7FCC23-81FB-9F4D-8EE0-ED3AD859FB84}" srcOrd="0" destOrd="0" presId="urn:microsoft.com/office/officeart/2008/layout/RadialCluster"/>
-    <dgm:cxn modelId="{F43E6A00-0D46-9A46-8B7F-CD5C0355A358}" type="presOf" srcId="{D65C06E6-92C2-A744-8898-EEEB37461F03}" destId="{23F3E21F-1A83-684E-A18D-EB00ED1F5F79}" srcOrd="0" destOrd="0" presId="urn:microsoft.com/office/officeart/2008/layout/RadialCluster"/>
-    <dgm:cxn modelId="{FB10F3F8-0F2A-C642-BD62-CAAF0BB2E8EE}" type="presOf" srcId="{33A4FCBE-96DA-0641-AEBC-85AFE3538DFF}" destId="{B1A4C433-E6A8-4142-9996-51AA3316B0A6}" srcOrd="0" destOrd="0" presId="urn:microsoft.com/office/officeart/2008/layout/RadialCluster"/>
-    <dgm:cxn modelId="{4A7663F4-DE3B-864A-83CE-13CBD5BBE43F}" type="presOf" srcId="{EF666D49-8F41-AC47-95D6-A31535256A11}" destId="{AC87242A-75D5-044D-8ECF-DA1FD16F719F}" srcOrd="0" destOrd="0" presId="urn:microsoft.com/office/officeart/2008/layout/RadialCluster"/>
+    <dgm:cxn modelId="{9E578067-65C4-C348-A614-DEE0E202BE0A}" type="presOf" srcId="{E1C125F3-7C17-E447-A2D9-668664CEA9BD}" destId="{5ED26D74-A5FE-3145-9BE2-645EB2FCB5A6}" srcOrd="0" destOrd="0" presId="urn:microsoft.com/office/officeart/2008/layout/RadialCluster"/>
+    <dgm:cxn modelId="{570B074B-515A-4645-84FF-D740FE708D99}" type="presOf" srcId="{F6BCF359-C743-294A-A0BF-F9DB7B1D3425}" destId="{91516A45-8085-924C-90A4-2A1FEBA613E2}" srcOrd="0" destOrd="0" presId="urn:microsoft.com/office/officeart/2008/layout/RadialCluster"/>
+    <dgm:cxn modelId="{6751DC39-3937-0F45-8435-73D1B99FD9A2}" srcId="{4E9157CD-DF5D-8142-AF05-D682AAB2428D}" destId="{68EE4AA6-B8E5-9143-8C7F-911F03974AE2}" srcOrd="1" destOrd="0" parTransId="{0E3EB8BC-20B0-DD4F-A33C-35CF1236714F}" sibTransId="{C38DC33D-133B-2547-9D9B-99B536D14A05}"/>
+    <dgm:cxn modelId="{27A1E550-FE7B-9A4C-A032-961F0C10A2D9}" srcId="{65FB35F1-4A37-3940-B876-B0C7B3B3426D}" destId="{15D83530-6606-BA41-90FF-A992DF4A00AE}" srcOrd="3" destOrd="0" parTransId="{F6BCF359-C743-294A-A0BF-F9DB7B1D3425}" sibTransId="{615A71C6-56C6-7048-A9D3-CDC1BF9C0F84}"/>
+    <dgm:cxn modelId="{AE595C88-F6EE-9E4B-AA50-E3A14B5B1D03}" type="presOf" srcId="{1510112A-BD35-A943-A9CE-719C40652807}" destId="{EA265E94-5D0B-4B4E-8CF5-BB7696A3F64A}" srcOrd="0" destOrd="0" presId="urn:microsoft.com/office/officeart/2008/layout/RadialCluster"/>
+    <dgm:cxn modelId="{F9F7B54A-62A0-774C-AB8C-5E544281DAA9}" type="presOf" srcId="{03D66F6E-22CE-EC4F-8A62-4F0B8C95E574}" destId="{213E1D26-DB9A-7B40-B2C6-488170EBC5C9}" srcOrd="0" destOrd="0" presId="urn:microsoft.com/office/officeart/2008/layout/RadialCluster"/>
+    <dgm:cxn modelId="{DAF02E85-4D0F-FD4C-AE65-92475CCC6621}" srcId="{EED88F71-74FD-664B-B254-6E8F8FA5A9D9}" destId="{1603B568-FB99-9147-A815-9F93D89F7666}" srcOrd="4" destOrd="0" parTransId="{0B842CD3-ED3F-9B4E-BFD9-DDF37591A0A3}" sibTransId="{B92894BE-DE53-C24E-A5A6-F8E68797A37F}"/>
+    <dgm:cxn modelId="{A9084368-B794-C543-ADB6-24B3ADA70866}" srcId="{6FE7F5BF-870D-3C44-8B46-5BF5CCB20552}" destId="{37AC49FB-BF8A-BD46-9089-BE65DD6A07D1}" srcOrd="0" destOrd="0" parTransId="{BBDC9342-7903-074A-AD1F-FF59BB49386E}" sibTransId="{EBEE1882-DC9A-2C43-9041-69F2CBDBB097}"/>
+    <dgm:cxn modelId="{0BAED0F3-1D35-2341-B32F-A8CDB2766645}" type="presOf" srcId="{FF1D55F5-BB18-D04D-9078-B8CEE121D164}" destId="{0F7FCC23-81FB-9F4D-8EE0-ED3AD859FB84}" srcOrd="0" destOrd="0" presId="urn:microsoft.com/office/officeart/2008/layout/RadialCluster"/>
+    <dgm:cxn modelId="{8F2D3574-6B07-C64E-BCBF-AC2DBA04984B}" type="presOf" srcId="{0B842CD3-ED3F-9B4E-BFD9-DDF37591A0A3}" destId="{AA372561-4A8F-DF4D-942B-B703F5BA0CE7}" srcOrd="0" destOrd="0" presId="urn:microsoft.com/office/officeart/2008/layout/RadialCluster"/>
+    <dgm:cxn modelId="{FBFBD7EE-63BC-B445-8F57-297DCDBB0EB9}" type="presOf" srcId="{1603B568-FB99-9147-A815-9F93D89F7666}" destId="{A3DCEB4B-96D7-AB4D-BBDD-9F4E4996F81C}" srcOrd="0" destOrd="0" presId="urn:microsoft.com/office/officeart/2008/layout/RadialCluster"/>
+    <dgm:cxn modelId="{93E39129-6C17-B446-B0AA-3C7103072EFC}" srcId="{6FE7F5BF-870D-3C44-8B46-5BF5CCB20552}" destId="{DF455BD8-8D05-AE47-830A-7F630434AF91}" srcOrd="1" destOrd="0" parTransId="{B1575492-2CC1-FB46-956F-270A64FBBB14}" sibTransId="{E8B785ED-6784-4E44-B27B-6B6D641AB11E}"/>
+    <dgm:cxn modelId="{B3C317CB-1EB3-EB4E-8FB5-914E1D48E0E5}" srcId="{B1CB44E6-4694-CD44-B31B-6E091D957184}" destId="{E1C125F3-7C17-E447-A2D9-668664CEA9BD}" srcOrd="1" destOrd="0" parTransId="{F70B16BF-3FF1-C543-B4EE-014F11D34DAC}" sibTransId="{5D9AB461-D096-D749-A944-D2E34A673354}"/>
+    <dgm:cxn modelId="{B047C8A1-C70B-F149-A955-E5F52EC45E47}" type="presOf" srcId="{15D83530-6606-BA41-90FF-A992DF4A00AE}" destId="{C08176BA-CA00-7B40-9E26-655403BC7C53}" srcOrd="0" destOrd="0" presId="urn:microsoft.com/office/officeart/2008/layout/RadialCluster"/>
+    <dgm:cxn modelId="{7A5B11CF-2353-1944-B590-DA877830FB58}" type="presOf" srcId="{7BCEF58E-BF45-8240-B0E8-096F8735D486}" destId="{79DF6486-399E-0043-A112-B394D22C13EE}" srcOrd="0" destOrd="0" presId="urn:microsoft.com/office/officeart/2008/layout/RadialCluster"/>
+    <dgm:cxn modelId="{5B8D5C30-6F49-2E43-A87D-EF007D06455B}" srcId="{E1C125F3-7C17-E447-A2D9-668664CEA9BD}" destId="{A5ECCB88-C4B4-CB40-8A87-F3675DAFC6D6}" srcOrd="1" destOrd="0" parTransId="{DE04E41B-3B79-8149-BCC0-F9CF44B36E5B}" sibTransId="{F5E8070D-40D0-2E49-A348-D520FE368E55}"/>
+    <dgm:cxn modelId="{A1097390-BF19-634B-9193-B21B2E58B416}" type="presOf" srcId="{3D22A09E-7A2A-ED4B-8F9D-1E4D9CFF3F19}" destId="{C53897C0-5251-B648-BF1B-AB538AA5D15A}" srcOrd="0" destOrd="0" presId="urn:microsoft.com/office/officeart/2008/layout/RadialCluster"/>
+    <dgm:cxn modelId="{F9BEA337-CBD4-A946-B0B0-3C4133ABC35A}" srcId="{B0F2924F-DF07-0A4A-9FAD-3510B830C12D}" destId="{67DA6547-1A4A-B44D-9603-5142CA752A68}" srcOrd="3" destOrd="0" parTransId="{EE082608-755C-F54C-A141-EB3D5FAFB53B}" sibTransId="{4DF56734-07AC-004B-942D-16F0373FD2C1}"/>
+    <dgm:cxn modelId="{15BEE0E4-83FF-5649-81F5-8FA7A293A035}" type="presOf" srcId="{BE298560-1ED4-044E-BCC9-624CFCA50430}" destId="{67AA6271-9321-714C-BBF3-6A85C86E9CAE}" srcOrd="0" destOrd="0" presId="urn:microsoft.com/office/officeart/2008/layout/RadialCluster"/>
+    <dgm:cxn modelId="{C5E82B98-687B-674B-A4B2-ECD96A223191}" type="presOf" srcId="{EED88F71-74FD-664B-B254-6E8F8FA5A9D9}" destId="{29AC7B4A-D4D2-9F4C-A5AE-A809AAFE2F22}" srcOrd="0" destOrd="0" presId="urn:microsoft.com/office/officeart/2008/layout/RadialCluster"/>
+    <dgm:cxn modelId="{5A1E0039-95C2-7349-8677-52042C7B7D6B}" type="presOf" srcId="{65FB35F1-4A37-3940-B876-B0C7B3B3426D}" destId="{980F89B0-9C3A-4849-961F-1AA6103CDC16}" srcOrd="0" destOrd="0" presId="urn:microsoft.com/office/officeart/2008/layout/RadialCluster"/>
+    <dgm:cxn modelId="{9C71A92D-FFE0-5541-9BB8-46389313E5A7}" type="presOf" srcId="{F70B16BF-3FF1-C543-B4EE-014F11D34DAC}" destId="{C195FB36-5191-874A-9751-DBF66D0D2CDE}" srcOrd="0" destOrd="0" presId="urn:microsoft.com/office/officeart/2008/layout/RadialCluster"/>
+    <dgm:cxn modelId="{0C65C425-E9E3-D14D-9EF7-C1DB9FC1EBF5}" type="presOf" srcId="{0452952E-49FF-3D4A-BF4C-DBB159AF3105}" destId="{1B801271-3A1E-614D-9132-3CA19ACBCFFB}" srcOrd="0" destOrd="0" presId="urn:microsoft.com/office/officeart/2008/layout/RadialCluster"/>
+    <dgm:cxn modelId="{CF30A893-3D94-0542-9DB4-F44A54D568C1}" type="presOf" srcId="{372C3F6C-27D6-BD41-8D48-21B1CCF16F59}" destId="{7A5BA3FC-8812-B44A-9AD4-1A26C37460DE}" srcOrd="0" destOrd="0" presId="urn:microsoft.com/office/officeart/2008/layout/RadialCluster"/>
+    <dgm:cxn modelId="{04A524D5-14C8-5F4E-B605-8FE6170BFBE8}" srcId="{B0F2924F-DF07-0A4A-9FAD-3510B830C12D}" destId="{143AD44F-94A4-6949-B3F6-AEA557CDD4C9}" srcOrd="2" destOrd="0" parTransId="{F8923E7A-39FD-FC47-9058-DE13A14ED122}" sibTransId="{06E10660-D74A-324B-829F-2BF8B2648746}"/>
+    <dgm:cxn modelId="{F6D00C67-E9FF-F447-9E45-E850B19464A0}" type="presOf" srcId="{0BADF1A5-E403-054F-9483-D56BDD466BB1}" destId="{52D7C4CE-3966-FE46-A372-2B2E0304B3A1}" srcOrd="0" destOrd="0" presId="urn:microsoft.com/office/officeart/2008/layout/RadialCluster"/>
+    <dgm:cxn modelId="{FF777DD0-09C0-E14A-B7E6-06A335230AAE}" srcId="{B1CB44E6-4694-CD44-B31B-6E091D957184}" destId="{6FE7F5BF-870D-3C44-8B46-5BF5CCB20552}" srcOrd="3" destOrd="0" parTransId="{03D66F6E-22CE-EC4F-8A62-4F0B8C95E574}" sibTransId="{72089D58-E58A-5D41-8FA2-6284547541BE}"/>
+    <dgm:cxn modelId="{76100A91-C8F4-2E4A-A3AE-00B9509A909F}" type="presOf" srcId="{6FE7F5BF-870D-3C44-8B46-5BF5CCB20552}" destId="{23705FCD-2C80-0446-A0CC-A4A25B6CA8E2}" srcOrd="0" destOrd="0" presId="urn:microsoft.com/office/officeart/2008/layout/RadialCluster"/>
+    <dgm:cxn modelId="{D23ACC76-A884-EE44-9AEB-1847D76220C4}" srcId="{15D83530-6606-BA41-90FF-A992DF4A00AE}" destId="{1259B756-2740-C645-A706-9A848EB92BF0}" srcOrd="2" destOrd="0" parTransId="{46CD3947-B1F3-0949-B029-41FA77D28E59}" sibTransId="{04EAC0CC-9FC6-6C40-9A14-A953AF0475B5}"/>
+    <dgm:cxn modelId="{0C1AE65B-6965-AF44-966A-5097FBAD9DC1}" type="presOf" srcId="{AEFB2342-4281-F749-AC62-BBAE512A44F4}" destId="{D7C3266A-64D2-C04A-ACF4-E380BE626FEC}" srcOrd="0" destOrd="0" presId="urn:microsoft.com/office/officeart/2008/layout/RadialCluster"/>
+    <dgm:cxn modelId="{D8FFD677-1BD2-AB45-A0DC-7A190A28ED20}" type="presOf" srcId="{C1046814-8D88-A04B-B093-7C16AA7BC882}" destId="{5ED26D74-A5FE-3145-9BE2-645EB2FCB5A6}" srcOrd="0" destOrd="1" presId="urn:microsoft.com/office/officeart/2008/layout/RadialCluster"/>
+    <dgm:cxn modelId="{A6311D20-8470-BE49-89DE-9AAA3D8E13CC}" type="presOf" srcId="{AA513355-6C07-9948-9A4D-11F2EBFD2414}" destId="{B4686A9C-C8FE-6149-B604-D43A03A58AE3}" srcOrd="0" destOrd="0" presId="urn:microsoft.com/office/officeart/2008/layout/RadialCluster"/>
     <dgm:cxn modelId="{EA0AB1C4-7163-474F-921B-29FD09908DE7}" srcId="{15D83530-6606-BA41-90FF-A992DF4A00AE}" destId="{AEFB2342-4281-F749-AC62-BBAE512A44F4}" srcOrd="0" destOrd="0" parTransId="{9B289075-6692-1148-A923-3921E046C4F8}" sibTransId="{6D4F044F-19F5-B840-B5EE-2110B3BF7F5E}"/>
-    <dgm:cxn modelId="{F3F2036D-1C0C-0343-B741-2385758FEF75}" type="presOf" srcId="{7BCEF58E-BF45-8240-B0E8-096F8735D486}" destId="{79DF6486-399E-0043-A112-B394D22C13EE}" srcOrd="0" destOrd="0" presId="urn:microsoft.com/office/officeart/2008/layout/RadialCluster"/>
-    <dgm:cxn modelId="{7A7F2457-EDD0-704B-B3D3-1E4908278917}" type="presOf" srcId="{15D83530-6606-BA41-90FF-A992DF4A00AE}" destId="{C08176BA-CA00-7B40-9E26-655403BC7C53}" srcOrd="0" destOrd="0" presId="urn:microsoft.com/office/officeart/2008/layout/RadialCluster"/>
-    <dgm:cxn modelId="{7B89D595-9EB7-D34D-8E22-D27BE483BC9E}" type="presOf" srcId="{372C3F6C-27D6-BD41-8D48-21B1CCF16F59}" destId="{7A5BA3FC-8812-B44A-9AD4-1A26C37460DE}" srcOrd="0" destOrd="0" presId="urn:microsoft.com/office/officeart/2008/layout/RadialCluster"/>
-    <dgm:cxn modelId="{564D5EA5-CF26-064C-AD0F-058A9B3809AF}" type="presParOf" srcId="{E30466B9-1A7C-8044-8ABE-C021DEB882F1}" destId="{980F89B0-9C3A-4849-961F-1AA6103CDC16}" srcOrd="0" destOrd="0" presId="urn:microsoft.com/office/officeart/2008/layout/RadialCluster"/>
-    <dgm:cxn modelId="{425ACEF8-DF62-F744-ABFB-842FE4A99CC1}" type="presParOf" srcId="{E30466B9-1A7C-8044-8ABE-C021DEB882F1}" destId="{4D260942-82EC-DE46-B3B5-F5BD01C3355A}" srcOrd="1" destOrd="0" presId="urn:microsoft.com/office/officeart/2008/layout/RadialCluster"/>
-    <dgm:cxn modelId="{6D328E53-0B3E-334F-9048-CE805F566757}" type="presParOf" srcId="{4D260942-82EC-DE46-B3B5-F5BD01C3355A}" destId="{29AC7B4A-D4D2-9F4C-A5AE-A809AAFE2F22}" srcOrd="0" destOrd="0" presId="urn:microsoft.com/office/officeart/2008/layout/RadialCluster"/>
-    <dgm:cxn modelId="{8453FFBC-4077-7749-A1FD-4D5F57E2527B}" type="presParOf" srcId="{4D260942-82EC-DE46-B3B5-F5BD01C3355A}" destId="{0B4A23BA-00C2-9C4F-90E9-50C012457C10}" srcOrd="1" destOrd="0" presId="urn:microsoft.com/office/officeart/2008/layout/RadialCluster"/>
-    <dgm:cxn modelId="{9334D856-A343-6243-BA58-4C88C00A800A}" type="presParOf" srcId="{4D260942-82EC-DE46-B3B5-F5BD01C3355A}" destId="{E0A47974-5009-024F-8AA7-0B388A35C970}" srcOrd="2" destOrd="0" presId="urn:microsoft.com/office/officeart/2008/layout/RadialCluster"/>
-    <dgm:cxn modelId="{C732FD80-7877-924F-91F4-3A5156A2625A}" type="presParOf" srcId="{4D260942-82EC-DE46-B3B5-F5BD01C3355A}" destId="{79DF6486-399E-0043-A112-B394D22C13EE}" srcOrd="3" destOrd="0" presId="urn:microsoft.com/office/officeart/2008/layout/RadialCluster"/>
-    <dgm:cxn modelId="{76694AF6-C902-A144-B296-B4A4794E9BF5}" type="presParOf" srcId="{4D260942-82EC-DE46-B3B5-F5BD01C3355A}" destId="{E65B84C1-8E05-2545-BE24-4E82CC116293}" srcOrd="4" destOrd="0" presId="urn:microsoft.com/office/officeart/2008/layout/RadialCluster"/>
-    <dgm:cxn modelId="{D3CBA91C-E84A-2F44-AD3C-D5C1A7FBA832}" type="presParOf" srcId="{4D260942-82EC-DE46-B3B5-F5BD01C3355A}" destId="{A58A9C11-2AF4-8648-88F8-4C7877AE6926}" srcOrd="5" destOrd="0" presId="urn:microsoft.com/office/officeart/2008/layout/RadialCluster"/>
-    <dgm:cxn modelId="{A6E53146-304C-A441-8EDB-EA6C69789B40}" type="presParOf" srcId="{4D260942-82EC-DE46-B3B5-F5BD01C3355A}" destId="{1B801271-3A1E-614D-9132-3CA19ACBCFFB}" srcOrd="6" destOrd="0" presId="urn:microsoft.com/office/officeart/2008/layout/RadialCluster"/>
-    <dgm:cxn modelId="{33668BB9-0973-024F-9D7C-5FF6790CE9F7}" type="presParOf" srcId="{4D260942-82EC-DE46-B3B5-F5BD01C3355A}" destId="{C53897C0-5251-B648-BF1B-AB538AA5D15A}" srcOrd="7" destOrd="0" presId="urn:microsoft.com/office/officeart/2008/layout/RadialCluster"/>
-    <dgm:cxn modelId="{A03B61BA-4E0D-7A46-A9B6-3CCF30008EB5}" type="presParOf" srcId="{4D260942-82EC-DE46-B3B5-F5BD01C3355A}" destId="{B92D5806-378C-234A-8431-3BA5C21BE333}" srcOrd="8" destOrd="0" presId="urn:microsoft.com/office/officeart/2008/layout/RadialCluster"/>
-    <dgm:cxn modelId="{E87B676B-1812-F54C-8BCB-93B48689180D}" type="presParOf" srcId="{4D260942-82EC-DE46-B3B5-F5BD01C3355A}" destId="{AA372561-4A8F-DF4D-942B-B703F5BA0CE7}" srcOrd="9" destOrd="0" presId="urn:microsoft.com/office/officeart/2008/layout/RadialCluster"/>
-    <dgm:cxn modelId="{C1B8E084-B2D7-DA4D-96BF-5F19CCA8B0C5}" type="presParOf" srcId="{4D260942-82EC-DE46-B3B5-F5BD01C3355A}" destId="{A3DCEB4B-96D7-AB4D-BBDD-9F4E4996F81C}" srcOrd="10" destOrd="0" presId="urn:microsoft.com/office/officeart/2008/layout/RadialCluster"/>
-    <dgm:cxn modelId="{C839F545-D778-8045-B180-3CAFDB4641FA}" type="presParOf" srcId="{E30466B9-1A7C-8044-8ABE-C021DEB882F1}" destId="{EBFDA20E-5E4D-3C4A-A990-B449272144AE}" srcOrd="2" destOrd="0" presId="urn:microsoft.com/office/officeart/2008/layout/RadialCluster"/>
-    <dgm:cxn modelId="{FF2CA16A-BA32-004F-944A-77DDFAA72FF7}" type="presParOf" srcId="{E30466B9-1A7C-8044-8ABE-C021DEB882F1}" destId="{F7F6E66C-A727-2841-8CA9-031BCD2DBA05}" srcOrd="3" destOrd="0" presId="urn:microsoft.com/office/officeart/2008/layout/RadialCluster"/>
-    <dgm:cxn modelId="{99C8D9DD-0854-034A-9FEA-F253D946C4E2}" type="presParOf" srcId="{F7F6E66C-A727-2841-8CA9-031BCD2DBA05}" destId="{281484F4-74EE-B443-BE3B-A5C2BDB39646}" srcOrd="0" destOrd="0" presId="urn:microsoft.com/office/officeart/2008/layout/RadialCluster"/>
-    <dgm:cxn modelId="{71FD4158-9C48-A441-9DD2-A54256DAB0CF}" type="presParOf" srcId="{F7F6E66C-A727-2841-8CA9-031BCD2DBA05}" destId="{F2AE0BC5-61DC-5545-94E7-C60AC40304FF}" srcOrd="1" destOrd="0" presId="urn:microsoft.com/office/officeart/2008/layout/RadialCluster"/>
-    <dgm:cxn modelId="{C1B81BEF-D7F8-1B4B-A9DD-F3710F4C1E7C}" type="presParOf" srcId="{F7F6E66C-A727-2841-8CA9-031BCD2DBA05}" destId="{8E3BF993-E60F-974E-B933-694FD5CD8195}" srcOrd="2" destOrd="0" presId="urn:microsoft.com/office/officeart/2008/layout/RadialCluster"/>
-    <dgm:cxn modelId="{5AFE060D-676A-484D-86CC-DFC836BE5E6F}" type="presParOf" srcId="{F7F6E66C-A727-2841-8CA9-031BCD2DBA05}" destId="{C83764C7-CA91-6745-9460-A0D81E30B120}" srcOrd="3" destOrd="0" presId="urn:microsoft.com/office/officeart/2008/layout/RadialCluster"/>
-    <dgm:cxn modelId="{B675C3B4-EBC6-F143-808D-87F1B83CF64C}" type="presParOf" srcId="{F7F6E66C-A727-2841-8CA9-031BCD2DBA05}" destId="{EA265E94-5D0B-4B4E-8CF5-BB7696A3F64A}" srcOrd="4" destOrd="0" presId="urn:microsoft.com/office/officeart/2008/layout/RadialCluster"/>
-    <dgm:cxn modelId="{EA1FF719-FC82-4B4A-8A30-9A726E668917}" type="presParOf" srcId="{F7F6E66C-A727-2841-8CA9-031BCD2DBA05}" destId="{538E54B3-E49F-1748-A8CF-0EDF23E5D633}" srcOrd="5" destOrd="0" presId="urn:microsoft.com/office/officeart/2008/layout/RadialCluster"/>
-    <dgm:cxn modelId="{6F006BC3-2B3D-1341-92D1-E948CBDE234A}" type="presParOf" srcId="{F7F6E66C-A727-2841-8CA9-031BCD2DBA05}" destId="{A34A9F51-FB76-B54E-9A3C-0DD7F826D0D2}" srcOrd="6" destOrd="0" presId="urn:microsoft.com/office/officeart/2008/layout/RadialCluster"/>
-    <dgm:cxn modelId="{D8AB3414-67E5-E94E-AE30-F55FD0C1A966}" type="presParOf" srcId="{F7F6E66C-A727-2841-8CA9-031BCD2DBA05}" destId="{FBB14F01-78A9-6442-B7FE-C8094D861CCD}" srcOrd="7" destOrd="0" presId="urn:microsoft.com/office/officeart/2008/layout/RadialCluster"/>
-    <dgm:cxn modelId="{EB37F223-0064-1549-AA53-92B0A114D9D8}" type="presParOf" srcId="{F7F6E66C-A727-2841-8CA9-031BCD2DBA05}" destId="{5CB4A6B0-B483-0444-A630-FFD963B7C070}" srcOrd="8" destOrd="0" presId="urn:microsoft.com/office/officeart/2008/layout/RadialCluster"/>
-    <dgm:cxn modelId="{6E5D0453-3A7F-2649-88A9-011D2EC165DA}" type="presParOf" srcId="{F7F6E66C-A727-2841-8CA9-031BCD2DBA05}" destId="{0EC15410-DC15-1846-9AB7-EE3C2DB2E02B}" srcOrd="9" destOrd="0" presId="urn:microsoft.com/office/officeart/2008/layout/RadialCluster"/>
-    <dgm:cxn modelId="{F53FA414-0A19-5345-BD70-4E31A81FAA08}" type="presParOf" srcId="{F7F6E66C-A727-2841-8CA9-031BCD2DBA05}" destId="{23F3E21F-1A83-684E-A18D-EB00ED1F5F79}" srcOrd="10" destOrd="0" presId="urn:microsoft.com/office/officeart/2008/layout/RadialCluster"/>
-    <dgm:cxn modelId="{F9D2B8E8-B947-8648-89BB-1D51B6C1B202}" type="presParOf" srcId="{F7F6E66C-A727-2841-8CA9-031BCD2DBA05}" destId="{52D7C4CE-3966-FE46-A372-2B2E0304B3A1}" srcOrd="11" destOrd="0" presId="urn:microsoft.com/office/officeart/2008/layout/RadialCluster"/>
-    <dgm:cxn modelId="{FC9269DF-9854-674F-81AD-1BFB843366DA}" type="presParOf" srcId="{F7F6E66C-A727-2841-8CA9-031BCD2DBA05}" destId="{B4686A9C-C8FE-6149-B604-D43A03A58AE3}" srcOrd="12" destOrd="0" presId="urn:microsoft.com/office/officeart/2008/layout/RadialCluster"/>
-    <dgm:cxn modelId="{091638D3-A624-DC44-BD71-5B990081D8C0}" type="presParOf" srcId="{E30466B9-1A7C-8044-8ABE-C021DEB882F1}" destId="{0F7FCC23-81FB-9F4D-8EE0-ED3AD859FB84}" srcOrd="4" destOrd="0" presId="urn:microsoft.com/office/officeart/2008/layout/RadialCluster"/>
-    <dgm:cxn modelId="{605F29A3-2D5F-CA4C-B66F-C7DEFBB9E0A8}" type="presParOf" srcId="{E30466B9-1A7C-8044-8ABE-C021DEB882F1}" destId="{0ECB6948-8149-3A42-825B-A5EFD0514629}" srcOrd="5" destOrd="0" presId="urn:microsoft.com/office/officeart/2008/layout/RadialCluster"/>
-    <dgm:cxn modelId="{12C1259A-769B-7143-83E0-057DE1AD075D}" type="presParOf" srcId="{0ECB6948-8149-3A42-825B-A5EFD0514629}" destId="{13A881D6-7F6C-124C-B188-7952D18C84AF}" srcOrd="0" destOrd="0" presId="urn:microsoft.com/office/officeart/2008/layout/RadialCluster"/>
-    <dgm:cxn modelId="{A485518C-AC97-3144-8899-9CCE8DB3C77E}" type="presParOf" srcId="{0ECB6948-8149-3A42-825B-A5EFD0514629}" destId="{D9763F2D-797F-E24E-A60D-C813F00974EB}" srcOrd="1" destOrd="0" presId="urn:microsoft.com/office/officeart/2008/layout/RadialCluster"/>
-    <dgm:cxn modelId="{DBD0BAC1-BCB9-F142-8DD2-E948E3E3A84A}" type="presParOf" srcId="{0ECB6948-8149-3A42-825B-A5EFD0514629}" destId="{C9475F27-070A-CA41-AD83-1D3547FEA5CE}" srcOrd="2" destOrd="0" presId="urn:microsoft.com/office/officeart/2008/layout/RadialCluster"/>
-    <dgm:cxn modelId="{27FABD2A-E27B-3A41-A5EB-8D267F505F52}" type="presParOf" srcId="{0ECB6948-8149-3A42-825B-A5EFD0514629}" destId="{BD9D7C6C-B204-FF47-A551-8F82765F6952}" srcOrd="3" destOrd="0" presId="urn:microsoft.com/office/officeart/2008/layout/RadialCluster"/>
-    <dgm:cxn modelId="{25528B87-8BAC-524C-9952-145FFC60048F}" type="presParOf" srcId="{0ECB6948-8149-3A42-825B-A5EFD0514629}" destId="{AC87242A-75D5-044D-8ECF-DA1FD16F719F}" srcOrd="4" destOrd="0" presId="urn:microsoft.com/office/officeart/2008/layout/RadialCluster"/>
-    <dgm:cxn modelId="{BC23355D-4A34-8E44-9880-C8668D6E7EB3}" type="presParOf" srcId="{0ECB6948-8149-3A42-825B-A5EFD0514629}" destId="{5FEB611A-296B-FF42-9144-A18A5C5104B2}" srcOrd="5" destOrd="0" presId="urn:microsoft.com/office/officeart/2008/layout/RadialCluster"/>
-    <dgm:cxn modelId="{D8303C6F-1E56-654F-8396-56F040E90B1E}" type="presParOf" srcId="{0ECB6948-8149-3A42-825B-A5EFD0514629}" destId="{B1A4C433-E6A8-4142-9996-51AA3316B0A6}" srcOrd="6" destOrd="0" presId="urn:microsoft.com/office/officeart/2008/layout/RadialCluster"/>
-    <dgm:cxn modelId="{8B4C453B-D704-414D-942D-731A4E67C726}" type="presParOf" srcId="{0ECB6948-8149-3A42-825B-A5EFD0514629}" destId="{C195FB36-5191-874A-9751-DBF66D0D2CDE}" srcOrd="7" destOrd="0" presId="urn:microsoft.com/office/officeart/2008/layout/RadialCluster"/>
-    <dgm:cxn modelId="{2C27912B-12A7-4B41-BC76-2E6DB6F6DFEB}" type="presParOf" srcId="{0ECB6948-8149-3A42-825B-A5EFD0514629}" destId="{5ED26D74-A5FE-3145-9BE2-645EB2FCB5A6}" srcOrd="8" destOrd="0" presId="urn:microsoft.com/office/officeart/2008/layout/RadialCluster"/>
-    <dgm:cxn modelId="{2AD5F0A2-0FF0-794C-A642-2363E6F0EE52}" type="presParOf" srcId="{0ECB6948-8149-3A42-825B-A5EFD0514629}" destId="{67AA6271-9321-714C-BBF3-6A85C86E9CAE}" srcOrd="9" destOrd="0" presId="urn:microsoft.com/office/officeart/2008/layout/RadialCluster"/>
-    <dgm:cxn modelId="{F1FF22C5-6282-2E4F-9FCE-ED079A0009FC}" type="presParOf" srcId="{0ECB6948-8149-3A42-825B-A5EFD0514629}" destId="{F63ADD98-F8A4-A146-9E6D-14863FA0DCA6}" srcOrd="10" destOrd="0" presId="urn:microsoft.com/office/officeart/2008/layout/RadialCluster"/>
-    <dgm:cxn modelId="{CE8DF827-4B4A-F341-A8E2-2F94E0BFD164}" type="presParOf" srcId="{E30466B9-1A7C-8044-8ABE-C021DEB882F1}" destId="{DB1EE0C8-7599-D843-9207-3626DE9A7DFE}" srcOrd="6" destOrd="0" presId="urn:microsoft.com/office/officeart/2008/layout/RadialCluster"/>
-    <dgm:cxn modelId="{C2C0F447-7258-494A-B3AC-97DCC2D702C5}" type="presParOf" srcId="{E30466B9-1A7C-8044-8ABE-C021DEB882F1}" destId="{E3C951F9-3166-2940-9384-9C6F7ADDB69E}" srcOrd="7" destOrd="0" presId="urn:microsoft.com/office/officeart/2008/layout/RadialCluster"/>
-    <dgm:cxn modelId="{ABC11CED-4215-CF49-8305-A1BCEF21130A}" type="presParOf" srcId="{E3C951F9-3166-2940-9384-9C6F7ADDB69E}" destId="{C08176BA-CA00-7B40-9E26-655403BC7C53}" srcOrd="0" destOrd="0" presId="urn:microsoft.com/office/officeart/2008/layout/RadialCluster"/>
-    <dgm:cxn modelId="{9CB20A58-DA2C-D34E-BAAA-C6CD27BB223D}" type="presParOf" srcId="{E3C951F9-3166-2940-9384-9C6F7ADDB69E}" destId="{0D555954-6DDE-574D-B78C-606FCB884D75}" srcOrd="1" destOrd="0" presId="urn:microsoft.com/office/officeart/2008/layout/RadialCluster"/>
-    <dgm:cxn modelId="{8C96EF9D-50FF-2449-ACED-6C8A1D67955D}" type="presParOf" srcId="{E3C951F9-3166-2940-9384-9C6F7ADDB69E}" destId="{D7C3266A-64D2-C04A-ACF4-E380BE626FEC}" srcOrd="2" destOrd="0" presId="urn:microsoft.com/office/officeart/2008/layout/RadialCluster"/>
-    <dgm:cxn modelId="{6B55F41D-AF66-9F45-8F25-0441A44A792C}" type="presParOf" srcId="{E3C951F9-3166-2940-9384-9C6F7ADDB69E}" destId="{7A5BA3FC-8812-B44A-9AD4-1A26C37460DE}" srcOrd="3" destOrd="0" presId="urn:microsoft.com/office/officeart/2008/layout/RadialCluster"/>
-    <dgm:cxn modelId="{D7AE6FA5-DE83-174F-A041-F199F01EA497}" type="presParOf" srcId="{E3C951F9-3166-2940-9384-9C6F7ADDB69E}" destId="{FEC6B2D8-802B-1844-A936-265620235185}" srcOrd="4" destOrd="0" presId="urn:microsoft.com/office/officeart/2008/layout/RadialCluster"/>
-    <dgm:cxn modelId="{C50CCA72-1250-D84F-9E66-D6D5ACEFCE2D}" type="presParOf" srcId="{E3C951F9-3166-2940-9384-9C6F7ADDB69E}" destId="{B0FBEB28-EAAE-254D-AC95-313F230584CC}" srcOrd="5" destOrd="0" presId="urn:microsoft.com/office/officeart/2008/layout/RadialCluster"/>
-    <dgm:cxn modelId="{17D9F86C-7F56-8A48-B726-CA50D59ACB8E}" type="presParOf" srcId="{E3C951F9-3166-2940-9384-9C6F7ADDB69E}" destId="{909B112E-738A-624C-BB0C-B1C118978D4E}" srcOrd="6" destOrd="0" presId="urn:microsoft.com/office/officeart/2008/layout/RadialCluster"/>
-    <dgm:cxn modelId="{0AAD4E9D-EDDD-814F-B367-72C9DB9CE87C}" type="presParOf" srcId="{E30466B9-1A7C-8044-8ABE-C021DEB882F1}" destId="{91516A45-8085-924C-90A4-2A1FEBA613E2}" srcOrd="8" destOrd="0" presId="urn:microsoft.com/office/officeart/2008/layout/RadialCluster"/>
+    <dgm:cxn modelId="{6548ACB3-29EA-2942-AD93-5D1A51433065}" type="presOf" srcId="{EF666D49-8F41-AC47-95D6-A31535256A11}" destId="{AC87242A-75D5-044D-8ECF-DA1FD16F719F}" srcOrd="0" destOrd="0" presId="urn:microsoft.com/office/officeart/2008/layout/RadialCluster"/>
+    <dgm:cxn modelId="{EFCC5016-C5A2-3247-A9FE-1839EA1CD54E}" srcId="{B1CB44E6-4694-CD44-B31B-6E091D957184}" destId="{964C3F8D-6898-3C45-81FE-2E5E88A03198}" srcOrd="2" destOrd="0" parTransId="{BE298560-1ED4-044E-BCC9-624CFCA50430}" sibTransId="{43D0CC4F-EA81-0A4B-A16B-A0511322C853}"/>
+    <dgm:cxn modelId="{398800E0-3858-0F4A-8022-AB33FDE09F6B}" srcId="{E1C125F3-7C17-E447-A2D9-668664CEA9BD}" destId="{C1046814-8D88-A04B-B093-7C16AA7BC882}" srcOrd="0" destOrd="0" parTransId="{6C48F312-7C58-D743-B964-DCA3E29DC8D8}" sibTransId="{2EC7D336-0084-884B-8C69-E96F93E88346}"/>
+    <dgm:cxn modelId="{29A7392B-EDEE-7745-9617-F751C3898950}" type="presOf" srcId="{83AFC531-C598-5F47-A578-AA0C17C9E23F}" destId="{DB1EE0C8-7599-D843-9207-3626DE9A7DFE}" srcOrd="0" destOrd="0" presId="urn:microsoft.com/office/officeart/2008/layout/RadialCluster"/>
+    <dgm:cxn modelId="{5736185E-325C-384B-BCC0-0AEE6C53BE0E}" type="presOf" srcId="{B0F2924F-DF07-0A4A-9FAD-3510B830C12D}" destId="{281484F4-74EE-B443-BE3B-A5C2BDB39646}" srcOrd="0" destOrd="0" presId="urn:microsoft.com/office/officeart/2008/layout/RadialCluster"/>
+    <dgm:cxn modelId="{6970A44A-2430-EE41-A92D-467F424F3989}" type="presOf" srcId="{FCD189B3-F0E4-7F41-A452-5BA345117B47}" destId="{C83764C7-CA91-6745-9460-A0D81E30B120}" srcOrd="0" destOrd="0" presId="urn:microsoft.com/office/officeart/2008/layout/RadialCluster"/>
+    <dgm:cxn modelId="{1C9E3084-4948-F844-AD86-99F2D4FD0213}" type="presParOf" srcId="{E30466B9-1A7C-8044-8ABE-C021DEB882F1}" destId="{980F89B0-9C3A-4849-961F-1AA6103CDC16}" srcOrd="0" destOrd="0" presId="urn:microsoft.com/office/officeart/2008/layout/RadialCluster"/>
+    <dgm:cxn modelId="{F75CFF04-502E-8648-8EA3-1730FBEFFECC}" type="presParOf" srcId="{E30466B9-1A7C-8044-8ABE-C021DEB882F1}" destId="{4D260942-82EC-DE46-B3B5-F5BD01C3355A}" srcOrd="1" destOrd="0" presId="urn:microsoft.com/office/officeart/2008/layout/RadialCluster"/>
+    <dgm:cxn modelId="{7B773103-BC04-1942-801A-9F097B1DAB5E}" type="presParOf" srcId="{4D260942-82EC-DE46-B3B5-F5BD01C3355A}" destId="{29AC7B4A-D4D2-9F4C-A5AE-A809AAFE2F22}" srcOrd="0" destOrd="0" presId="urn:microsoft.com/office/officeart/2008/layout/RadialCluster"/>
+    <dgm:cxn modelId="{9AAB953E-408F-5249-99C3-64F8E95251E3}" type="presParOf" srcId="{4D260942-82EC-DE46-B3B5-F5BD01C3355A}" destId="{0B4A23BA-00C2-9C4F-90E9-50C012457C10}" srcOrd="1" destOrd="0" presId="urn:microsoft.com/office/officeart/2008/layout/RadialCluster"/>
+    <dgm:cxn modelId="{BD5929FD-F302-EE45-8D29-E236929E61BB}" type="presParOf" srcId="{4D260942-82EC-DE46-B3B5-F5BD01C3355A}" destId="{E0A47974-5009-024F-8AA7-0B388A35C970}" srcOrd="2" destOrd="0" presId="urn:microsoft.com/office/officeart/2008/layout/RadialCluster"/>
+    <dgm:cxn modelId="{20F28D8C-D1C0-A34F-ACB4-560CCACEFE6E}" type="presParOf" srcId="{4D260942-82EC-DE46-B3B5-F5BD01C3355A}" destId="{79DF6486-399E-0043-A112-B394D22C13EE}" srcOrd="3" destOrd="0" presId="urn:microsoft.com/office/officeart/2008/layout/RadialCluster"/>
+    <dgm:cxn modelId="{831F8DD2-28BE-2A41-8B95-1BEFCE5CF831}" type="presParOf" srcId="{4D260942-82EC-DE46-B3B5-F5BD01C3355A}" destId="{E65B84C1-8E05-2545-BE24-4E82CC116293}" srcOrd="4" destOrd="0" presId="urn:microsoft.com/office/officeart/2008/layout/RadialCluster"/>
+    <dgm:cxn modelId="{C93B18B1-9FBC-A449-9251-415E361F0601}" type="presParOf" srcId="{4D260942-82EC-DE46-B3B5-F5BD01C3355A}" destId="{A58A9C11-2AF4-8648-88F8-4C7877AE6926}" srcOrd="5" destOrd="0" presId="urn:microsoft.com/office/officeart/2008/layout/RadialCluster"/>
+    <dgm:cxn modelId="{1E5E208F-F65E-DE40-B04F-5DDD7D3DCFD5}" type="presParOf" srcId="{4D260942-82EC-DE46-B3B5-F5BD01C3355A}" destId="{1B801271-3A1E-614D-9132-3CA19ACBCFFB}" srcOrd="6" destOrd="0" presId="urn:microsoft.com/office/officeart/2008/layout/RadialCluster"/>
+    <dgm:cxn modelId="{FCD23394-A5E1-FB4B-AB3E-4AB7789476F9}" type="presParOf" srcId="{4D260942-82EC-DE46-B3B5-F5BD01C3355A}" destId="{C53897C0-5251-B648-BF1B-AB538AA5D15A}" srcOrd="7" destOrd="0" presId="urn:microsoft.com/office/officeart/2008/layout/RadialCluster"/>
+    <dgm:cxn modelId="{C30BE08B-9875-924E-B236-58ACFF4558BA}" type="presParOf" srcId="{4D260942-82EC-DE46-B3B5-F5BD01C3355A}" destId="{B92D5806-378C-234A-8431-3BA5C21BE333}" srcOrd="8" destOrd="0" presId="urn:microsoft.com/office/officeart/2008/layout/RadialCluster"/>
+    <dgm:cxn modelId="{E0745FB4-8EA4-A247-B7A4-8F643001FDAB}" type="presParOf" srcId="{4D260942-82EC-DE46-B3B5-F5BD01C3355A}" destId="{AA372561-4A8F-DF4D-942B-B703F5BA0CE7}" srcOrd="9" destOrd="0" presId="urn:microsoft.com/office/officeart/2008/layout/RadialCluster"/>
+    <dgm:cxn modelId="{0D3E41AE-9BD4-314D-BB07-18B762A0EBF3}" type="presParOf" srcId="{4D260942-82EC-DE46-B3B5-F5BD01C3355A}" destId="{A3DCEB4B-96D7-AB4D-BBDD-9F4E4996F81C}" srcOrd="10" destOrd="0" presId="urn:microsoft.com/office/officeart/2008/layout/RadialCluster"/>
+    <dgm:cxn modelId="{ADCC24E7-083F-F546-8E96-3ED7D5D4F2D7}" type="presParOf" srcId="{E30466B9-1A7C-8044-8ABE-C021DEB882F1}" destId="{EBFDA20E-5E4D-3C4A-A990-B449272144AE}" srcOrd="2" destOrd="0" presId="urn:microsoft.com/office/officeart/2008/layout/RadialCluster"/>
+    <dgm:cxn modelId="{F592523B-6954-7C40-A5FF-5CC0EC7622FB}" type="presParOf" srcId="{E30466B9-1A7C-8044-8ABE-C021DEB882F1}" destId="{F7F6E66C-A727-2841-8CA9-031BCD2DBA05}" srcOrd="3" destOrd="0" presId="urn:microsoft.com/office/officeart/2008/layout/RadialCluster"/>
+    <dgm:cxn modelId="{EB71F087-DF25-2241-B30F-239B1146C8E6}" type="presParOf" srcId="{F7F6E66C-A727-2841-8CA9-031BCD2DBA05}" destId="{281484F4-74EE-B443-BE3B-A5C2BDB39646}" srcOrd="0" destOrd="0" presId="urn:microsoft.com/office/officeart/2008/layout/RadialCluster"/>
+    <dgm:cxn modelId="{CA6B6AED-3665-A840-8FEF-8098DA49418A}" type="presParOf" srcId="{F7F6E66C-A727-2841-8CA9-031BCD2DBA05}" destId="{F2AE0BC5-61DC-5545-94E7-C60AC40304FF}" srcOrd="1" destOrd="0" presId="urn:microsoft.com/office/officeart/2008/layout/RadialCluster"/>
+    <dgm:cxn modelId="{A255F3BF-CB2C-E146-BDA2-B572F8829F3C}" type="presParOf" srcId="{F7F6E66C-A727-2841-8CA9-031BCD2DBA05}" destId="{8E3BF993-E60F-974E-B933-694FD5CD8195}" srcOrd="2" destOrd="0" presId="urn:microsoft.com/office/officeart/2008/layout/RadialCluster"/>
+    <dgm:cxn modelId="{C8A1222B-4CDB-BD4F-93FB-7F46618409D5}" type="presParOf" srcId="{F7F6E66C-A727-2841-8CA9-031BCD2DBA05}" destId="{C83764C7-CA91-6745-9460-A0D81E30B120}" srcOrd="3" destOrd="0" presId="urn:microsoft.com/office/officeart/2008/layout/RadialCluster"/>
+    <dgm:cxn modelId="{CFB67D16-DA2D-FF45-ACF2-D2B11E824A5A}" type="presParOf" srcId="{F7F6E66C-A727-2841-8CA9-031BCD2DBA05}" destId="{EA265E94-5D0B-4B4E-8CF5-BB7696A3F64A}" srcOrd="4" destOrd="0" presId="urn:microsoft.com/office/officeart/2008/layout/RadialCluster"/>
+    <dgm:cxn modelId="{C5AA6CA1-1524-F448-A9EE-DC0928CCC220}" type="presParOf" srcId="{F7F6E66C-A727-2841-8CA9-031BCD2DBA05}" destId="{538E54B3-E49F-1748-A8CF-0EDF23E5D633}" srcOrd="5" destOrd="0" presId="urn:microsoft.com/office/officeart/2008/layout/RadialCluster"/>
+    <dgm:cxn modelId="{367ADF31-A823-0543-939B-E7157F6CAE46}" type="presParOf" srcId="{F7F6E66C-A727-2841-8CA9-031BCD2DBA05}" destId="{A34A9F51-FB76-B54E-9A3C-0DD7F826D0D2}" srcOrd="6" destOrd="0" presId="urn:microsoft.com/office/officeart/2008/layout/RadialCluster"/>
+    <dgm:cxn modelId="{5C3ED1EC-C86A-3947-8722-8C7B081CBF64}" type="presParOf" srcId="{F7F6E66C-A727-2841-8CA9-031BCD2DBA05}" destId="{FBB14F01-78A9-6442-B7FE-C8094D861CCD}" srcOrd="7" destOrd="0" presId="urn:microsoft.com/office/officeart/2008/layout/RadialCluster"/>
+    <dgm:cxn modelId="{CD8EB514-FE87-DC4D-9688-A260EE7E0994}" type="presParOf" srcId="{F7F6E66C-A727-2841-8CA9-031BCD2DBA05}" destId="{5CB4A6B0-B483-0444-A630-FFD963B7C070}" srcOrd="8" destOrd="0" presId="urn:microsoft.com/office/officeart/2008/layout/RadialCluster"/>
+    <dgm:cxn modelId="{F8495FB7-1CC2-B046-9B4E-D08561C37B13}" type="presParOf" srcId="{F7F6E66C-A727-2841-8CA9-031BCD2DBA05}" destId="{0EC15410-DC15-1846-9AB7-EE3C2DB2E02B}" srcOrd="9" destOrd="0" presId="urn:microsoft.com/office/officeart/2008/layout/RadialCluster"/>
+    <dgm:cxn modelId="{E9713B62-E623-6447-A309-99EC1A00C4D2}" type="presParOf" srcId="{F7F6E66C-A727-2841-8CA9-031BCD2DBA05}" destId="{23F3E21F-1A83-684E-A18D-EB00ED1F5F79}" srcOrd="10" destOrd="0" presId="urn:microsoft.com/office/officeart/2008/layout/RadialCluster"/>
+    <dgm:cxn modelId="{629537B4-6C17-7243-A30D-675763224B3B}" type="presParOf" srcId="{F7F6E66C-A727-2841-8CA9-031BCD2DBA05}" destId="{52D7C4CE-3966-FE46-A372-2B2E0304B3A1}" srcOrd="11" destOrd="0" presId="urn:microsoft.com/office/officeart/2008/layout/RadialCluster"/>
+    <dgm:cxn modelId="{FE33DA82-A6E3-0F4E-94FB-C5A88C57CB66}" type="presParOf" srcId="{F7F6E66C-A727-2841-8CA9-031BCD2DBA05}" destId="{B4686A9C-C8FE-6149-B604-D43A03A58AE3}" srcOrd="12" destOrd="0" presId="urn:microsoft.com/office/officeart/2008/layout/RadialCluster"/>
+    <dgm:cxn modelId="{F500ED53-F950-974D-BAA7-9F3F587ED48F}" type="presParOf" srcId="{E30466B9-1A7C-8044-8ABE-C021DEB882F1}" destId="{0F7FCC23-81FB-9F4D-8EE0-ED3AD859FB84}" srcOrd="4" destOrd="0" presId="urn:microsoft.com/office/officeart/2008/layout/RadialCluster"/>
+    <dgm:cxn modelId="{E040551B-3347-9B45-A2D5-A97E03644932}" type="presParOf" srcId="{E30466B9-1A7C-8044-8ABE-C021DEB882F1}" destId="{0ECB6948-8149-3A42-825B-A5EFD0514629}" srcOrd="5" destOrd="0" presId="urn:microsoft.com/office/officeart/2008/layout/RadialCluster"/>
+    <dgm:cxn modelId="{F0460431-1239-2344-975C-80A25E4731A3}" type="presParOf" srcId="{0ECB6948-8149-3A42-825B-A5EFD0514629}" destId="{13A881D6-7F6C-124C-B188-7952D18C84AF}" srcOrd="0" destOrd="0" presId="urn:microsoft.com/office/officeart/2008/layout/RadialCluster"/>
+    <dgm:cxn modelId="{B3DEF74E-B0DF-924A-BF5B-8CFE6D30FBFC}" type="presParOf" srcId="{0ECB6948-8149-3A42-825B-A5EFD0514629}" destId="{BD9D7C6C-B204-FF47-A551-8F82765F6952}" srcOrd="1" destOrd="0" presId="urn:microsoft.com/office/officeart/2008/layout/RadialCluster"/>
+    <dgm:cxn modelId="{929171CD-2F15-E148-AFC0-402D7A60887E}" type="presParOf" srcId="{0ECB6948-8149-3A42-825B-A5EFD0514629}" destId="{AC87242A-75D5-044D-8ECF-DA1FD16F719F}" srcOrd="2" destOrd="0" presId="urn:microsoft.com/office/officeart/2008/layout/RadialCluster"/>
+    <dgm:cxn modelId="{1391E77A-F469-1042-8B1F-FE56BF1EC7B2}" type="presParOf" srcId="{0ECB6948-8149-3A42-825B-A5EFD0514629}" destId="{C195FB36-5191-874A-9751-DBF66D0D2CDE}" srcOrd="3" destOrd="0" presId="urn:microsoft.com/office/officeart/2008/layout/RadialCluster"/>
+    <dgm:cxn modelId="{DC6877BA-56C8-AB42-A178-19E2AD4A54BE}" type="presParOf" srcId="{0ECB6948-8149-3A42-825B-A5EFD0514629}" destId="{5ED26D74-A5FE-3145-9BE2-645EB2FCB5A6}" srcOrd="4" destOrd="0" presId="urn:microsoft.com/office/officeart/2008/layout/RadialCluster"/>
+    <dgm:cxn modelId="{A0CC875C-3946-0842-A8EE-043C8658D90B}" type="presParOf" srcId="{0ECB6948-8149-3A42-825B-A5EFD0514629}" destId="{67AA6271-9321-714C-BBF3-6A85C86E9CAE}" srcOrd="5" destOrd="0" presId="urn:microsoft.com/office/officeart/2008/layout/RadialCluster"/>
+    <dgm:cxn modelId="{2203F5DA-3E3B-A14F-9503-6E399AC90B75}" type="presParOf" srcId="{0ECB6948-8149-3A42-825B-A5EFD0514629}" destId="{F63ADD98-F8A4-A146-9E6D-14863FA0DCA6}" srcOrd="6" destOrd="0" presId="urn:microsoft.com/office/officeart/2008/layout/RadialCluster"/>
+    <dgm:cxn modelId="{EFA95156-5D37-F548-99E5-6975C21DA09A}" type="presParOf" srcId="{0ECB6948-8149-3A42-825B-A5EFD0514629}" destId="{213E1D26-DB9A-7B40-B2C6-488170EBC5C9}" srcOrd="7" destOrd="0" presId="urn:microsoft.com/office/officeart/2008/layout/RadialCluster"/>
+    <dgm:cxn modelId="{A8B8CD32-4C95-CC48-99FF-BB05777787C0}" type="presParOf" srcId="{0ECB6948-8149-3A42-825B-A5EFD0514629}" destId="{23705FCD-2C80-0446-A0CC-A4A25B6CA8E2}" srcOrd="8" destOrd="0" presId="urn:microsoft.com/office/officeart/2008/layout/RadialCluster"/>
+    <dgm:cxn modelId="{28FCF207-807D-8641-BBEA-745CF4FE7AAC}" type="presParOf" srcId="{E30466B9-1A7C-8044-8ABE-C021DEB882F1}" destId="{DB1EE0C8-7599-D843-9207-3626DE9A7DFE}" srcOrd="6" destOrd="0" presId="urn:microsoft.com/office/officeart/2008/layout/RadialCluster"/>
+    <dgm:cxn modelId="{06EFBC3F-F5E0-F743-8062-C4E7F96117D1}" type="presParOf" srcId="{E30466B9-1A7C-8044-8ABE-C021DEB882F1}" destId="{E3C951F9-3166-2940-9384-9C6F7ADDB69E}" srcOrd="7" destOrd="0" presId="urn:microsoft.com/office/officeart/2008/layout/RadialCluster"/>
+    <dgm:cxn modelId="{EE3F2C0D-47B4-BD4F-82AC-2BBD4147B7C8}" type="presParOf" srcId="{E3C951F9-3166-2940-9384-9C6F7ADDB69E}" destId="{C08176BA-CA00-7B40-9E26-655403BC7C53}" srcOrd="0" destOrd="0" presId="urn:microsoft.com/office/officeart/2008/layout/RadialCluster"/>
+    <dgm:cxn modelId="{DD382F65-73B2-3A40-9227-0909DEC6142B}" type="presParOf" srcId="{E3C951F9-3166-2940-9384-9C6F7ADDB69E}" destId="{0D555954-6DDE-574D-B78C-606FCB884D75}" srcOrd="1" destOrd="0" presId="urn:microsoft.com/office/officeart/2008/layout/RadialCluster"/>
+    <dgm:cxn modelId="{7706873E-6466-BD43-8DCF-22DEFC0C379E}" type="presParOf" srcId="{E3C951F9-3166-2940-9384-9C6F7ADDB69E}" destId="{D7C3266A-64D2-C04A-ACF4-E380BE626FEC}" srcOrd="2" destOrd="0" presId="urn:microsoft.com/office/officeart/2008/layout/RadialCluster"/>
+    <dgm:cxn modelId="{80224272-06C3-6640-A638-E37A859A9EFC}" type="presParOf" srcId="{E3C951F9-3166-2940-9384-9C6F7ADDB69E}" destId="{7A5BA3FC-8812-B44A-9AD4-1A26C37460DE}" srcOrd="3" destOrd="0" presId="urn:microsoft.com/office/officeart/2008/layout/RadialCluster"/>
+    <dgm:cxn modelId="{A1E87BAF-C0FE-2743-A3D4-2634AB7D550E}" type="presParOf" srcId="{E3C951F9-3166-2940-9384-9C6F7ADDB69E}" destId="{FEC6B2D8-802B-1844-A936-265620235185}" srcOrd="4" destOrd="0" presId="urn:microsoft.com/office/officeart/2008/layout/RadialCluster"/>
+    <dgm:cxn modelId="{9B202E5B-CFF8-9140-8152-92DE86CE0032}" type="presParOf" srcId="{E3C951F9-3166-2940-9384-9C6F7ADDB69E}" destId="{B0FBEB28-EAAE-254D-AC95-313F230584CC}" srcOrd="5" destOrd="0" presId="urn:microsoft.com/office/officeart/2008/layout/RadialCluster"/>
+    <dgm:cxn modelId="{743DCCBA-CF3B-E949-899E-DB06A8C82266}" type="presParOf" srcId="{E3C951F9-3166-2940-9384-9C6F7ADDB69E}" destId="{909B112E-738A-624C-BB0C-B1C118978D4E}" srcOrd="6" destOrd="0" presId="urn:microsoft.com/office/officeart/2008/layout/RadialCluster"/>
+    <dgm:cxn modelId="{F898349D-E61F-DA46-B7C7-15C03CFF21D3}" type="presParOf" srcId="{E30466B9-1A7C-8044-8ABE-C021DEB882F1}" destId="{91516A45-8085-924C-90A4-2A1FEBA613E2}" srcOrd="8" destOrd="0" presId="urn:microsoft.com/office/officeart/2008/layout/RadialCluster"/>
   </dgm:cxnLst>
   <dgm:bg/>
   <dgm:whole>
@@ -3472,7 +4183,7 @@
   </dgm:whole>
   <dgm:extLst>
     <a:ext uri="http://schemas.microsoft.com/office/drawing/2008/diagram">
-      <dsp:dataModelExt xmlns:dsp="http://schemas.microsoft.com/office/drawing/2008/diagram" relId="rId10" minVer="http://schemas.openxmlformats.org/drawingml/2006/diagram"/>
+      <dsp:dataModelExt xmlns:dsp="http://schemas.microsoft.com/office/drawing/2008/diagram" relId="rId11" minVer="http://schemas.openxmlformats.org/drawingml/2006/diagram"/>
     </a:ext>
   </dgm:extLst>
 </dgm:dataModel>
@@ -3493,7 +4204,7 @@
       </dsp:nvSpPr>
       <dsp:spPr>
         <a:xfrm rot="10800000">
-          <a:off x="2443882" y="3816288"/>
+          <a:off x="2443882" y="3834722"/>
           <a:ext cx="519535" cy="0"/>
         </a:xfrm>
         <a:custGeom>
@@ -3549,7 +4260,119 @@
       </dsp:nvSpPr>
       <dsp:spPr>
         <a:xfrm rot="5400000">
-          <a:off x="3401854" y="4859561"/>
+          <a:off x="3383420" y="4896428"/>
+          <a:ext cx="641703" cy="0"/>
+        </a:xfrm>
+        <a:custGeom>
+          <a:avLst/>
+          <a:gdLst/>
+          <a:ahLst/>
+          <a:cxnLst/>
+          <a:rect l="0" t="0" r="0" b="0"/>
+          <a:pathLst>
+            <a:path>
+              <a:moveTo>
+                <a:pt x="0" y="0"/>
+              </a:moveTo>
+              <a:lnTo>
+                <a:pt x="641703" y="0"/>
+              </a:lnTo>
+            </a:path>
+          </a:pathLst>
+        </a:custGeom>
+        <a:noFill/>
+        <a:ln w="6350" cap="flat" cmpd="sng" algn="ctr">
+          <a:solidFill>
+            <a:schemeClr val="accent1">
+              <a:shade val="60000"/>
+              <a:hueOff val="0"/>
+              <a:satOff val="0"/>
+              <a:lumOff val="0"/>
+              <a:alphaOff val="0"/>
+            </a:schemeClr>
+          </a:solidFill>
+          <a:prstDash val="solid"/>
+          <a:miter lim="800000"/>
+        </a:ln>
+        <a:effectLst/>
+      </dsp:spPr>
+      <dsp:style>
+        <a:lnRef idx="1">
+          <a:scrgbClr r="0" g="0" b="0"/>
+        </a:lnRef>
+        <a:fillRef idx="0">
+          <a:scrgbClr r="0" g="0" b="0"/>
+        </a:fillRef>
+        <a:effectRef idx="0">
+          <a:scrgbClr r="0" g="0" b="0"/>
+        </a:effectRef>
+        <a:fontRef idx="minor"/>
+      </dsp:style>
+    </dsp:sp>
+    <dsp:sp modelId="{0F7FCC23-81FB-9F4D-8EE0-ED3AD859FB84}">
+      <dsp:nvSpPr>
+        <dsp:cNvPr id="0" name=""/>
+        <dsp:cNvSpPr/>
+      </dsp:nvSpPr>
+      <dsp:spPr>
+        <a:xfrm>
+          <a:off x="4445127" y="3834722"/>
+          <a:ext cx="638852" cy="0"/>
+        </a:xfrm>
+        <a:custGeom>
+          <a:avLst/>
+          <a:gdLst/>
+          <a:ahLst/>
+          <a:cxnLst/>
+          <a:rect l="0" t="0" r="0" b="0"/>
+          <a:pathLst>
+            <a:path>
+              <a:moveTo>
+                <a:pt x="0" y="0"/>
+              </a:moveTo>
+              <a:lnTo>
+                <a:pt x="638852" y="0"/>
+              </a:lnTo>
+            </a:path>
+          </a:pathLst>
+        </a:custGeom>
+        <a:noFill/>
+        <a:ln w="6350" cap="flat" cmpd="sng" algn="ctr">
+          <a:solidFill>
+            <a:schemeClr val="accent1">
+              <a:shade val="60000"/>
+              <a:hueOff val="0"/>
+              <a:satOff val="0"/>
+              <a:lumOff val="0"/>
+              <a:alphaOff val="0"/>
+            </a:schemeClr>
+          </a:solidFill>
+          <a:prstDash val="solid"/>
+          <a:miter lim="800000"/>
+        </a:ln>
+        <a:effectLst/>
+      </dsp:spPr>
+      <dsp:style>
+        <a:lnRef idx="1">
+          <a:scrgbClr r="0" g="0" b="0"/>
+        </a:lnRef>
+        <a:fillRef idx="0">
+          <a:scrgbClr r="0" g="0" b="0"/>
+        </a:fillRef>
+        <a:effectRef idx="0">
+          <a:scrgbClr r="0" g="0" b="0"/>
+        </a:effectRef>
+        <a:fontRef idx="minor"/>
+      </dsp:style>
+    </dsp:sp>
+    <dsp:sp modelId="{EBFDA20E-5E4D-3C4A-A990-B449272144AE}">
+      <dsp:nvSpPr>
+        <dsp:cNvPr id="0" name=""/>
+        <dsp:cNvSpPr/>
+      </dsp:nvSpPr>
+      <dsp:spPr>
+        <a:xfrm rot="16200000">
+          <a:off x="3401854" y="2791450"/>
           <a:ext cx="604835" cy="0"/>
         </a:xfrm>
         <a:custGeom>
@@ -3598,118 +4421,6 @@
         <a:fontRef idx="minor"/>
       </dsp:style>
     </dsp:sp>
-    <dsp:sp modelId="{0F7FCC23-81FB-9F4D-8EE0-ED3AD859FB84}">
-      <dsp:nvSpPr>
-        <dsp:cNvPr id="0" name=""/>
-        <dsp:cNvSpPr/>
-      </dsp:nvSpPr>
-      <dsp:spPr>
-        <a:xfrm>
-          <a:off x="4445127" y="3816288"/>
-          <a:ext cx="638852" cy="0"/>
-        </a:xfrm>
-        <a:custGeom>
-          <a:avLst/>
-          <a:gdLst/>
-          <a:ahLst/>
-          <a:cxnLst/>
-          <a:rect l="0" t="0" r="0" b="0"/>
-          <a:pathLst>
-            <a:path>
-              <a:moveTo>
-                <a:pt x="0" y="0"/>
-              </a:moveTo>
-              <a:lnTo>
-                <a:pt x="638852" y="0"/>
-              </a:lnTo>
-            </a:path>
-          </a:pathLst>
-        </a:custGeom>
-        <a:noFill/>
-        <a:ln w="6350" cap="flat" cmpd="sng" algn="ctr">
-          <a:solidFill>
-            <a:schemeClr val="accent1">
-              <a:shade val="60000"/>
-              <a:hueOff val="0"/>
-              <a:satOff val="0"/>
-              <a:lumOff val="0"/>
-              <a:alphaOff val="0"/>
-            </a:schemeClr>
-          </a:solidFill>
-          <a:prstDash val="solid"/>
-          <a:miter lim="800000"/>
-        </a:ln>
-        <a:effectLst/>
-      </dsp:spPr>
-      <dsp:style>
-        <a:lnRef idx="1">
-          <a:scrgbClr r="0" g="0" b="0"/>
-        </a:lnRef>
-        <a:fillRef idx="0">
-          <a:scrgbClr r="0" g="0" b="0"/>
-        </a:fillRef>
-        <a:effectRef idx="0">
-          <a:scrgbClr r="0" g="0" b="0"/>
-        </a:effectRef>
-        <a:fontRef idx="minor"/>
-      </dsp:style>
-    </dsp:sp>
-    <dsp:sp modelId="{EBFDA20E-5E4D-3C4A-A990-B449272144AE}">
-      <dsp:nvSpPr>
-        <dsp:cNvPr id="0" name=""/>
-        <dsp:cNvSpPr/>
-      </dsp:nvSpPr>
-      <dsp:spPr>
-        <a:xfrm rot="16200000">
-          <a:off x="3401854" y="2773016"/>
-          <a:ext cx="604835" cy="0"/>
-        </a:xfrm>
-        <a:custGeom>
-          <a:avLst/>
-          <a:gdLst/>
-          <a:ahLst/>
-          <a:cxnLst/>
-          <a:rect l="0" t="0" r="0" b="0"/>
-          <a:pathLst>
-            <a:path>
-              <a:moveTo>
-                <a:pt x="0" y="0"/>
-              </a:moveTo>
-              <a:lnTo>
-                <a:pt x="604835" y="0"/>
-              </a:lnTo>
-            </a:path>
-          </a:pathLst>
-        </a:custGeom>
-        <a:noFill/>
-        <a:ln w="6350" cap="flat" cmpd="sng" algn="ctr">
-          <a:solidFill>
-            <a:schemeClr val="accent1">
-              <a:shade val="60000"/>
-              <a:hueOff val="0"/>
-              <a:satOff val="0"/>
-              <a:lumOff val="0"/>
-              <a:alphaOff val="0"/>
-            </a:schemeClr>
-          </a:solidFill>
-          <a:prstDash val="solid"/>
-          <a:miter lim="800000"/>
-        </a:ln>
-        <a:effectLst/>
-      </dsp:spPr>
-      <dsp:style>
-        <a:lnRef idx="1">
-          <a:scrgbClr r="0" g="0" b="0"/>
-        </a:lnRef>
-        <a:fillRef idx="0">
-          <a:scrgbClr r="0" g="0" b="0"/>
-        </a:fillRef>
-        <a:effectRef idx="0">
-          <a:scrgbClr r="0" g="0" b="0"/>
-        </a:effectRef>
-        <a:fontRef idx="minor"/>
-      </dsp:style>
-    </dsp:sp>
     <dsp:sp modelId="{980F89B0-9C3A-4849-961F-1AA6103CDC16}">
       <dsp:nvSpPr>
         <dsp:cNvPr id="0" name=""/>
@@ -3717,7 +4428,7 @@
       </dsp:nvSpPr>
       <dsp:spPr>
         <a:xfrm>
-          <a:off x="2963418" y="3075434"/>
+          <a:off x="2963418" y="3093868"/>
           <a:ext cx="1481709" cy="1481709"/>
         </a:xfrm>
         <a:prstGeom prst="roundRect">
@@ -3794,7 +4505,7 @@
         </a:p>
       </dsp:txBody>
       <dsp:txXfrm>
-        <a:off x="3035749" y="3147765"/>
+        <a:off x="3035749" y="3166199"/>
         <a:ext cx="1337047" cy="1337047"/>
       </dsp:txXfrm>
     </dsp:sp>
@@ -3805,7 +4516,7 @@
       </dsp:nvSpPr>
       <dsp:spPr>
         <a:xfrm>
-          <a:off x="3411005" y="1884064"/>
+          <a:off x="3411005" y="1902498"/>
           <a:ext cx="586533" cy="586533"/>
         </a:xfrm>
         <a:prstGeom prst="roundRect">
@@ -3882,7 +4593,7 @@
         </a:p>
       </dsp:txBody>
       <dsp:txXfrm>
-        <a:off x="3439637" y="1912696"/>
+        <a:off x="3439637" y="1931130"/>
         <a:ext cx="529269" cy="529269"/>
       </dsp:txXfrm>
     </dsp:sp>
@@ -3893,7 +4604,7 @@
       </dsp:nvSpPr>
       <dsp:spPr>
         <a:xfrm rot="12150000">
-          <a:off x="2400053" y="1854765"/>
+          <a:off x="2400053" y="1873199"/>
           <a:ext cx="1050951" cy="0"/>
         </a:xfrm>
         <a:custGeom>
@@ -3949,7 +4660,7 @@
       </dsp:nvSpPr>
       <dsp:spPr>
         <a:xfrm>
-          <a:off x="1853519" y="1238932"/>
+          <a:off x="1853519" y="1257366"/>
           <a:ext cx="586533" cy="586533"/>
         </a:xfrm>
         <a:prstGeom prst="roundRect">
@@ -4005,7 +4716,7 @@
         </a:p>
       </dsp:txBody>
       <dsp:txXfrm>
-        <a:off x="1882151" y="1267564"/>
+        <a:off x="1882151" y="1285998"/>
         <a:ext cx="529269" cy="529269"/>
       </dsp:txXfrm>
     </dsp:sp>
@@ -4016,7 +4727,7 @@
       </dsp:nvSpPr>
       <dsp:spPr>
         <a:xfrm rot="14175000">
-          <a:off x="2745783" y="1476481"/>
+          <a:off x="2745783" y="1494915"/>
           <a:ext cx="980392" cy="0"/>
         </a:xfrm>
         <a:custGeom>
@@ -4072,7 +4783,7 @@
       </dsp:nvSpPr>
       <dsp:spPr>
         <a:xfrm>
-          <a:off x="2474419" y="482364"/>
+          <a:off x="2474419" y="500798"/>
           <a:ext cx="586533" cy="586533"/>
         </a:xfrm>
         <a:prstGeom prst="roundRect">
@@ -4126,7 +4837,7 @@
         </a:p>
       </dsp:txBody>
       <dsp:txXfrm>
-        <a:off x="2503051" y="510996"/>
+        <a:off x="2503051" y="529430"/>
         <a:ext cx="529269" cy="529269"/>
       </dsp:txXfrm>
     </dsp:sp>
@@ -4137,7 +4848,7 @@
       </dsp:nvSpPr>
       <dsp:spPr>
         <a:xfrm rot="16200000">
-          <a:off x="3154634" y="1334426"/>
+          <a:off x="3154634" y="1352860"/>
           <a:ext cx="1099276" cy="0"/>
         </a:xfrm>
         <a:custGeom>
@@ -4193,7 +4904,7 @@
       </dsp:nvSpPr>
       <dsp:spPr>
         <a:xfrm>
-          <a:off x="3411005" y="198253"/>
+          <a:off x="3411005" y="216687"/>
           <a:ext cx="586533" cy="586533"/>
         </a:xfrm>
         <a:prstGeom prst="roundRect">
@@ -4256,7 +4967,7 @@
         </a:p>
       </dsp:txBody>
       <dsp:txXfrm>
-        <a:off x="3439637" y="226885"/>
+        <a:off x="3439637" y="245319"/>
         <a:ext cx="529269" cy="529269"/>
       </dsp:txXfrm>
     </dsp:sp>
@@ -4267,7 +4978,7 @@
       </dsp:nvSpPr>
       <dsp:spPr>
         <a:xfrm rot="18225000">
-          <a:off x="3682369" y="1476481"/>
+          <a:off x="3682369" y="1494915"/>
           <a:ext cx="980392" cy="0"/>
         </a:xfrm>
         <a:custGeom>
@@ -4323,7 +5034,7 @@
       </dsp:nvSpPr>
       <dsp:spPr>
         <a:xfrm>
-          <a:off x="4347591" y="482364"/>
+          <a:off x="4347591" y="500798"/>
           <a:ext cx="586533" cy="586533"/>
         </a:xfrm>
         <a:prstGeom prst="roundRect">
@@ -4377,7 +5088,7 @@
         </a:p>
       </dsp:txBody>
       <dsp:txXfrm>
-        <a:off x="4376223" y="510996"/>
+        <a:off x="4376223" y="529430"/>
         <a:ext cx="529269" cy="529269"/>
       </dsp:txXfrm>
     </dsp:sp>
@@ -4388,7 +5099,7 @@
       </dsp:nvSpPr>
       <dsp:spPr>
         <a:xfrm rot="20250000">
-          <a:off x="3957540" y="1854765"/>
+          <a:off x="3957540" y="1873199"/>
           <a:ext cx="1050951" cy="0"/>
         </a:xfrm>
         <a:custGeom>
@@ -4444,7 +5155,7 @@
       </dsp:nvSpPr>
       <dsp:spPr>
         <a:xfrm>
-          <a:off x="4968491" y="1238932"/>
+          <a:off x="4968491" y="1257366"/>
           <a:ext cx="586533" cy="586533"/>
         </a:xfrm>
         <a:prstGeom prst="roundRect">
@@ -4498,7 +5209,7 @@
         </a:p>
       </dsp:txBody>
       <dsp:txXfrm>
-        <a:off x="4997123" y="1267564"/>
+        <a:off x="4997123" y="1285998"/>
         <a:ext cx="529269" cy="529269"/>
       </dsp:txXfrm>
     </dsp:sp>
@@ -4509,7 +5220,7 @@
       </dsp:nvSpPr>
       <dsp:spPr>
         <a:xfrm>
-          <a:off x="5083979" y="3546774"/>
+          <a:off x="5083979" y="3565207"/>
           <a:ext cx="539029" cy="539029"/>
         </a:xfrm>
         <a:prstGeom prst="roundRect">
@@ -4586,7 +5297,7 @@
         </a:p>
       </dsp:txBody>
       <dsp:txXfrm>
-        <a:off x="5110292" y="3573087"/>
+        <a:off x="5110292" y="3591520"/>
         <a:ext cx="486403" cy="486403"/>
       </dsp:txXfrm>
     </dsp:sp>
@@ -4597,7 +5308,7 @@
       </dsp:nvSpPr>
       <dsp:spPr>
         <a:xfrm rot="17550000">
-          <a:off x="5116607" y="3025170"/>
+          <a:off x="5116607" y="3043604"/>
           <a:ext cx="1129158" cy="0"/>
         </a:xfrm>
         <a:custGeom>
@@ -4653,7 +5364,7 @@
       </dsp:nvSpPr>
       <dsp:spPr>
         <a:xfrm>
-          <a:off x="5739363" y="1964537"/>
+          <a:off x="5739363" y="1982971"/>
           <a:ext cx="539029" cy="539029"/>
         </a:xfrm>
         <a:prstGeom prst="roundRect">
@@ -4709,7 +5420,7 @@
         </a:p>
       </dsp:txBody>
       <dsp:txXfrm>
-        <a:off x="5765676" y="1990850"/>
+        <a:off x="5765676" y="2009284"/>
         <a:ext cx="486403" cy="486403"/>
       </dsp:txXfrm>
     </dsp:sp>
@@ -4720,7 +5431,7 @@
       </dsp:nvSpPr>
       <dsp:spPr>
         <a:xfrm rot="19170000">
-          <a:off x="5502765" y="3260166"/>
+          <a:off x="5502765" y="3278600"/>
           <a:ext cx="1003729" cy="0"/>
         </a:xfrm>
         <a:custGeom>
@@ -4776,7 +5487,7 @@
       </dsp:nvSpPr>
       <dsp:spPr>
         <a:xfrm>
-          <a:off x="6386251" y="2434529"/>
+          <a:off x="6386251" y="2452963"/>
           <a:ext cx="539029" cy="539029"/>
         </a:xfrm>
         <a:prstGeom prst="roundRect">
@@ -4832,7 +5543,7 @@
         </a:p>
       </dsp:txBody>
       <dsp:txXfrm>
-        <a:off x="6412564" y="2460842"/>
+        <a:off x="6412564" y="2479276"/>
         <a:ext cx="486403" cy="486403"/>
       </dsp:txXfrm>
     </dsp:sp>
@@ -4843,7 +5554,7 @@
       </dsp:nvSpPr>
       <dsp:spPr>
         <a:xfrm rot="20790000">
-          <a:off x="5607008" y="3616389"/>
+          <a:off x="5607008" y="3634823"/>
           <a:ext cx="1158253" cy="0"/>
         </a:xfrm>
         <a:custGeom>
@@ -4899,7 +5610,7 @@
       </dsp:nvSpPr>
       <dsp:spPr>
         <a:xfrm>
-          <a:off x="6749260" y="3146975"/>
+          <a:off x="6749260" y="3165409"/>
           <a:ext cx="539029" cy="539029"/>
         </a:xfrm>
         <a:prstGeom prst="roundRect">
@@ -4957,7 +5668,7 @@
         </a:p>
       </dsp:txBody>
       <dsp:txXfrm>
-        <a:off x="6775573" y="3173288"/>
+        <a:off x="6775573" y="3191722"/>
         <a:ext cx="486403" cy="486403"/>
       </dsp:txXfrm>
     </dsp:sp>
@@ -4968,7 +5679,7 @@
       </dsp:nvSpPr>
       <dsp:spPr>
         <a:xfrm rot="810000">
-          <a:off x="5607008" y="4016188"/>
+          <a:off x="5607008" y="4034621"/>
           <a:ext cx="1158253" cy="0"/>
         </a:xfrm>
         <a:custGeom>
@@ -5024,7 +5735,7 @@
       </dsp:nvSpPr>
       <dsp:spPr>
         <a:xfrm>
-          <a:off x="6749260" y="3946572"/>
+          <a:off x="6749260" y="3965006"/>
           <a:ext cx="539029" cy="539029"/>
         </a:xfrm>
         <a:prstGeom prst="roundRect">
@@ -5082,7 +5793,7 @@
         </a:p>
       </dsp:txBody>
       <dsp:txXfrm>
-        <a:off x="6775573" y="3972885"/>
+        <a:off x="6775573" y="3991319"/>
         <a:ext cx="486403" cy="486403"/>
       </dsp:txXfrm>
     </dsp:sp>
@@ -5093,7 +5804,7 @@
       </dsp:nvSpPr>
       <dsp:spPr>
         <a:xfrm rot="2430000">
-          <a:off x="5502765" y="4372411"/>
+          <a:off x="5502765" y="4390845"/>
           <a:ext cx="1003729" cy="0"/>
         </a:xfrm>
         <a:custGeom>
@@ -5149,7 +5860,7 @@
       </dsp:nvSpPr>
       <dsp:spPr>
         <a:xfrm>
-          <a:off x="6386251" y="4659018"/>
+          <a:off x="6386251" y="4677452"/>
           <a:ext cx="539029" cy="539029"/>
         </a:xfrm>
         <a:prstGeom prst="roundRect">
@@ -5207,7 +5918,7 @@
         </a:p>
       </dsp:txBody>
       <dsp:txXfrm>
-        <a:off x="6412564" y="4685331"/>
+        <a:off x="6412564" y="4703765"/>
         <a:ext cx="486403" cy="486403"/>
       </dsp:txXfrm>
     </dsp:sp>
@@ -5218,7 +5929,7 @@
       </dsp:nvSpPr>
       <dsp:spPr>
         <a:xfrm rot="4050000">
-          <a:off x="5116607" y="4607406"/>
+          <a:off x="5116607" y="4625840"/>
           <a:ext cx="1129158" cy="0"/>
         </a:xfrm>
         <a:custGeom>
@@ -5274,7 +5985,7 @@
       </dsp:nvSpPr>
       <dsp:spPr>
         <a:xfrm>
-          <a:off x="5739363" y="5129010"/>
+          <a:off x="5739363" y="5147444"/>
           <a:ext cx="539029" cy="539029"/>
         </a:xfrm>
         <a:prstGeom prst="roundRect">
@@ -5340,7 +6051,7 @@
         </a:p>
       </dsp:txBody>
       <dsp:txXfrm>
-        <a:off x="5765676" y="5155323"/>
+        <a:off x="5765676" y="5173757"/>
         <a:ext cx="486403" cy="486403"/>
       </dsp:txXfrm>
     </dsp:sp>
@@ -5351,8 +6062,8 @@
       </dsp:nvSpPr>
       <dsp:spPr>
         <a:xfrm>
-          <a:off x="3411005" y="5161979"/>
-          <a:ext cx="586533" cy="586533"/>
+          <a:off x="3356230" y="5217280"/>
+          <a:ext cx="696084" cy="696084"/>
         </a:xfrm>
         <a:prstGeom prst="roundRect">
           <a:avLst/>
@@ -5428,19 +6139,19 @@
         </a:p>
       </dsp:txBody>
       <dsp:txXfrm>
-        <a:off x="3439637" y="5190611"/>
-        <a:ext cx="529269" cy="529269"/>
+        <a:off x="3390210" y="5251260"/>
+        <a:ext cx="628124" cy="628124"/>
       </dsp:txXfrm>
     </dsp:sp>
-    <dsp:sp modelId="{D9763F2D-797F-E24E-A60D-C813F00974EB}">
+    <dsp:sp modelId="{BD9D7C6C-B204-FF47-A551-8F82765F6952}">
       <dsp:nvSpPr>
         <dsp:cNvPr id="0" name=""/>
         <dsp:cNvSpPr/>
       </dsp:nvSpPr>
       <dsp:spPr>
         <a:xfrm rot="1350000">
-          <a:off x="3957540" y="5777811"/>
-          <a:ext cx="1050951" cy="0"/>
+          <a:off x="4019092" y="5876506"/>
+          <a:ext cx="872883" cy="0"/>
         </a:xfrm>
         <a:custGeom>
           <a:avLst/>
@@ -5454,7 +6165,7 @@
                 <a:pt x="0" y="0"/>
               </a:moveTo>
               <a:lnTo>
-                <a:pt x="1050951" y="0"/>
+                <a:pt x="872883" y="0"/>
               </a:lnTo>
             </a:path>
           </a:pathLst>
@@ -5488,28 +6199,25 @@
         <a:fontRef idx="minor"/>
       </dsp:style>
     </dsp:sp>
-    <dsp:sp modelId="{C9475F27-070A-CA41-AD83-1D3547FEA5CE}">
+    <dsp:sp modelId="{AC87242A-75D5-044D-8ECF-DA1FD16F719F}">
       <dsp:nvSpPr>
         <dsp:cNvPr id="0" name=""/>
         <dsp:cNvSpPr/>
       </dsp:nvSpPr>
       <dsp:spPr>
         <a:xfrm>
-          <a:off x="4968491" y="5807110"/>
-          <a:ext cx="586533" cy="586533"/>
+          <a:off x="4858754" y="5839646"/>
+          <a:ext cx="696084" cy="696084"/>
         </a:xfrm>
         <a:prstGeom prst="roundRect">
           <a:avLst/>
         </a:prstGeom>
         <a:solidFill>
-          <a:schemeClr val="accent4">
-            <a:lumMod val="40000"/>
-            <a:lumOff val="60000"/>
-          </a:schemeClr>
+          <a:schemeClr val="accent6"/>
         </a:solidFill>
         <a:ln>
           <a:solidFill>
-            <a:schemeClr val="accent4">
+            <a:schemeClr val="accent6">
               <a:lumMod val="75000"/>
             </a:schemeClr>
           </a:solidFill>
@@ -5548,29 +6256,25 @@
             </a:spcAft>
           </a:pPr>
           <a:r>
-            <a:rPr lang="fr-FR" sz="700" kern="1200">
-              <a:solidFill>
-                <a:schemeClr val="tx1"/>
-              </a:solidFill>
-            </a:rPr>
-            <a:t>Inserm</a:t>
+            <a:rPr lang="fr-FR" sz="700" kern="1200"/>
+            <a:t>Chine</a:t>
           </a:r>
         </a:p>
       </dsp:txBody>
       <dsp:txXfrm>
-        <a:off x="4997123" y="5835742"/>
-        <a:ext cx="529269" cy="529269"/>
+        <a:off x="4892734" y="5873626"/>
+        <a:ext cx="628124" cy="628124"/>
       </dsp:txXfrm>
     </dsp:sp>
-    <dsp:sp modelId="{BD9D7C6C-B204-FF47-A551-8F82765F6952}">
+    <dsp:sp modelId="{C195FB36-5191-874A-9751-DBF66D0D2CDE}">
       <dsp:nvSpPr>
         <dsp:cNvPr id="0" name=""/>
         <dsp:cNvSpPr/>
       </dsp:nvSpPr>
       <dsp:spPr>
-        <a:xfrm rot="3375000">
-          <a:off x="3682369" y="6156096"/>
-          <a:ext cx="980392" cy="0"/>
+        <a:xfrm rot="4050000">
+          <a:off x="3579013" y="6316585"/>
+          <a:ext cx="872883" cy="0"/>
         </a:xfrm>
         <a:custGeom>
           <a:avLst/>
@@ -5584,7 +6288,7 @@
                 <a:pt x="0" y="0"/>
               </a:moveTo>
               <a:lnTo>
-                <a:pt x="980392" y="0"/>
+                <a:pt x="872883" y="0"/>
               </a:lnTo>
             </a:path>
           </a:pathLst>
@@ -5618,28 +6322,48 @@
         <a:fontRef idx="minor"/>
       </dsp:style>
     </dsp:sp>
-    <dsp:sp modelId="{AC87242A-75D5-044D-8ECF-DA1FD16F719F}">
+    <dsp:sp modelId="{5ED26D74-A5FE-3145-9BE2-645EB2FCB5A6}">
       <dsp:nvSpPr>
         <dsp:cNvPr id="0" name=""/>
         <dsp:cNvSpPr/>
       </dsp:nvSpPr>
       <dsp:spPr>
         <a:xfrm>
-          <a:off x="4347591" y="6563679"/>
-          <a:ext cx="586533" cy="586533"/>
+          <a:off x="3978595" y="6719804"/>
+          <a:ext cx="696084" cy="696084"/>
         </a:xfrm>
         <a:prstGeom prst="roundRect">
           <a:avLst/>
         </a:prstGeom>
-        <a:solidFill>
-          <a:schemeClr val="accent6"/>
-        </a:solidFill>
+        <a:gradFill rotWithShape="0">
+          <a:gsLst>
+            <a:gs pos="0">
+              <a:schemeClr val="accent3">
+                <a:lumMod val="89000"/>
+              </a:schemeClr>
+            </a:gs>
+            <a:gs pos="23000">
+              <a:schemeClr val="accent3">
+                <a:lumMod val="89000"/>
+              </a:schemeClr>
+            </a:gs>
+            <a:gs pos="69000">
+              <a:schemeClr val="accent3">
+                <a:lumMod val="75000"/>
+              </a:schemeClr>
+            </a:gs>
+            <a:gs pos="97000">
+              <a:schemeClr val="accent3">
+                <a:lumMod val="70000"/>
+              </a:schemeClr>
+            </a:gs>
+          </a:gsLst>
+          <a:path path="circle">
+            <a:fillToRect l="50000" t="50000" r="50000" b="50000"/>
+          </a:path>
+        </a:gradFill>
         <a:ln>
-          <a:solidFill>
-            <a:schemeClr val="accent6">
-              <a:lumMod val="75000"/>
-            </a:schemeClr>
-          </a:solidFill>
+          <a:noFill/>
         </a:ln>
         <a:effectLst/>
       </dsp:spPr>
@@ -5658,12 +6382,12 @@
         </a:fontRef>
       </dsp:style>
       <dsp:txBody>
-        <a:bodyPr spcFirstLastPara="0" vert="horz" wrap="square" lIns="17780" tIns="17780" rIns="17780" bIns="17780" numCol="1" spcCol="1270" anchor="ctr" anchorCtr="0">
+        <a:bodyPr spcFirstLastPara="0" vert="horz" wrap="square" lIns="17780" tIns="17780" rIns="17780" bIns="17780" numCol="1" spcCol="1270" anchor="t" anchorCtr="0">
           <a:noAutofit/>
         </a:bodyPr>
         <a:lstStyle/>
         <a:p>
-          <a:pPr lvl="0" algn="ctr" defTabSz="311150">
+          <a:pPr lvl="0" algn="l" defTabSz="311150">
             <a:lnSpc>
               <a:spcPct val="90000"/>
             </a:lnSpc>
@@ -5676,24 +6400,77 @@
           </a:pPr>
           <a:r>
             <a:rPr lang="fr-FR" sz="700" kern="1200"/>
-            <a:t>Chine</a:t>
+            <a:t>USA</a:t>
+          </a:r>
+        </a:p>
+        <a:p>
+          <a:pPr marL="57150" lvl="1" indent="-57150" algn="l" defTabSz="222250">
+            <a:lnSpc>
+              <a:spcPct val="90000"/>
+            </a:lnSpc>
+            <a:spcBef>
+              <a:spcPct val="0"/>
+            </a:spcBef>
+            <a:spcAft>
+              <a:spcPct val="15000"/>
+            </a:spcAft>
+            <a:buChar char="••"/>
+          </a:pPr>
+          <a:r>
+            <a:rPr lang="fr-FR" sz="500" kern="1200"/>
+            <a:t>CIA (</a:t>
+          </a:r>
+          <a:r>
+            <a:rPr lang="fr-FR" sz="500" kern="1200">
+              <a:solidFill>
+                <a:srgbClr val="C00000"/>
+              </a:solidFill>
+            </a:rPr>
+            <a:t>contre</a:t>
+          </a:r>
+          <a:r>
+            <a:rPr lang="fr-FR" sz="500" kern="1200">
+              <a:solidFill>
+                <a:schemeClr val="bg1"/>
+              </a:solidFill>
+            </a:rPr>
+            <a:t>)</a:t>
+          </a:r>
+          <a:endParaRPr lang="fr-FR" sz="500" kern="1200"/>
+        </a:p>
+        <a:p>
+          <a:pPr marL="57150" lvl="1" indent="-57150" algn="l" defTabSz="222250">
+            <a:lnSpc>
+              <a:spcPct val="90000"/>
+            </a:lnSpc>
+            <a:spcBef>
+              <a:spcPct val="0"/>
+            </a:spcBef>
+            <a:spcAft>
+              <a:spcPct val="15000"/>
+            </a:spcAft>
+            <a:buChar char="••"/>
+          </a:pPr>
+          <a:r>
+            <a:rPr lang="fr-FR" sz="500" kern="1200"/>
+            <a:t>USDA</a:t>
           </a:r>
         </a:p>
       </dsp:txBody>
       <dsp:txXfrm>
-        <a:off x="4376223" y="6592311"/>
-        <a:ext cx="529269" cy="529269"/>
+        <a:off x="4012575" y="6753784"/>
+        <a:ext cx="628124" cy="628124"/>
       </dsp:txXfrm>
     </dsp:sp>
-    <dsp:sp modelId="{5FEB611A-296B-FF42-9144-A18A5C5104B2}">
+    <dsp:sp modelId="{67AA6271-9321-714C-BBF3-6A85C86E9CAE}">
       <dsp:nvSpPr>
         <dsp:cNvPr id="0" name=""/>
         <dsp:cNvSpPr/>
       </dsp:nvSpPr>
       <dsp:spPr>
-        <a:xfrm rot="5400000">
-          <a:off x="3154634" y="6298151"/>
-          <a:ext cx="1099276" cy="0"/>
+        <a:xfrm rot="6750000">
+          <a:off x="2956647" y="6316585"/>
+          <a:ext cx="872883" cy="0"/>
         </a:xfrm>
         <a:custGeom>
           <a:avLst/>
@@ -5707,7 +6484,7 @@
                 <a:pt x="0" y="0"/>
               </a:moveTo>
               <a:lnTo>
-                <a:pt x="1099276" y="0"/>
+                <a:pt x="872883" y="0"/>
               </a:lnTo>
             </a:path>
           </a:pathLst>
@@ -5741,28 +6518,25 @@
         <a:fontRef idx="minor"/>
       </dsp:style>
     </dsp:sp>
-    <dsp:sp modelId="{B1A4C433-E6A8-4142-9996-51AA3316B0A6}">
+    <dsp:sp modelId="{F63ADD98-F8A4-A146-9E6D-14863FA0DCA6}">
       <dsp:nvSpPr>
         <dsp:cNvPr id="0" name=""/>
         <dsp:cNvSpPr/>
       </dsp:nvSpPr>
       <dsp:spPr>
         <a:xfrm>
-          <a:off x="3411005" y="6847789"/>
-          <a:ext cx="586533" cy="586533"/>
+          <a:off x="2733864" y="6719804"/>
+          <a:ext cx="696084" cy="696084"/>
         </a:xfrm>
         <a:prstGeom prst="roundRect">
           <a:avLst/>
         </a:prstGeom>
         <a:solidFill>
-          <a:schemeClr val="accent4">
-            <a:lumMod val="40000"/>
-            <a:lumOff val="60000"/>
-          </a:schemeClr>
+          <a:schemeClr val="accent6"/>
         </a:solidFill>
         <a:ln>
           <a:solidFill>
-            <a:schemeClr val="accent4">
+            <a:schemeClr val="accent6">
               <a:lumMod val="75000"/>
             </a:schemeClr>
           </a:solidFill>
@@ -5801,29 +6575,25 @@
             </a:spcAft>
           </a:pPr>
           <a:r>
-            <a:rPr lang="fr-FR" sz="700" kern="1200">
-              <a:solidFill>
-                <a:schemeClr val="tx1"/>
-              </a:solidFill>
-            </a:rPr>
-            <a:t>Opecst</a:t>
+            <a:rPr lang="fr-FR" sz="700" kern="1200"/>
+            <a:t>Grande Bretagne</a:t>
           </a:r>
         </a:p>
       </dsp:txBody>
       <dsp:txXfrm>
-        <a:off x="3439637" y="6876421"/>
-        <a:ext cx="529269" cy="529269"/>
+        <a:off x="2767844" y="6753784"/>
+        <a:ext cx="628124" cy="628124"/>
       </dsp:txXfrm>
     </dsp:sp>
-    <dsp:sp modelId="{C195FB36-5191-874A-9751-DBF66D0D2CDE}">
+    <dsp:sp modelId="{213E1D26-DB9A-7B40-B2C6-488170EBC5C9}">
       <dsp:nvSpPr>
         <dsp:cNvPr id="0" name=""/>
         <dsp:cNvSpPr/>
       </dsp:nvSpPr>
       <dsp:spPr>
-        <a:xfrm rot="7425000">
-          <a:off x="2745783" y="6156096"/>
-          <a:ext cx="980392" cy="0"/>
+        <a:xfrm rot="9450000">
+          <a:off x="2516568" y="5876506"/>
+          <a:ext cx="872883" cy="0"/>
         </a:xfrm>
         <a:custGeom>
           <a:avLst/>
@@ -5837,7 +6607,7 @@
                 <a:pt x="0" y="0"/>
               </a:moveTo>
               <a:lnTo>
-                <a:pt x="980392" y="0"/>
+                <a:pt x="872883" y="0"/>
               </a:lnTo>
             </a:path>
           </a:pathLst>
@@ -5871,26 +6641,48 @@
         <a:fontRef idx="minor"/>
       </dsp:style>
     </dsp:sp>
-    <dsp:sp modelId="{5ED26D74-A5FE-3145-9BE2-645EB2FCB5A6}">
+    <dsp:sp modelId="{23705FCD-2C80-0446-A0CC-A4A25B6CA8E2}">
       <dsp:nvSpPr>
         <dsp:cNvPr id="0" name=""/>
         <dsp:cNvSpPr/>
       </dsp:nvSpPr>
       <dsp:spPr>
         <a:xfrm>
-          <a:off x="2474419" y="6563679"/>
-          <a:ext cx="586533" cy="586533"/>
+          <a:off x="1853705" y="5839646"/>
+          <a:ext cx="696084" cy="696084"/>
         </a:xfrm>
         <a:prstGeom prst="roundRect">
           <a:avLst/>
         </a:prstGeom>
-        <a:solidFill>
-          <a:srgbClr val="C00000"/>
-        </a:solidFill>
+        <a:gradFill rotWithShape="0">
+          <a:gsLst>
+            <a:gs pos="0">
+              <a:schemeClr val="accent3">
+                <a:lumMod val="89000"/>
+              </a:schemeClr>
+            </a:gs>
+            <a:gs pos="23000">
+              <a:schemeClr val="accent3">
+                <a:lumMod val="89000"/>
+              </a:schemeClr>
+            </a:gs>
+            <a:gs pos="69000">
+              <a:schemeClr val="accent3">
+                <a:lumMod val="75000"/>
+              </a:schemeClr>
+            </a:gs>
+            <a:gs pos="97000">
+              <a:schemeClr val="accent3">
+                <a:lumMod val="70000"/>
+              </a:schemeClr>
+            </a:gs>
+          </a:gsLst>
+          <a:path path="circle">
+            <a:fillToRect l="50000" t="50000" r="50000" b="50000"/>
+          </a:path>
+        </a:gradFill>
         <a:ln>
-          <a:solidFill>
-            <a:srgbClr val="710001"/>
-          </a:solidFill>
+          <a:noFill/>
         </a:ln>
         <a:effectLst/>
       </dsp:spPr>
@@ -5909,12 +6701,12 @@
         </a:fontRef>
       </dsp:style>
       <dsp:txBody>
-        <a:bodyPr spcFirstLastPara="0" vert="horz" wrap="square" lIns="17780" tIns="17780" rIns="17780" bIns="17780" numCol="1" spcCol="1270" anchor="ctr" anchorCtr="0">
+        <a:bodyPr spcFirstLastPara="0" vert="horz" wrap="square" lIns="17780" tIns="17780" rIns="17780" bIns="17780" numCol="1" spcCol="1270" anchor="t" anchorCtr="0">
           <a:noAutofit/>
         </a:bodyPr>
         <a:lstStyle/>
         <a:p>
-          <a:pPr lvl="0" algn="ctr" defTabSz="311150">
+          <a:pPr lvl="0" algn="l" defTabSz="311150">
             <a:lnSpc>
               <a:spcPct val="90000"/>
             </a:lnSpc>
@@ -5927,117 +6719,11 @@
           </a:pPr>
           <a:r>
             <a:rPr lang="fr-FR" sz="700" kern="1200"/>
-            <a:t>CIA</a:t>
+            <a:t>France</a:t>
           </a:r>
         </a:p>
-      </dsp:txBody>
-      <dsp:txXfrm>
-        <a:off x="2503051" y="6592311"/>
-        <a:ext cx="529269" cy="529269"/>
-      </dsp:txXfrm>
-    </dsp:sp>
-    <dsp:sp modelId="{67AA6271-9321-714C-BBF3-6A85C86E9CAE}">
-      <dsp:nvSpPr>
-        <dsp:cNvPr id="0" name=""/>
-        <dsp:cNvSpPr/>
-      </dsp:nvSpPr>
-      <dsp:spPr>
-        <a:xfrm rot="9450000">
-          <a:off x="2400053" y="5777811"/>
-          <a:ext cx="1050951" cy="0"/>
-        </a:xfrm>
-        <a:custGeom>
-          <a:avLst/>
-          <a:gdLst/>
-          <a:ahLst/>
-          <a:cxnLst/>
-          <a:rect l="0" t="0" r="0" b="0"/>
-          <a:pathLst>
-            <a:path>
-              <a:moveTo>
-                <a:pt x="0" y="0"/>
-              </a:moveTo>
-              <a:lnTo>
-                <a:pt x="1050951" y="0"/>
-              </a:lnTo>
-            </a:path>
-          </a:pathLst>
-        </a:custGeom>
-        <a:noFill/>
-        <a:ln w="6350" cap="flat" cmpd="sng" algn="ctr">
-          <a:solidFill>
-            <a:schemeClr val="accent1">
-              <a:shade val="80000"/>
-              <a:hueOff val="0"/>
-              <a:satOff val="0"/>
-              <a:lumOff val="0"/>
-              <a:alphaOff val="0"/>
-            </a:schemeClr>
-          </a:solidFill>
-          <a:prstDash val="solid"/>
-          <a:miter lim="800000"/>
-        </a:ln>
-        <a:effectLst/>
-      </dsp:spPr>
-      <dsp:style>
-        <a:lnRef idx="1">
-          <a:scrgbClr r="0" g="0" b="0"/>
-        </a:lnRef>
-        <a:fillRef idx="0">
-          <a:scrgbClr r="0" g="0" b="0"/>
-        </a:fillRef>
-        <a:effectRef idx="0">
-          <a:scrgbClr r="0" g="0" b="0"/>
-        </a:effectRef>
-        <a:fontRef idx="minor"/>
-      </dsp:style>
-    </dsp:sp>
-    <dsp:sp modelId="{F63ADD98-F8A4-A146-9E6D-14863FA0DCA6}">
-      <dsp:nvSpPr>
-        <dsp:cNvPr id="0" name=""/>
-        <dsp:cNvSpPr/>
-      </dsp:nvSpPr>
-      <dsp:spPr>
-        <a:xfrm>
-          <a:off x="1853519" y="5807110"/>
-          <a:ext cx="586533" cy="586533"/>
-        </a:xfrm>
-        <a:prstGeom prst="roundRect">
-          <a:avLst/>
-        </a:prstGeom>
-        <a:solidFill>
-          <a:schemeClr val="accent6"/>
-        </a:solidFill>
-        <a:ln>
-          <a:solidFill>
-            <a:schemeClr val="accent6">
-              <a:lumMod val="75000"/>
-            </a:schemeClr>
-          </a:solidFill>
-        </a:ln>
-        <a:effectLst/>
-      </dsp:spPr>
-      <dsp:style>
-        <a:lnRef idx="0">
-          <a:scrgbClr r="0" g="0" b="0"/>
-        </a:lnRef>
-        <a:fillRef idx="3">
-          <a:scrgbClr r="0" g="0" b="0"/>
-        </a:fillRef>
-        <a:effectRef idx="2">
-          <a:scrgbClr r="0" g="0" b="0"/>
-        </a:effectRef>
-        <a:fontRef idx="minor">
-          <a:schemeClr val="lt1"/>
-        </a:fontRef>
-      </dsp:style>
-      <dsp:txBody>
-        <a:bodyPr spcFirstLastPara="0" vert="horz" wrap="square" lIns="17780" tIns="17780" rIns="17780" bIns="17780" numCol="1" spcCol="1270" anchor="ctr" anchorCtr="0">
-          <a:noAutofit/>
-        </a:bodyPr>
-        <a:lstStyle/>
-        <a:p>
-          <a:pPr lvl="0" algn="ctr" defTabSz="311150">
+        <a:p>
+          <a:pPr marL="57150" lvl="1" indent="-57150" algn="l" defTabSz="222250">
             <a:lnSpc>
               <a:spcPct val="90000"/>
             </a:lnSpc>
@@ -6045,18 +6731,66 @@
               <a:spcPct val="0"/>
             </a:spcBef>
             <a:spcAft>
-              <a:spcPct val="35000"/>
+              <a:spcPct val="15000"/>
             </a:spcAft>
+            <a:buChar char="••"/>
           </a:pPr>
           <a:r>
-            <a:rPr lang="fr-FR" sz="700" kern="1200"/>
-            <a:t>Grande Bretagne</a:t>
+            <a:rPr lang="fr-FR" sz="500" kern="1200"/>
+            <a:t>OPECST (</a:t>
           </a:r>
+          <a:r>
+            <a:rPr lang="fr-FR" sz="500" kern="1200">
+              <a:solidFill>
+                <a:srgbClr val="FFC000"/>
+              </a:solidFill>
+            </a:rPr>
+            <a:t>mitigé</a:t>
+          </a:r>
+          <a:r>
+            <a:rPr lang="fr-FR" sz="500" kern="1200"/>
+            <a:t>)</a:t>
+          </a:r>
+        </a:p>
+        <a:p>
+          <a:pPr marL="57150" lvl="1" indent="-57150" algn="l" defTabSz="222250">
+            <a:lnSpc>
+              <a:spcPct val="90000"/>
+            </a:lnSpc>
+            <a:spcBef>
+              <a:spcPct val="0"/>
+            </a:spcBef>
+            <a:spcAft>
+              <a:spcPct val="15000"/>
+            </a:spcAft>
+            <a:buChar char="••"/>
+          </a:pPr>
+          <a:r>
+            <a:rPr lang="fr-FR" sz="500" kern="1200"/>
+            <a:t>INSERM (</a:t>
+          </a:r>
+          <a:r>
+            <a:rPr lang="fr-FR" sz="500" kern="1200">
+              <a:solidFill>
+                <a:srgbClr val="FFC000"/>
+              </a:solidFill>
+            </a:rPr>
+            <a:t>mitigé</a:t>
+          </a:r>
+          <a:r>
+            <a:rPr lang="fr-FR" sz="500" kern="1200">
+              <a:solidFill>
+                <a:schemeClr val="bg1"/>
+              </a:solidFill>
+            </a:rPr>
+            <a:t>)</a:t>
+          </a:r>
+          <a:endParaRPr lang="fr-FR" sz="500" kern="1200"/>
         </a:p>
       </dsp:txBody>
       <dsp:txXfrm>
-        <a:off x="1882151" y="5835742"/>
-        <a:ext cx="529269" cy="529269"/>
+        <a:off x="1887685" y="5873626"/>
+        <a:ext cx="628124" cy="628124"/>
       </dsp:txXfrm>
     </dsp:sp>
     <dsp:sp modelId="{C08176BA-CA00-7B40-9E26-655403BC7C53}">
@@ -6066,7 +6800,7 @@
       </dsp:nvSpPr>
       <dsp:spPr>
         <a:xfrm>
-          <a:off x="1451137" y="3319916"/>
+          <a:off x="1451137" y="3338350"/>
           <a:ext cx="992745" cy="992745"/>
         </a:xfrm>
         <a:prstGeom prst="roundRect">
@@ -6143,7 +6877,7 @@
         </a:p>
       </dsp:txBody>
       <dsp:txXfrm>
-        <a:off x="1499599" y="3368378"/>
+        <a:off x="1499599" y="3386812"/>
         <a:ext cx="895821" cy="895821"/>
       </dsp:txXfrm>
     </dsp:sp>
@@ -6154,7 +6888,7 @@
       </dsp:nvSpPr>
       <dsp:spPr>
         <a:xfrm rot="6750000">
-          <a:off x="1482195" y="4486194"/>
+          <a:off x="1482195" y="4504628"/>
           <a:ext cx="375661" cy="0"/>
         </a:xfrm>
         <a:custGeom>
@@ -6210,7 +6944,7 @@
       </dsp:nvSpPr>
       <dsp:spPr>
         <a:xfrm>
-          <a:off x="896170" y="4659727"/>
+          <a:off x="896170" y="4678161"/>
           <a:ext cx="992745" cy="992745"/>
         </a:xfrm>
         <a:prstGeom prst="roundRect">
@@ -6264,7 +6998,7 @@
         </a:p>
       </dsp:txBody>
       <dsp:txXfrm>
-        <a:off x="944632" y="4708189"/>
+        <a:off x="944632" y="4726623"/>
         <a:ext cx="895821" cy="895821"/>
       </dsp:txXfrm>
     </dsp:sp>
@@ -6275,7 +7009,7 @@
       </dsp:nvSpPr>
       <dsp:spPr>
         <a:xfrm rot="10800000">
-          <a:off x="993681" y="3816288"/>
+          <a:off x="993681" y="3834722"/>
           <a:ext cx="457455" cy="0"/>
         </a:xfrm>
         <a:custGeom>
@@ -6331,7 +7065,7 @@
       </dsp:nvSpPr>
       <dsp:spPr>
         <a:xfrm>
-          <a:off x="936" y="3319916"/>
+          <a:off x="936" y="3338350"/>
           <a:ext cx="992745" cy="992745"/>
         </a:xfrm>
         <a:prstGeom prst="roundRect">
@@ -6385,7 +7119,7 @@
         </a:p>
       </dsp:txBody>
       <dsp:txXfrm>
-        <a:off x="49398" y="3368378"/>
+        <a:off x="49398" y="3386812"/>
         <a:ext cx="895821" cy="895821"/>
       </dsp:txXfrm>
     </dsp:sp>
@@ -6396,7 +7130,7 @@
       </dsp:nvSpPr>
       <dsp:spPr>
         <a:xfrm rot="14850000">
-          <a:off x="1482195" y="3146383"/>
+          <a:off x="1482195" y="3164817"/>
           <a:ext cx="375661" cy="0"/>
         </a:xfrm>
         <a:custGeom>
@@ -6452,7 +7186,7 @@
       </dsp:nvSpPr>
       <dsp:spPr>
         <a:xfrm>
-          <a:off x="896170" y="1980105"/>
+          <a:off x="896170" y="1998539"/>
           <a:ext cx="992745" cy="992745"/>
         </a:xfrm>
         <a:prstGeom prst="roundRect">
@@ -6506,7 +7240,7 @@
         </a:p>
       </dsp:txBody>
       <dsp:txXfrm>
-        <a:off x="944632" y="2028567"/>
+        <a:off x="944632" y="2047001"/>
         <a:ext cx="895821" cy="895821"/>
       </dsp:txXfrm>
     </dsp:sp>

</xml_diff>